<commit_message>
Thêm 5.3 Chức năng đăng ký thành viên
</commit_message>
<xml_diff>
--- a/doc/design/NHOM5_QL_THONGTIN_NHATRO_DESIGN_v1.0.docx
+++ b/doc/design/NHOM5_QL_THONGTIN_NHATRO_DESIGN_v1.0.docx
@@ -12761,26 +12761,7 @@
           <w:szCs w:val="24"/>
         </w:rPr>
         <w:pict>
-          <v:shapetype id="_x0000_t75" coordsize="21600,21600" o:spt="75" o:preferrelative="t" path="m@4@5l@4@11@9@11@9@5xe" filled="f" stroked="f">
-            <v:stroke joinstyle="miter"/>
-            <v:formulas>
-              <v:f eqn="if lineDrawn pixelLineWidth 0"/>
-              <v:f eqn="sum @0 1 0"/>
-              <v:f eqn="sum 0 0 @1"/>
-              <v:f eqn="prod @2 1 2"/>
-              <v:f eqn="prod @3 21600 pixelWidth"/>
-              <v:f eqn="prod @3 21600 pixelHeight"/>
-              <v:f eqn="sum @0 0 1"/>
-              <v:f eqn="prod @6 1 2"/>
-              <v:f eqn="prod @7 21600 pixelWidth"/>
-              <v:f eqn="sum @8 21600 0"/>
-              <v:f eqn="prod @7 21600 pixelHeight"/>
-              <v:f eqn="sum @10 21600 0"/>
-            </v:formulas>
-            <v:path o:extrusionok="f" gradientshapeok="t" o:connecttype="rect"/>
-            <o:lock v:ext="edit" aspectratio="t"/>
-          </v:shapetype>
-          <v:shape id="_x0000_i1027" type="#_x0000_t75" style="width:540pt;height:278.25pt">
+          <v:shape id="_x0000_i1025" type="#_x0000_t75" style="width:540pt;height:278.25pt">
             <v:imagedata r:id="rId15" o:title="CDM"/>
           </v:shape>
         </w:pict>
@@ -18788,8 +18769,6 @@
           <w:szCs w:val="24"/>
         </w:rPr>
       </w:pPr>
-      <w:bookmarkStart w:id="0" w:name="_GoBack"/>
-      <w:bookmarkEnd w:id="0"/>
     </w:p>
     <w:p>
       <w:pPr>
@@ -19085,7 +19064,7 @@
           <w:position w:val="-1"/>
           <w:szCs w:val="24"/>
         </w:rPr>
-        <w:t>1</w:t>
+        <w:t>2</w:t>
       </w:r>
       <w:r>
         <w:rPr>
@@ -19375,11 +19354,8 @@
     </w:p>
     <w:p>
       <w:pPr>
-        <w:tabs>
-          <w:tab w:val="left" w:pos="1020"/>
-        </w:tabs>
         <w:spacing w:before="120" w:after="60" w:line="271" w:lineRule="auto"/>
-        <w:ind w:left="1034" w:right="53"/>
+        <w:ind w:left="1034" w:right="53" w:hanging="404"/>
         <w:contextualSpacing/>
         <w:jc w:val="both"/>
         <w:rPr>
@@ -19388,6 +19364,16 @@
           <w:szCs w:val="24"/>
         </w:rPr>
       </w:pPr>
+      <w:r>
+        <w:rPr>
+          <w:rFonts w:ascii="Times New Roman" w:eastAsia="Times New Roman" w:hAnsi="Times New Roman" w:cs="Times New Roman"/>
+          <w:b/>
+          <w:bCs/>
+          <w:color w:val="000000" w:themeColor="text1"/>
+          <w:szCs w:val="24"/>
+        </w:rPr>
+        <w:t xml:space="preserve"> </w:t>
+      </w:r>
       <w:r>
         <w:rPr>
           <w:rFonts w:ascii="Times New Roman" w:eastAsia="Times New Roman" w:hAnsi="Times New Roman" w:cs="Times New Roman"/>
@@ -19525,7 +19511,7 @@
           <w:tab w:val="left" w:pos="990"/>
         </w:tabs>
         <w:spacing w:before="120" w:after="60" w:line="271" w:lineRule="auto"/>
-        <w:ind w:right="-20"/>
+        <w:ind w:right="-20" w:firstLine="720"/>
         <w:contextualSpacing/>
         <w:jc w:val="both"/>
         <w:rPr>
@@ -22037,7 +22023,7 @@
           <w:position w:val="-1"/>
           <w:szCs w:val="24"/>
         </w:rPr>
-        <w:t>1</w:t>
+        <w:t>2</w:t>
       </w:r>
       <w:r>
         <w:rPr>
@@ -22491,7 +22477,7 @@
           <w:sz w:val="26"/>
         </w:rPr>
         <w:pict>
-          <v:shape id="_x0000_i1025" type="#_x0000_t75" style="width:516pt;height:303pt">
+          <v:shape id="_x0000_i1026" type="#_x0000_t75" style="width:516pt;height:303pt">
             <v:imagedata r:id="rId16" o:title="quanlynguoidung_1_dánho"/>
           </v:shape>
         </w:pict>
@@ -25414,7 +25400,7 @@
         </w:rPr>
         <w:lastRenderedPageBreak/>
         <w:pict>
-          <v:shape id="_x0000_i1026" type="#_x0000_t75" style="width:409.5pt;height:505.5pt">
+          <v:shape id="_x0000_i1027" type="#_x0000_t75" style="width:409.5pt;height:505.5pt">
             <v:imagedata r:id="rId17" o:title="themchunhatro_danhso"/>
           </v:shape>
         </w:pict>
@@ -27713,7 +27699,7 @@
       <w:tr>
         <w:tc>
           <w:tcPr>
-            <w:tcW w:w="828" w:type="dxa"/>
+            <w:tcW w:w="824" w:type="dxa"/>
             <w:vAlign w:val="center"/>
           </w:tcPr>
           <w:p>
@@ -27746,7 +27732,7 @@
         </w:tc>
         <w:tc>
           <w:tcPr>
-            <w:tcW w:w="2070" w:type="dxa"/>
+            <w:tcW w:w="2043" w:type="dxa"/>
             <w:vAlign w:val="center"/>
           </w:tcPr>
           <w:p>
@@ -27779,7 +27765,7 @@
         </w:tc>
         <w:tc>
           <w:tcPr>
-            <w:tcW w:w="5868" w:type="dxa"/>
+            <w:tcW w:w="5763" w:type="dxa"/>
             <w:vAlign w:val="center"/>
           </w:tcPr>
           <w:p>
@@ -27814,7 +27800,7 @@
       <w:tr>
         <w:tc>
           <w:tcPr>
-            <w:tcW w:w="828" w:type="dxa"/>
+            <w:tcW w:w="824" w:type="dxa"/>
             <w:vAlign w:val="center"/>
           </w:tcPr>
           <w:p>
@@ -27837,7 +27823,7 @@
         </w:tc>
         <w:tc>
           <w:tcPr>
-            <w:tcW w:w="2070" w:type="dxa"/>
+            <w:tcW w:w="2043" w:type="dxa"/>
             <w:vAlign w:val="center"/>
           </w:tcPr>
           <w:p>
@@ -27860,7 +27846,7 @@
         </w:tc>
         <w:tc>
           <w:tcPr>
-            <w:tcW w:w="5868" w:type="dxa"/>
+            <w:tcW w:w="5763" w:type="dxa"/>
             <w:vAlign w:val="center"/>
           </w:tcPr>
           <w:p>
@@ -27885,7 +27871,7 @@
       <w:tr>
         <w:tc>
           <w:tcPr>
-            <w:tcW w:w="828" w:type="dxa"/>
+            <w:tcW w:w="824" w:type="dxa"/>
             <w:vAlign w:val="center"/>
           </w:tcPr>
           <w:p>
@@ -27908,7 +27894,7 @@
         </w:tc>
         <w:tc>
           <w:tcPr>
-            <w:tcW w:w="2070" w:type="dxa"/>
+            <w:tcW w:w="2043" w:type="dxa"/>
             <w:vAlign w:val="center"/>
           </w:tcPr>
           <w:p>
@@ -27931,7 +27917,7 @@
         </w:tc>
         <w:tc>
           <w:tcPr>
-            <w:tcW w:w="5868" w:type="dxa"/>
+            <w:tcW w:w="5763" w:type="dxa"/>
             <w:vAlign w:val="center"/>
           </w:tcPr>
           <w:p>
@@ -27950,6 +27936,4343 @@
                 <w:szCs w:val="20"/>
               </w:rPr>
             </w:pPr>
+          </w:p>
+        </w:tc>
+      </w:tr>
+    </w:tbl>
+    <w:p>
+      <w:pPr>
+        <w:pStyle w:val="Heading2"/>
+        <w:spacing w:before="120" w:after="60" w:line="271" w:lineRule="auto"/>
+        <w:contextualSpacing/>
+        <w:jc w:val="both"/>
+        <w:rPr>
+          <w:rFonts w:ascii="Times New Roman" w:eastAsia="Arial" w:hAnsi="Times New Roman" w:cs="Times New Roman"/>
+          <w:color w:val="000000" w:themeColor="text1"/>
+          <w:szCs w:val="24"/>
+        </w:rPr>
+      </w:pPr>
+      <w:r>
+        <w:rPr>
+          <w:rFonts w:ascii="Times New Roman" w:eastAsia="Arial" w:hAnsi="Times New Roman" w:cs="Times New Roman"/>
+          <w:b/>
+          <w:bCs/>
+          <w:color w:val="000000" w:themeColor="text1"/>
+          <w:spacing w:val="-2"/>
+          <w:position w:val="-1"/>
+          <w:szCs w:val="24"/>
+        </w:rPr>
+        <w:t>5</w:t>
+      </w:r>
+      <w:r>
+        <w:rPr>
+          <w:rFonts w:ascii="Times New Roman" w:eastAsia="Arial" w:hAnsi="Times New Roman" w:cs="Times New Roman"/>
+          <w:b/>
+          <w:bCs/>
+          <w:color w:val="000000" w:themeColor="text1"/>
+          <w:spacing w:val="1"/>
+          <w:position w:val="-1"/>
+          <w:szCs w:val="24"/>
+        </w:rPr>
+        <w:t>.</w:t>
+      </w:r>
+      <w:r>
+        <w:rPr>
+          <w:rFonts w:ascii="Times New Roman" w:eastAsia="Arial" w:hAnsi="Times New Roman" w:cs="Times New Roman"/>
+          <w:b/>
+          <w:bCs/>
+          <w:color w:val="000000" w:themeColor="text1"/>
+          <w:position w:val="-1"/>
+          <w:szCs w:val="24"/>
+        </w:rPr>
+        <w:t>3</w:t>
+      </w:r>
+      <w:bookmarkStart w:id="0" w:name="_GoBack"/>
+      <w:bookmarkEnd w:id="0"/>
+      <w:r>
+        <w:rPr>
+          <w:rFonts w:ascii="Times New Roman" w:eastAsia="Arial" w:hAnsi="Times New Roman" w:cs="Times New Roman"/>
+          <w:b/>
+          <w:bCs/>
+          <w:color w:val="000000" w:themeColor="text1"/>
+          <w:spacing w:val="62"/>
+          <w:position w:val="-1"/>
+          <w:szCs w:val="24"/>
+        </w:rPr>
+        <w:t xml:space="preserve"> </w:t>
+      </w:r>
+      <w:r>
+        <w:rPr>
+          <w:rFonts w:ascii="Times New Roman" w:eastAsia="Arial" w:hAnsi="Times New Roman" w:cs="Times New Roman"/>
+          <w:b/>
+          <w:bCs/>
+          <w:color w:val="000000" w:themeColor="text1"/>
+          <w:spacing w:val="1"/>
+          <w:position w:val="-1"/>
+          <w:szCs w:val="24"/>
+        </w:rPr>
+        <w:t>C</w:t>
+      </w:r>
+      <w:r>
+        <w:rPr>
+          <w:rFonts w:ascii="Times New Roman" w:eastAsia="Arial" w:hAnsi="Times New Roman" w:cs="Times New Roman"/>
+          <w:b/>
+          <w:bCs/>
+          <w:color w:val="000000" w:themeColor="text1"/>
+          <w:spacing w:val="-2"/>
+          <w:position w:val="-1"/>
+          <w:szCs w:val="24"/>
+        </w:rPr>
+        <w:t>h</w:t>
+      </w:r>
+      <w:r>
+        <w:rPr>
+          <w:rFonts w:ascii="Times New Roman" w:eastAsia="Arial" w:hAnsi="Times New Roman" w:cs="Times New Roman"/>
+          <w:b/>
+          <w:bCs/>
+          <w:color w:val="000000" w:themeColor="text1"/>
+          <w:spacing w:val="1"/>
+          <w:position w:val="-1"/>
+          <w:szCs w:val="24"/>
+        </w:rPr>
+        <w:t>ứ</w:t>
+      </w:r>
+      <w:r>
+        <w:rPr>
+          <w:rFonts w:ascii="Times New Roman" w:eastAsia="Arial" w:hAnsi="Times New Roman" w:cs="Times New Roman"/>
+          <w:b/>
+          <w:bCs/>
+          <w:color w:val="000000" w:themeColor="text1"/>
+          <w:position w:val="-1"/>
+          <w:szCs w:val="24"/>
+        </w:rPr>
+        <w:t>c</w:t>
+      </w:r>
+      <w:r>
+        <w:rPr>
+          <w:rFonts w:ascii="Times New Roman" w:eastAsia="Arial" w:hAnsi="Times New Roman" w:cs="Times New Roman"/>
+          <w:b/>
+          <w:bCs/>
+          <w:color w:val="000000" w:themeColor="text1"/>
+          <w:spacing w:val="-5"/>
+          <w:position w:val="-1"/>
+          <w:szCs w:val="24"/>
+        </w:rPr>
+        <w:t xml:space="preserve"> </w:t>
+      </w:r>
+      <w:r>
+        <w:rPr>
+          <w:rFonts w:ascii="Times New Roman" w:eastAsia="Arial" w:hAnsi="Times New Roman" w:cs="Times New Roman"/>
+          <w:b/>
+          <w:bCs/>
+          <w:color w:val="000000" w:themeColor="text1"/>
+          <w:spacing w:val="2"/>
+          <w:position w:val="-1"/>
+          <w:szCs w:val="24"/>
+        </w:rPr>
+        <w:t>n</w:t>
+      </w:r>
+      <w:r>
+        <w:rPr>
+          <w:rFonts w:ascii="Times New Roman" w:eastAsia="Arial" w:hAnsi="Times New Roman" w:cs="Times New Roman"/>
+          <w:b/>
+          <w:bCs/>
+          <w:color w:val="000000" w:themeColor="text1"/>
+          <w:spacing w:val="-2"/>
+          <w:position w:val="-1"/>
+          <w:szCs w:val="24"/>
+        </w:rPr>
+        <w:t>ăn</w:t>
+      </w:r>
+      <w:r>
+        <w:rPr>
+          <w:rFonts w:ascii="Times New Roman" w:eastAsia="Arial" w:hAnsi="Times New Roman" w:cs="Times New Roman"/>
+          <w:b/>
+          <w:bCs/>
+          <w:color w:val="000000" w:themeColor="text1"/>
+          <w:position w:val="-1"/>
+          <w:szCs w:val="24"/>
+        </w:rPr>
+        <w:t>g</w:t>
+      </w:r>
+      <w:r>
+        <w:rPr>
+          <w:rFonts w:ascii="Times New Roman" w:eastAsia="Arial" w:hAnsi="Times New Roman" w:cs="Times New Roman"/>
+          <w:b/>
+          <w:bCs/>
+          <w:color w:val="000000" w:themeColor="text1"/>
+          <w:spacing w:val="-5"/>
+          <w:position w:val="-1"/>
+          <w:szCs w:val="24"/>
+        </w:rPr>
+        <w:t xml:space="preserve"> </w:t>
+      </w:r>
+      <w:r>
+        <w:rPr>
+          <w:rFonts w:ascii="Times New Roman" w:eastAsia="Arial" w:hAnsi="Times New Roman" w:cs="Times New Roman"/>
+          <w:b/>
+          <w:bCs/>
+          <w:color w:val="000000" w:themeColor="text1"/>
+          <w:spacing w:val="-5"/>
+          <w:position w:val="-1"/>
+          <w:szCs w:val="24"/>
+        </w:rPr>
+        <w:t>đăng ký thành viên</w:t>
+      </w:r>
+    </w:p>
+    <w:p>
+      <w:pPr>
+        <w:tabs>
+          <w:tab w:val="left" w:pos="1020"/>
+        </w:tabs>
+        <w:spacing w:before="120" w:after="60" w:line="271" w:lineRule="auto"/>
+        <w:ind w:left="683" w:right="-20"/>
+        <w:contextualSpacing/>
+        <w:jc w:val="both"/>
+        <w:rPr>
+          <w:rFonts w:ascii="Times New Roman" w:eastAsia="Arial" w:hAnsi="Times New Roman" w:cs="Times New Roman"/>
+          <w:color w:val="000000" w:themeColor="text1"/>
+          <w:szCs w:val="24"/>
+        </w:rPr>
+      </w:pPr>
+      <w:r>
+        <w:rPr>
+          <w:rFonts w:ascii="Times New Roman" w:eastAsia="Times New Roman" w:hAnsi="Times New Roman" w:cs="Times New Roman"/>
+          <w:b/>
+          <w:bCs/>
+          <w:color w:val="000000" w:themeColor="text1"/>
+          <w:szCs w:val="24"/>
+        </w:rPr>
+        <w:t>-</w:t>
+      </w:r>
+      <w:r>
+        <w:rPr>
+          <w:rFonts w:ascii="Times New Roman" w:eastAsia="Times New Roman" w:hAnsi="Times New Roman" w:cs="Times New Roman"/>
+          <w:b/>
+          <w:bCs/>
+          <w:color w:val="000000" w:themeColor="text1"/>
+          <w:spacing w:val="-51"/>
+          <w:szCs w:val="24"/>
+        </w:rPr>
+        <w:t xml:space="preserve"> </w:t>
+      </w:r>
+      <w:r>
+        <w:rPr>
+          <w:rFonts w:ascii="Times New Roman" w:eastAsia="Times New Roman" w:hAnsi="Times New Roman" w:cs="Times New Roman"/>
+          <w:b/>
+          <w:bCs/>
+          <w:color w:val="000000" w:themeColor="text1"/>
+          <w:szCs w:val="24"/>
+        </w:rPr>
+        <w:tab/>
+      </w:r>
+      <w:r>
+        <w:rPr>
+          <w:rFonts w:ascii="Times New Roman" w:eastAsia="Arial" w:hAnsi="Times New Roman" w:cs="Times New Roman"/>
+          <w:b/>
+          <w:bCs/>
+          <w:color w:val="000000" w:themeColor="text1"/>
+          <w:spacing w:val="-6"/>
+          <w:szCs w:val="24"/>
+        </w:rPr>
+        <w:t>M</w:t>
+      </w:r>
+      <w:r>
+        <w:rPr>
+          <w:rFonts w:ascii="Times New Roman" w:eastAsia="Arial" w:hAnsi="Times New Roman" w:cs="Times New Roman"/>
+          <w:b/>
+          <w:bCs/>
+          <w:color w:val="000000" w:themeColor="text1"/>
+          <w:spacing w:val="3"/>
+          <w:szCs w:val="24"/>
+        </w:rPr>
+        <w:t>ụ</w:t>
+      </w:r>
+      <w:r>
+        <w:rPr>
+          <w:rFonts w:ascii="Times New Roman" w:eastAsia="Arial" w:hAnsi="Times New Roman" w:cs="Times New Roman"/>
+          <w:b/>
+          <w:bCs/>
+          <w:color w:val="000000" w:themeColor="text1"/>
+          <w:szCs w:val="24"/>
+        </w:rPr>
+        <w:t>c</w:t>
+      </w:r>
+      <w:r>
+        <w:rPr>
+          <w:rFonts w:ascii="Times New Roman" w:eastAsia="Arial" w:hAnsi="Times New Roman" w:cs="Times New Roman"/>
+          <w:b/>
+          <w:bCs/>
+          <w:color w:val="000000" w:themeColor="text1"/>
+          <w:spacing w:val="12"/>
+          <w:szCs w:val="24"/>
+        </w:rPr>
+        <w:t xml:space="preserve"> </w:t>
+      </w:r>
+      <w:r>
+        <w:rPr>
+          <w:rFonts w:ascii="Times New Roman" w:eastAsia="Arial" w:hAnsi="Times New Roman" w:cs="Times New Roman"/>
+          <w:b/>
+          <w:bCs/>
+          <w:color w:val="000000" w:themeColor="text1"/>
+          <w:spacing w:val="-2"/>
+          <w:w w:val="102"/>
+          <w:szCs w:val="24"/>
+        </w:rPr>
+        <w:t>đ</w:t>
+      </w:r>
+      <w:r>
+        <w:rPr>
+          <w:rFonts w:ascii="Times New Roman" w:eastAsia="Arial" w:hAnsi="Times New Roman" w:cs="Times New Roman"/>
+          <w:b/>
+          <w:bCs/>
+          <w:color w:val="000000" w:themeColor="text1"/>
+          <w:spacing w:val="3"/>
+          <w:w w:val="102"/>
+          <w:szCs w:val="24"/>
+        </w:rPr>
+        <w:t>í</w:t>
+      </w:r>
+      <w:r>
+        <w:rPr>
+          <w:rFonts w:ascii="Times New Roman" w:eastAsia="Arial" w:hAnsi="Times New Roman" w:cs="Times New Roman"/>
+          <w:b/>
+          <w:bCs/>
+          <w:color w:val="000000" w:themeColor="text1"/>
+          <w:w w:val="102"/>
+          <w:szCs w:val="24"/>
+        </w:rPr>
+        <w:t>c</w:t>
+      </w:r>
+      <w:r>
+        <w:rPr>
+          <w:rFonts w:ascii="Times New Roman" w:eastAsia="Arial" w:hAnsi="Times New Roman" w:cs="Times New Roman"/>
+          <w:b/>
+          <w:bCs/>
+          <w:color w:val="000000" w:themeColor="text1"/>
+          <w:spacing w:val="-1"/>
+          <w:w w:val="102"/>
+          <w:szCs w:val="24"/>
+        </w:rPr>
+        <w:t>h</w:t>
+      </w:r>
+      <w:r>
+        <w:rPr>
+          <w:rFonts w:ascii="Times New Roman" w:eastAsia="Arial" w:hAnsi="Times New Roman" w:cs="Times New Roman"/>
+          <w:color w:val="000000" w:themeColor="text1"/>
+          <w:w w:val="102"/>
+          <w:szCs w:val="24"/>
+        </w:rPr>
+        <w:t>:</w:t>
+      </w:r>
+      <w:r>
+        <w:rPr>
+          <w:rFonts w:ascii="Times New Roman" w:eastAsia="Arial" w:hAnsi="Times New Roman" w:cs="Times New Roman"/>
+          <w:color w:val="000000" w:themeColor="text1"/>
+          <w:w w:val="102"/>
+          <w:szCs w:val="24"/>
+        </w:rPr>
+        <w:t xml:space="preserve"> Đăng ký thành viên vào hệ thống để có thể đánh giá, góp ý các nhà trọ</w:t>
+      </w:r>
+      <w:r>
+        <w:rPr>
+          <w:rFonts w:ascii="Times New Roman" w:eastAsia="Arial" w:hAnsi="Times New Roman" w:cs="Times New Roman"/>
+          <w:color w:val="000000" w:themeColor="text1"/>
+          <w:w w:val="102"/>
+          <w:szCs w:val="24"/>
+        </w:rPr>
+        <w:t xml:space="preserve"> </w:t>
+      </w:r>
+    </w:p>
+    <w:p>
+      <w:pPr>
+        <w:tabs>
+          <w:tab w:val="left" w:pos="720"/>
+          <w:tab w:val="left" w:pos="990"/>
+        </w:tabs>
+        <w:spacing w:before="120" w:after="60" w:line="271" w:lineRule="auto"/>
+        <w:ind w:right="53"/>
+        <w:contextualSpacing/>
+        <w:jc w:val="both"/>
+        <w:rPr>
+          <w:rFonts w:ascii="Times New Roman" w:eastAsia="Arial" w:hAnsi="Times New Roman" w:cs="Times New Roman"/>
+          <w:color w:val="000000" w:themeColor="text1"/>
+          <w:szCs w:val="24"/>
+        </w:rPr>
+      </w:pPr>
+      <w:r>
+        <w:rPr>
+          <w:rFonts w:ascii="Times New Roman" w:eastAsia="Times New Roman" w:hAnsi="Times New Roman" w:cs="Times New Roman"/>
+          <w:b/>
+          <w:bCs/>
+          <w:color w:val="000000" w:themeColor="text1"/>
+          <w:szCs w:val="24"/>
+        </w:rPr>
+        <w:tab/>
+        <w:t xml:space="preserve">- </w:t>
+      </w:r>
+      <w:r>
+        <w:rPr>
+          <w:rFonts w:ascii="Times New Roman" w:eastAsia="Times New Roman" w:hAnsi="Times New Roman" w:cs="Times New Roman"/>
+          <w:b/>
+          <w:bCs/>
+          <w:color w:val="000000" w:themeColor="text1"/>
+          <w:szCs w:val="24"/>
+        </w:rPr>
+        <w:tab/>
+      </w:r>
+      <w:r>
+        <w:rPr>
+          <w:rFonts w:ascii="Times New Roman" w:eastAsia="Arial" w:hAnsi="Times New Roman" w:cs="Times New Roman"/>
+          <w:b/>
+          <w:bCs/>
+          <w:color w:val="000000" w:themeColor="text1"/>
+          <w:spacing w:val="6"/>
+          <w:szCs w:val="24"/>
+        </w:rPr>
+        <w:t>G</w:t>
+      </w:r>
+      <w:r>
+        <w:rPr>
+          <w:rFonts w:ascii="Times New Roman" w:eastAsia="Arial" w:hAnsi="Times New Roman" w:cs="Times New Roman"/>
+          <w:b/>
+          <w:bCs/>
+          <w:color w:val="000000" w:themeColor="text1"/>
+          <w:spacing w:val="-7"/>
+          <w:szCs w:val="24"/>
+        </w:rPr>
+        <w:t>i</w:t>
+      </w:r>
+      <w:r>
+        <w:rPr>
+          <w:rFonts w:ascii="Times New Roman" w:eastAsia="Arial" w:hAnsi="Times New Roman" w:cs="Times New Roman"/>
+          <w:b/>
+          <w:bCs/>
+          <w:color w:val="000000" w:themeColor="text1"/>
+          <w:szCs w:val="24"/>
+        </w:rPr>
+        <w:t>ao</w:t>
+      </w:r>
+      <w:r>
+        <w:rPr>
+          <w:rFonts w:ascii="Times New Roman" w:eastAsia="Arial" w:hAnsi="Times New Roman" w:cs="Times New Roman"/>
+          <w:b/>
+          <w:bCs/>
+          <w:color w:val="000000" w:themeColor="text1"/>
+          <w:spacing w:val="41"/>
+          <w:szCs w:val="24"/>
+        </w:rPr>
+        <w:t xml:space="preserve"> </w:t>
+      </w:r>
+      <w:r>
+        <w:rPr>
+          <w:rFonts w:ascii="Times New Roman" w:eastAsia="Arial" w:hAnsi="Times New Roman" w:cs="Times New Roman"/>
+          <w:b/>
+          <w:bCs/>
+          <w:color w:val="000000" w:themeColor="text1"/>
+          <w:spacing w:val="-2"/>
+          <w:szCs w:val="24"/>
+        </w:rPr>
+        <w:t>di</w:t>
+      </w:r>
+      <w:r>
+        <w:rPr>
+          <w:rFonts w:ascii="Times New Roman" w:eastAsia="Arial" w:hAnsi="Times New Roman" w:cs="Times New Roman"/>
+          <w:b/>
+          <w:bCs/>
+          <w:color w:val="000000" w:themeColor="text1"/>
+          <w:szCs w:val="24"/>
+        </w:rPr>
+        <w:t>ệ</w:t>
+      </w:r>
+      <w:r>
+        <w:rPr>
+          <w:rFonts w:ascii="Times New Roman" w:eastAsia="Arial" w:hAnsi="Times New Roman" w:cs="Times New Roman"/>
+          <w:b/>
+          <w:bCs/>
+          <w:color w:val="000000" w:themeColor="text1"/>
+          <w:spacing w:val="3"/>
+          <w:szCs w:val="24"/>
+        </w:rPr>
+        <w:t>n</w:t>
+      </w:r>
+      <w:r>
+        <w:rPr>
+          <w:rFonts w:ascii="Times New Roman" w:eastAsia="Arial" w:hAnsi="Times New Roman" w:cs="Times New Roman"/>
+          <w:color w:val="000000" w:themeColor="text1"/>
+          <w:szCs w:val="24"/>
+        </w:rPr>
+        <w:t>:</w:t>
+      </w:r>
+    </w:p>
+    <w:p>
+      <w:pPr>
+        <w:tabs>
+          <w:tab w:val="left" w:pos="1020"/>
+        </w:tabs>
+        <w:spacing w:before="120" w:after="60" w:line="271" w:lineRule="auto"/>
+        <w:ind w:right="53" w:firstLine="810"/>
+        <w:contextualSpacing/>
+        <w:jc w:val="both"/>
+        <w:rPr>
+          <w:rFonts w:ascii="Times New Roman" w:eastAsia="Arial" w:hAnsi="Times New Roman" w:cs="Times New Roman"/>
+          <w:color w:val="000000" w:themeColor="text1"/>
+          <w:szCs w:val="24"/>
+        </w:rPr>
+      </w:pPr>
+      <w:r>
+        <w:rPr>
+          <w:rFonts w:ascii="Times New Roman" w:eastAsia="Arial" w:hAnsi="Times New Roman" w:cs="Times New Roman"/>
+          <w:noProof/>
+          <w:color w:val="000000" w:themeColor="text1"/>
+          <w:szCs w:val="24"/>
+        </w:rPr>
+        <w:drawing>
+          <wp:inline distT="0" distB="0" distL="0" distR="0" wp14:anchorId="107ED568" wp14:editId="6CCDB86B">
+            <wp:extent cx="5743575" cy="5239328"/>
+            <wp:effectExtent l="0" t="0" r="0" b="0"/>
+            <wp:docPr id="21" name="Picture 21"/>
+            <wp:cNvGraphicFramePr>
+              <a:graphicFrameLocks xmlns:a="http://schemas.openxmlformats.org/drawingml/2006/main" noChangeAspect="1"/>
+            </wp:cNvGraphicFramePr>
+            <a:graphic xmlns:a="http://schemas.openxmlformats.org/drawingml/2006/main">
+              <a:graphicData uri="http://schemas.openxmlformats.org/drawingml/2006/picture">
+                <pic:pic xmlns:pic="http://schemas.openxmlformats.org/drawingml/2006/picture">
+                  <pic:nvPicPr>
+                    <pic:cNvPr id="21" name="dang ky.png"/>
+                    <pic:cNvPicPr/>
+                  </pic:nvPicPr>
+                  <pic:blipFill>
+                    <a:blip r:embed="rId18">
+                      <a:extLst>
+                        <a:ext uri="{28A0092B-C50C-407E-A947-70E740481C1C}">
+                          <a14:useLocalDpi xmlns:a14="http://schemas.microsoft.com/office/drawing/2010/main" val="0"/>
+                        </a:ext>
+                      </a:extLst>
+                    </a:blip>
+                    <a:stretch>
+                      <a:fillRect/>
+                    </a:stretch>
+                  </pic:blipFill>
+                  <pic:spPr>
+                    <a:xfrm>
+                      <a:off x="0" y="0"/>
+                      <a:ext cx="5752621" cy="5247580"/>
+                    </a:xfrm>
+                    <a:prstGeom prst="rect">
+                      <a:avLst/>
+                    </a:prstGeom>
+                  </pic:spPr>
+                </pic:pic>
+              </a:graphicData>
+            </a:graphic>
+          </wp:inline>
+        </w:drawing>
+      </w:r>
+    </w:p>
+    <w:p>
+      <w:pPr>
+        <w:tabs>
+          <w:tab w:val="left" w:pos="990"/>
+        </w:tabs>
+        <w:spacing w:before="120" w:after="60" w:line="271" w:lineRule="auto"/>
+        <w:ind w:right="-20"/>
+        <w:contextualSpacing/>
+        <w:jc w:val="both"/>
+        <w:rPr>
+          <w:rFonts w:ascii="Times New Roman" w:eastAsia="Arial" w:hAnsi="Times New Roman" w:cs="Times New Roman"/>
+          <w:color w:val="000000" w:themeColor="text1"/>
+          <w:spacing w:val="26"/>
+          <w:szCs w:val="24"/>
+        </w:rPr>
+      </w:pPr>
+      <w:r>
+        <w:rPr>
+          <w:rFonts w:ascii="Times New Roman" w:eastAsia="Times New Roman" w:hAnsi="Times New Roman" w:cs="Times New Roman"/>
+          <w:b/>
+          <w:bCs/>
+          <w:color w:val="000000" w:themeColor="text1"/>
+          <w:szCs w:val="24"/>
+        </w:rPr>
+        <w:t>-</w:t>
+      </w:r>
+      <w:r>
+        <w:rPr>
+          <w:rFonts w:ascii="Times New Roman" w:eastAsia="Times New Roman" w:hAnsi="Times New Roman" w:cs="Times New Roman"/>
+          <w:b/>
+          <w:bCs/>
+          <w:color w:val="000000" w:themeColor="text1"/>
+          <w:spacing w:val="-51"/>
+          <w:szCs w:val="24"/>
+        </w:rPr>
+        <w:t xml:space="preserve"> </w:t>
+      </w:r>
+      <w:r>
+        <w:rPr>
+          <w:rFonts w:ascii="Times New Roman" w:eastAsia="Times New Roman" w:hAnsi="Times New Roman" w:cs="Times New Roman"/>
+          <w:b/>
+          <w:bCs/>
+          <w:color w:val="000000" w:themeColor="text1"/>
+          <w:szCs w:val="24"/>
+        </w:rPr>
+        <w:tab/>
+      </w:r>
+      <w:r>
+        <w:rPr>
+          <w:rFonts w:ascii="Times New Roman" w:eastAsia="Arial" w:hAnsi="Times New Roman" w:cs="Times New Roman"/>
+          <w:b/>
+          <w:bCs/>
+          <w:color w:val="000000" w:themeColor="text1"/>
+          <w:spacing w:val="3"/>
+          <w:szCs w:val="24"/>
+        </w:rPr>
+        <w:t>C</w:t>
+      </w:r>
+      <w:r>
+        <w:rPr>
+          <w:rFonts w:ascii="Times New Roman" w:eastAsia="Arial" w:hAnsi="Times New Roman" w:cs="Times New Roman"/>
+          <w:b/>
+          <w:bCs/>
+          <w:color w:val="000000" w:themeColor="text1"/>
+          <w:szCs w:val="24"/>
+        </w:rPr>
+        <w:t>ác</w:t>
+      </w:r>
+      <w:r>
+        <w:rPr>
+          <w:rFonts w:ascii="Times New Roman" w:eastAsia="Arial" w:hAnsi="Times New Roman" w:cs="Times New Roman"/>
+          <w:b/>
+          <w:bCs/>
+          <w:color w:val="000000" w:themeColor="text1"/>
+          <w:spacing w:val="17"/>
+          <w:szCs w:val="24"/>
+        </w:rPr>
+        <w:t xml:space="preserve"> </w:t>
+      </w:r>
+      <w:r>
+        <w:rPr>
+          <w:rFonts w:ascii="Times New Roman" w:eastAsia="Arial" w:hAnsi="Times New Roman" w:cs="Times New Roman"/>
+          <w:b/>
+          <w:bCs/>
+          <w:color w:val="000000" w:themeColor="text1"/>
+          <w:spacing w:val="-4"/>
+          <w:szCs w:val="24"/>
+        </w:rPr>
+        <w:t>t</w:t>
+      </w:r>
+      <w:r>
+        <w:rPr>
+          <w:rFonts w:ascii="Times New Roman" w:eastAsia="Arial" w:hAnsi="Times New Roman" w:cs="Times New Roman"/>
+          <w:b/>
+          <w:bCs/>
+          <w:color w:val="000000" w:themeColor="text1"/>
+          <w:spacing w:val="3"/>
+          <w:szCs w:val="24"/>
+        </w:rPr>
+        <w:t>h</w:t>
+      </w:r>
+      <w:r>
+        <w:rPr>
+          <w:rFonts w:ascii="Times New Roman" w:eastAsia="Arial" w:hAnsi="Times New Roman" w:cs="Times New Roman"/>
+          <w:b/>
+          <w:bCs/>
+          <w:color w:val="000000" w:themeColor="text1"/>
+          <w:szCs w:val="24"/>
+        </w:rPr>
+        <w:t>à</w:t>
+      </w:r>
+      <w:r>
+        <w:rPr>
+          <w:rFonts w:ascii="Times New Roman" w:eastAsia="Arial" w:hAnsi="Times New Roman" w:cs="Times New Roman"/>
+          <w:b/>
+          <w:bCs/>
+          <w:color w:val="000000" w:themeColor="text1"/>
+          <w:spacing w:val="-2"/>
+          <w:szCs w:val="24"/>
+        </w:rPr>
+        <w:t>n</w:t>
+      </w:r>
+      <w:r>
+        <w:rPr>
+          <w:rFonts w:ascii="Times New Roman" w:eastAsia="Arial" w:hAnsi="Times New Roman" w:cs="Times New Roman"/>
+          <w:b/>
+          <w:bCs/>
+          <w:color w:val="000000" w:themeColor="text1"/>
+          <w:szCs w:val="24"/>
+        </w:rPr>
+        <w:t>h</w:t>
+      </w:r>
+      <w:r>
+        <w:rPr>
+          <w:rFonts w:ascii="Times New Roman" w:eastAsia="Arial" w:hAnsi="Times New Roman" w:cs="Times New Roman"/>
+          <w:b/>
+          <w:bCs/>
+          <w:color w:val="000000" w:themeColor="text1"/>
+          <w:spacing w:val="18"/>
+          <w:szCs w:val="24"/>
+        </w:rPr>
+        <w:t xml:space="preserve"> </w:t>
+      </w:r>
+      <w:r>
+        <w:rPr>
+          <w:rFonts w:ascii="Times New Roman" w:eastAsia="Arial" w:hAnsi="Times New Roman" w:cs="Times New Roman"/>
+          <w:b/>
+          <w:bCs/>
+          <w:color w:val="000000" w:themeColor="text1"/>
+          <w:spacing w:val="-2"/>
+          <w:szCs w:val="24"/>
+        </w:rPr>
+        <w:t>p</w:t>
+      </w:r>
+      <w:r>
+        <w:rPr>
+          <w:rFonts w:ascii="Times New Roman" w:eastAsia="Arial" w:hAnsi="Times New Roman" w:cs="Times New Roman"/>
+          <w:b/>
+          <w:bCs/>
+          <w:color w:val="000000" w:themeColor="text1"/>
+          <w:spacing w:val="3"/>
+          <w:szCs w:val="24"/>
+        </w:rPr>
+        <w:t>h</w:t>
+      </w:r>
+      <w:r>
+        <w:rPr>
+          <w:rFonts w:ascii="Times New Roman" w:eastAsia="Arial" w:hAnsi="Times New Roman" w:cs="Times New Roman"/>
+          <w:b/>
+          <w:bCs/>
+          <w:color w:val="000000" w:themeColor="text1"/>
+          <w:szCs w:val="24"/>
+        </w:rPr>
+        <w:t>ần</w:t>
+      </w:r>
+      <w:r>
+        <w:rPr>
+          <w:rFonts w:ascii="Times New Roman" w:eastAsia="Arial" w:hAnsi="Times New Roman" w:cs="Times New Roman"/>
+          <w:b/>
+          <w:bCs/>
+          <w:color w:val="000000" w:themeColor="text1"/>
+          <w:spacing w:val="17"/>
+          <w:szCs w:val="24"/>
+        </w:rPr>
+        <w:t xml:space="preserve"> </w:t>
+      </w:r>
+      <w:r>
+        <w:rPr>
+          <w:rFonts w:ascii="Times New Roman" w:eastAsia="Arial" w:hAnsi="Times New Roman" w:cs="Times New Roman"/>
+          <w:b/>
+          <w:bCs/>
+          <w:color w:val="000000" w:themeColor="text1"/>
+          <w:spacing w:val="-4"/>
+          <w:szCs w:val="24"/>
+        </w:rPr>
+        <w:t>t</w:t>
+      </w:r>
+      <w:r>
+        <w:rPr>
+          <w:rFonts w:ascii="Times New Roman" w:eastAsia="Arial" w:hAnsi="Times New Roman" w:cs="Times New Roman"/>
+          <w:b/>
+          <w:bCs/>
+          <w:color w:val="000000" w:themeColor="text1"/>
+          <w:spacing w:val="3"/>
+          <w:szCs w:val="24"/>
+        </w:rPr>
+        <w:t>r</w:t>
+      </w:r>
+      <w:r>
+        <w:rPr>
+          <w:rFonts w:ascii="Times New Roman" w:eastAsia="Arial" w:hAnsi="Times New Roman" w:cs="Times New Roman"/>
+          <w:b/>
+          <w:bCs/>
+          <w:color w:val="000000" w:themeColor="text1"/>
+          <w:spacing w:val="-2"/>
+          <w:szCs w:val="24"/>
+        </w:rPr>
+        <w:t>on</w:t>
+      </w:r>
+      <w:r>
+        <w:rPr>
+          <w:rFonts w:ascii="Times New Roman" w:eastAsia="Arial" w:hAnsi="Times New Roman" w:cs="Times New Roman"/>
+          <w:b/>
+          <w:bCs/>
+          <w:color w:val="000000" w:themeColor="text1"/>
+          <w:szCs w:val="24"/>
+        </w:rPr>
+        <w:t>g</w:t>
+      </w:r>
+      <w:r>
+        <w:rPr>
+          <w:rFonts w:ascii="Times New Roman" w:eastAsia="Arial" w:hAnsi="Times New Roman" w:cs="Times New Roman"/>
+          <w:b/>
+          <w:bCs/>
+          <w:color w:val="000000" w:themeColor="text1"/>
+          <w:spacing w:val="18"/>
+          <w:szCs w:val="24"/>
+        </w:rPr>
+        <w:t xml:space="preserve"> </w:t>
+      </w:r>
+      <w:r>
+        <w:rPr>
+          <w:rFonts w:ascii="Times New Roman" w:eastAsia="Arial" w:hAnsi="Times New Roman" w:cs="Times New Roman"/>
+          <w:b/>
+          <w:bCs/>
+          <w:color w:val="000000" w:themeColor="text1"/>
+          <w:spacing w:val="3"/>
+          <w:szCs w:val="24"/>
+        </w:rPr>
+        <w:t>g</w:t>
+      </w:r>
+      <w:r>
+        <w:rPr>
+          <w:rFonts w:ascii="Times New Roman" w:eastAsia="Arial" w:hAnsi="Times New Roman" w:cs="Times New Roman"/>
+          <w:b/>
+          <w:bCs/>
+          <w:color w:val="000000" w:themeColor="text1"/>
+          <w:spacing w:val="-7"/>
+          <w:szCs w:val="24"/>
+        </w:rPr>
+        <w:t>i</w:t>
+      </w:r>
+      <w:r>
+        <w:rPr>
+          <w:rFonts w:ascii="Times New Roman" w:eastAsia="Arial" w:hAnsi="Times New Roman" w:cs="Times New Roman"/>
+          <w:b/>
+          <w:bCs/>
+          <w:color w:val="000000" w:themeColor="text1"/>
+          <w:spacing w:val="5"/>
+          <w:szCs w:val="24"/>
+        </w:rPr>
+        <w:t>a</w:t>
+      </w:r>
+      <w:r>
+        <w:rPr>
+          <w:rFonts w:ascii="Times New Roman" w:eastAsia="Arial" w:hAnsi="Times New Roman" w:cs="Times New Roman"/>
+          <w:b/>
+          <w:bCs/>
+          <w:color w:val="000000" w:themeColor="text1"/>
+          <w:szCs w:val="24"/>
+        </w:rPr>
+        <w:t>o</w:t>
+      </w:r>
+      <w:r>
+        <w:rPr>
+          <w:rFonts w:ascii="Times New Roman" w:eastAsia="Arial" w:hAnsi="Times New Roman" w:cs="Times New Roman"/>
+          <w:b/>
+          <w:bCs/>
+          <w:color w:val="000000" w:themeColor="text1"/>
+          <w:spacing w:val="11"/>
+          <w:szCs w:val="24"/>
+        </w:rPr>
+        <w:t xml:space="preserve"> </w:t>
+      </w:r>
+      <w:r>
+        <w:rPr>
+          <w:rFonts w:ascii="Times New Roman" w:eastAsia="Arial" w:hAnsi="Times New Roman" w:cs="Times New Roman"/>
+          <w:b/>
+          <w:bCs/>
+          <w:color w:val="000000" w:themeColor="text1"/>
+          <w:spacing w:val="3"/>
+          <w:szCs w:val="24"/>
+        </w:rPr>
+        <w:t>d</w:t>
+      </w:r>
+      <w:r>
+        <w:rPr>
+          <w:rFonts w:ascii="Times New Roman" w:eastAsia="Arial" w:hAnsi="Times New Roman" w:cs="Times New Roman"/>
+          <w:b/>
+          <w:bCs/>
+          <w:color w:val="000000" w:themeColor="text1"/>
+          <w:spacing w:val="-7"/>
+          <w:szCs w:val="24"/>
+        </w:rPr>
+        <w:t>i</w:t>
+      </w:r>
+      <w:r>
+        <w:rPr>
+          <w:rFonts w:ascii="Times New Roman" w:eastAsia="Arial" w:hAnsi="Times New Roman" w:cs="Times New Roman"/>
+          <w:b/>
+          <w:bCs/>
+          <w:color w:val="000000" w:themeColor="text1"/>
+          <w:spacing w:val="5"/>
+          <w:szCs w:val="24"/>
+        </w:rPr>
+        <w:t>ệ</w:t>
+      </w:r>
+      <w:r>
+        <w:rPr>
+          <w:rFonts w:ascii="Times New Roman" w:eastAsia="Arial" w:hAnsi="Times New Roman" w:cs="Times New Roman"/>
+          <w:b/>
+          <w:bCs/>
+          <w:color w:val="000000" w:themeColor="text1"/>
+          <w:spacing w:val="-1"/>
+          <w:szCs w:val="24"/>
+        </w:rPr>
+        <w:t>n</w:t>
+      </w:r>
+      <w:r>
+        <w:rPr>
+          <w:rFonts w:ascii="Times New Roman" w:eastAsia="Arial" w:hAnsi="Times New Roman" w:cs="Times New Roman"/>
+          <w:color w:val="000000" w:themeColor="text1"/>
+          <w:szCs w:val="24"/>
+        </w:rPr>
+        <w:t xml:space="preserve">: </w:t>
+      </w:r>
+      <w:r>
+        <w:rPr>
+          <w:rFonts w:ascii="Times New Roman" w:eastAsia="Arial" w:hAnsi="Times New Roman" w:cs="Times New Roman"/>
+          <w:color w:val="000000" w:themeColor="text1"/>
+          <w:spacing w:val="26"/>
+          <w:szCs w:val="24"/>
+        </w:rPr>
+        <w:t xml:space="preserve"> </w:t>
+      </w:r>
+    </w:p>
+    <w:p>
+      <w:pPr>
+        <w:spacing w:before="120" w:after="60" w:line="271" w:lineRule="auto"/>
+        <w:ind w:right="-20"/>
+        <w:contextualSpacing/>
+        <w:jc w:val="both"/>
+        <w:rPr>
+          <w:rFonts w:ascii="Times New Roman" w:eastAsia="Arial" w:hAnsi="Times New Roman" w:cs="Times New Roman"/>
+          <w:color w:val="000000" w:themeColor="text1"/>
+          <w:szCs w:val="24"/>
+        </w:rPr>
+      </w:pPr>
+    </w:p>
+    <w:tbl>
+      <w:tblPr>
+        <w:tblStyle w:val="TableGrid"/>
+        <w:tblW w:w="9450" w:type="dxa"/>
+        <w:tblInd w:w="468" w:type="dxa"/>
+        <w:tblLook w:val="04A0" w:firstRow="1" w:lastRow="0" w:firstColumn="1" w:lastColumn="0" w:noHBand="0" w:noVBand="1"/>
+      </w:tblPr>
+      <w:tblGrid>
+        <w:gridCol w:w="643"/>
+        <w:gridCol w:w="2597"/>
+        <w:gridCol w:w="1890"/>
+        <w:gridCol w:w="2250"/>
+        <w:gridCol w:w="2070"/>
+      </w:tblGrid>
+      <w:tr>
+        <w:trPr>
+          <w:trHeight w:val="609"/>
+        </w:trPr>
+        <w:tc>
+          <w:tcPr>
+            <w:tcW w:w="643" w:type="dxa"/>
+            <w:shd w:val="clear" w:color="auto" w:fill="FDE9D9" w:themeFill="accent6" w:themeFillTint="33"/>
+            <w:vAlign w:val="center"/>
+          </w:tcPr>
+          <w:p>
+            <w:pPr>
+              <w:spacing w:before="120" w:after="60" w:line="271" w:lineRule="auto"/>
+              <w:contextualSpacing/>
+              <w:jc w:val="both"/>
+              <w:rPr>
+                <w:rFonts w:ascii="Times New Roman" w:hAnsi="Times New Roman" w:cs="Times New Roman"/>
+                <w:color w:val="000000" w:themeColor="text1"/>
+              </w:rPr>
+            </w:pPr>
+            <w:r>
+              <w:rPr>
+                <w:rFonts w:ascii="Times New Roman" w:hAnsi="Times New Roman" w:cs="Times New Roman"/>
+                <w:color w:val="000000" w:themeColor="text1"/>
+              </w:rPr>
+              <w:lastRenderedPageBreak/>
+              <w:t>STT</w:t>
+            </w:r>
+          </w:p>
+        </w:tc>
+        <w:tc>
+          <w:tcPr>
+            <w:tcW w:w="2597" w:type="dxa"/>
+            <w:shd w:val="clear" w:color="auto" w:fill="FDE9D9" w:themeFill="accent6" w:themeFillTint="33"/>
+            <w:vAlign w:val="center"/>
+          </w:tcPr>
+          <w:p>
+            <w:pPr>
+              <w:spacing w:before="120" w:after="60" w:line="271" w:lineRule="auto"/>
+              <w:contextualSpacing/>
+              <w:jc w:val="both"/>
+              <w:rPr>
+                <w:rFonts w:ascii="Times New Roman" w:hAnsi="Times New Roman" w:cs="Times New Roman"/>
+                <w:color w:val="000000" w:themeColor="text1"/>
+              </w:rPr>
+            </w:pPr>
+            <w:r>
+              <w:rPr>
+                <w:rFonts w:ascii="Times New Roman" w:hAnsi="Times New Roman" w:cs="Times New Roman"/>
+                <w:color w:val="000000" w:themeColor="text1"/>
+              </w:rPr>
+              <w:t>Loại Điều Khiển</w:t>
+            </w:r>
+          </w:p>
+        </w:tc>
+        <w:tc>
+          <w:tcPr>
+            <w:tcW w:w="1890" w:type="dxa"/>
+            <w:shd w:val="clear" w:color="auto" w:fill="FDE9D9" w:themeFill="accent6" w:themeFillTint="33"/>
+            <w:vAlign w:val="center"/>
+          </w:tcPr>
+          <w:p>
+            <w:pPr>
+              <w:spacing w:before="120" w:after="60" w:line="271" w:lineRule="auto"/>
+              <w:contextualSpacing/>
+              <w:jc w:val="both"/>
+              <w:rPr>
+                <w:rFonts w:ascii="Times New Roman" w:hAnsi="Times New Roman" w:cs="Times New Roman"/>
+                <w:color w:val="000000" w:themeColor="text1"/>
+              </w:rPr>
+            </w:pPr>
+            <w:r>
+              <w:rPr>
+                <w:rFonts w:ascii="Times New Roman" w:hAnsi="Times New Roman" w:cs="Times New Roman"/>
+                <w:color w:val="000000" w:themeColor="text1"/>
+              </w:rPr>
+              <w:t>Tên Điều Khiển</w:t>
+            </w:r>
+          </w:p>
+        </w:tc>
+        <w:tc>
+          <w:tcPr>
+            <w:tcW w:w="2250" w:type="dxa"/>
+            <w:shd w:val="clear" w:color="auto" w:fill="FDE9D9" w:themeFill="accent6" w:themeFillTint="33"/>
+            <w:vAlign w:val="center"/>
+          </w:tcPr>
+          <w:p>
+            <w:pPr>
+              <w:spacing w:before="120" w:after="60" w:line="271" w:lineRule="auto"/>
+              <w:contextualSpacing/>
+              <w:jc w:val="both"/>
+              <w:rPr>
+                <w:rFonts w:ascii="Times New Roman" w:hAnsi="Times New Roman" w:cs="Times New Roman"/>
+                <w:color w:val="000000" w:themeColor="text1"/>
+              </w:rPr>
+            </w:pPr>
+            <w:r>
+              <w:rPr>
+                <w:rFonts w:ascii="Times New Roman" w:hAnsi="Times New Roman" w:cs="Times New Roman"/>
+                <w:color w:val="000000" w:themeColor="text1"/>
+              </w:rPr>
+              <w:t>Nội Dung Điều Khiển</w:t>
+            </w:r>
+          </w:p>
+        </w:tc>
+        <w:tc>
+          <w:tcPr>
+            <w:tcW w:w="2070" w:type="dxa"/>
+            <w:shd w:val="clear" w:color="auto" w:fill="FDE9D9" w:themeFill="accent6" w:themeFillTint="33"/>
+            <w:vAlign w:val="center"/>
+          </w:tcPr>
+          <w:p>
+            <w:pPr>
+              <w:spacing w:before="120" w:after="60" w:line="271" w:lineRule="auto"/>
+              <w:contextualSpacing/>
+              <w:jc w:val="both"/>
+              <w:rPr>
+                <w:rFonts w:ascii="Times New Roman" w:hAnsi="Times New Roman" w:cs="Times New Roman"/>
+                <w:color w:val="000000" w:themeColor="text1"/>
+              </w:rPr>
+            </w:pPr>
+            <w:r>
+              <w:rPr>
+                <w:rFonts w:ascii="Times New Roman" w:hAnsi="Times New Roman" w:cs="Times New Roman"/>
+                <w:color w:val="000000" w:themeColor="text1"/>
+              </w:rPr>
+              <w:t>Giá Trị Mặc Định</w:t>
+            </w:r>
+          </w:p>
+        </w:tc>
+      </w:tr>
+      <w:tr>
+        <w:trPr>
+          <w:trHeight w:val="636"/>
+        </w:trPr>
+        <w:tc>
+          <w:tcPr>
+            <w:tcW w:w="643" w:type="dxa"/>
+            <w:vAlign w:val="center"/>
+          </w:tcPr>
+          <w:p>
+            <w:pPr>
+              <w:spacing w:before="120" w:after="60" w:line="271" w:lineRule="auto"/>
+              <w:contextualSpacing/>
+              <w:jc w:val="both"/>
+              <w:rPr>
+                <w:rFonts w:ascii="Times New Roman" w:hAnsi="Times New Roman" w:cs="Times New Roman"/>
+                <w:color w:val="000000" w:themeColor="text1"/>
+                <w:szCs w:val="24"/>
+              </w:rPr>
+            </w:pPr>
+            <w:r>
+              <w:rPr>
+                <w:rFonts w:ascii="Times New Roman" w:hAnsi="Times New Roman" w:cs="Times New Roman"/>
+                <w:color w:val="000000" w:themeColor="text1"/>
+                <w:szCs w:val="24"/>
+              </w:rPr>
+              <w:t>1</w:t>
+            </w:r>
+          </w:p>
+        </w:tc>
+        <w:tc>
+          <w:tcPr>
+            <w:tcW w:w="2597" w:type="dxa"/>
+            <w:vAlign w:val="center"/>
+          </w:tcPr>
+          <w:p>
+            <w:pPr>
+              <w:spacing w:before="120" w:after="60" w:line="271" w:lineRule="auto"/>
+              <w:contextualSpacing/>
+              <w:jc w:val="both"/>
+              <w:rPr>
+                <w:rFonts w:ascii="Times New Roman" w:hAnsi="Times New Roman" w:cs="Times New Roman"/>
+                <w:color w:val="000000" w:themeColor="text1"/>
+                <w:szCs w:val="24"/>
+              </w:rPr>
+            </w:pPr>
+            <w:r>
+              <w:rPr>
+                <w:rFonts w:ascii="Times New Roman" w:hAnsi="Times New Roman" w:cs="Times New Roman"/>
+                <w:color w:val="000000" w:themeColor="text1"/>
+                <w:szCs w:val="24"/>
+              </w:rPr>
+              <w:t>Textfield (cụ thể là, Input, type = “text”)</w:t>
+            </w:r>
+          </w:p>
+        </w:tc>
+        <w:tc>
+          <w:tcPr>
+            <w:tcW w:w="1890" w:type="dxa"/>
+            <w:vAlign w:val="center"/>
+          </w:tcPr>
+          <w:p>
+            <w:pPr>
+              <w:spacing w:before="120" w:after="60" w:line="271" w:lineRule="auto"/>
+              <w:contextualSpacing/>
+              <w:jc w:val="both"/>
+              <w:rPr>
+                <w:rFonts w:ascii="Times New Roman" w:hAnsi="Times New Roman" w:cs="Times New Roman"/>
+                <w:color w:val="000000" w:themeColor="text1"/>
+                <w:szCs w:val="24"/>
+              </w:rPr>
+            </w:pPr>
+            <w:r>
+              <w:rPr>
+                <w:rFonts w:ascii="Times New Roman" w:hAnsi="Times New Roman" w:cs="Times New Roman"/>
+                <w:color w:val="000000" w:themeColor="text1"/>
+                <w:szCs w:val="24"/>
+              </w:rPr>
+              <w:t>Lastname</w:t>
+            </w:r>
+          </w:p>
+        </w:tc>
+        <w:tc>
+          <w:tcPr>
+            <w:tcW w:w="2250" w:type="dxa"/>
+            <w:vAlign w:val="center"/>
+          </w:tcPr>
+          <w:p>
+            <w:pPr>
+              <w:spacing w:before="120" w:after="60" w:line="271" w:lineRule="auto"/>
+              <w:contextualSpacing/>
+              <w:jc w:val="both"/>
+              <w:rPr>
+                <w:rFonts w:ascii="Times New Roman" w:hAnsi="Times New Roman" w:cs="Times New Roman"/>
+                <w:color w:val="000000" w:themeColor="text1"/>
+                <w:szCs w:val="24"/>
+              </w:rPr>
+            </w:pPr>
+            <w:r>
+              <w:rPr>
+                <w:rFonts w:ascii="Times New Roman" w:hAnsi="Times New Roman" w:cs="Times New Roman"/>
+                <w:color w:val="000000" w:themeColor="text1"/>
+                <w:szCs w:val="24"/>
+              </w:rPr>
+              <w:t>Họ người dùng</w:t>
+            </w:r>
+          </w:p>
+        </w:tc>
+        <w:tc>
+          <w:tcPr>
+            <w:tcW w:w="2070" w:type="dxa"/>
+            <w:vAlign w:val="center"/>
+          </w:tcPr>
+          <w:p>
+            <w:pPr>
+              <w:spacing w:before="120" w:after="60" w:line="271" w:lineRule="auto"/>
+              <w:contextualSpacing/>
+              <w:jc w:val="both"/>
+              <w:rPr>
+                <w:rFonts w:ascii="Times New Roman" w:hAnsi="Times New Roman" w:cs="Times New Roman"/>
+                <w:color w:val="000000" w:themeColor="text1"/>
+                <w:szCs w:val="24"/>
+              </w:rPr>
+            </w:pPr>
+            <w:r>
+              <w:rPr>
+                <w:rFonts w:ascii="Times New Roman" w:hAnsi="Times New Roman" w:cs="Times New Roman"/>
+                <w:color w:val="000000" w:themeColor="text1"/>
+                <w:szCs w:val="24"/>
+              </w:rPr>
+              <w:t>None</w:t>
+            </w:r>
+          </w:p>
+        </w:tc>
+      </w:tr>
+      <w:tr>
+        <w:trPr>
+          <w:trHeight w:val="537"/>
+        </w:trPr>
+        <w:tc>
+          <w:tcPr>
+            <w:tcW w:w="643" w:type="dxa"/>
+            <w:vAlign w:val="center"/>
+          </w:tcPr>
+          <w:p>
+            <w:pPr>
+              <w:spacing w:before="120" w:after="60" w:line="271" w:lineRule="auto"/>
+              <w:contextualSpacing/>
+              <w:jc w:val="both"/>
+              <w:rPr>
+                <w:rFonts w:ascii="Times New Roman" w:hAnsi="Times New Roman" w:cs="Times New Roman"/>
+                <w:color w:val="000000" w:themeColor="text1"/>
+                <w:szCs w:val="24"/>
+              </w:rPr>
+            </w:pPr>
+            <w:r>
+              <w:rPr>
+                <w:rFonts w:ascii="Times New Roman" w:hAnsi="Times New Roman" w:cs="Times New Roman"/>
+                <w:color w:val="000000" w:themeColor="text1"/>
+                <w:szCs w:val="24"/>
+              </w:rPr>
+              <w:t>2</w:t>
+            </w:r>
+          </w:p>
+        </w:tc>
+        <w:tc>
+          <w:tcPr>
+            <w:tcW w:w="2597" w:type="dxa"/>
+            <w:vAlign w:val="center"/>
+          </w:tcPr>
+          <w:p>
+            <w:pPr>
+              <w:spacing w:before="120" w:after="60" w:line="271" w:lineRule="auto"/>
+              <w:contextualSpacing/>
+              <w:jc w:val="both"/>
+              <w:rPr>
+                <w:rFonts w:ascii="Times New Roman" w:hAnsi="Times New Roman" w:cs="Times New Roman"/>
+                <w:color w:val="000000" w:themeColor="text1"/>
+                <w:szCs w:val="24"/>
+              </w:rPr>
+            </w:pPr>
+            <w:r>
+              <w:rPr>
+                <w:rFonts w:ascii="Times New Roman" w:hAnsi="Times New Roman" w:cs="Times New Roman"/>
+                <w:color w:val="000000" w:themeColor="text1"/>
+                <w:szCs w:val="24"/>
+              </w:rPr>
+              <w:t>Textfiled</w:t>
+            </w:r>
+          </w:p>
+        </w:tc>
+        <w:tc>
+          <w:tcPr>
+            <w:tcW w:w="1890" w:type="dxa"/>
+            <w:vAlign w:val="center"/>
+          </w:tcPr>
+          <w:p>
+            <w:pPr>
+              <w:spacing w:before="120" w:after="60" w:line="271" w:lineRule="auto"/>
+              <w:contextualSpacing/>
+              <w:jc w:val="both"/>
+              <w:rPr>
+                <w:rFonts w:ascii="Times New Roman" w:hAnsi="Times New Roman" w:cs="Times New Roman"/>
+                <w:color w:val="000000" w:themeColor="text1"/>
+                <w:szCs w:val="24"/>
+              </w:rPr>
+            </w:pPr>
+            <w:r>
+              <w:rPr>
+                <w:rFonts w:ascii="Times New Roman" w:hAnsi="Times New Roman" w:cs="Times New Roman"/>
+                <w:color w:val="000000" w:themeColor="text1"/>
+                <w:szCs w:val="24"/>
+              </w:rPr>
+              <w:t>Firstname</w:t>
+            </w:r>
+          </w:p>
+        </w:tc>
+        <w:tc>
+          <w:tcPr>
+            <w:tcW w:w="2250" w:type="dxa"/>
+            <w:vAlign w:val="center"/>
+          </w:tcPr>
+          <w:p>
+            <w:pPr>
+              <w:spacing w:before="120" w:after="60" w:line="271" w:lineRule="auto"/>
+              <w:contextualSpacing/>
+              <w:jc w:val="both"/>
+              <w:rPr>
+                <w:rFonts w:ascii="Times New Roman" w:hAnsi="Times New Roman" w:cs="Times New Roman"/>
+                <w:color w:val="000000" w:themeColor="text1"/>
+                <w:szCs w:val="24"/>
+              </w:rPr>
+            </w:pPr>
+            <w:r>
+              <w:rPr>
+                <w:rFonts w:ascii="Times New Roman" w:hAnsi="Times New Roman" w:cs="Times New Roman"/>
+                <w:color w:val="000000" w:themeColor="text1"/>
+                <w:szCs w:val="24"/>
+              </w:rPr>
+              <w:t>Tên người dùng</w:t>
+            </w:r>
+          </w:p>
+        </w:tc>
+        <w:tc>
+          <w:tcPr>
+            <w:tcW w:w="2070" w:type="dxa"/>
+            <w:vAlign w:val="center"/>
+          </w:tcPr>
+          <w:p>
+            <w:pPr>
+              <w:spacing w:before="120" w:after="60" w:line="271" w:lineRule="auto"/>
+              <w:contextualSpacing/>
+              <w:jc w:val="both"/>
+              <w:rPr>
+                <w:rFonts w:ascii="Times New Roman" w:hAnsi="Times New Roman" w:cs="Times New Roman"/>
+                <w:color w:val="000000" w:themeColor="text1"/>
+                <w:szCs w:val="24"/>
+              </w:rPr>
+            </w:pPr>
+            <w:r>
+              <w:rPr>
+                <w:rFonts w:ascii="Times New Roman" w:hAnsi="Times New Roman" w:cs="Times New Roman"/>
+                <w:color w:val="000000" w:themeColor="text1"/>
+                <w:szCs w:val="24"/>
+              </w:rPr>
+              <w:t>None</w:t>
+            </w:r>
+          </w:p>
+        </w:tc>
+      </w:tr>
+      <w:tr>
+        <w:trPr>
+          <w:trHeight w:val="629"/>
+        </w:trPr>
+        <w:tc>
+          <w:tcPr>
+            <w:tcW w:w="643" w:type="dxa"/>
+            <w:vAlign w:val="center"/>
+          </w:tcPr>
+          <w:p>
+            <w:pPr>
+              <w:spacing w:before="120" w:after="60" w:line="271" w:lineRule="auto"/>
+              <w:contextualSpacing/>
+              <w:jc w:val="both"/>
+              <w:rPr>
+                <w:rFonts w:ascii="Times New Roman" w:hAnsi="Times New Roman" w:cs="Times New Roman"/>
+                <w:color w:val="000000" w:themeColor="text1"/>
+                <w:szCs w:val="24"/>
+              </w:rPr>
+            </w:pPr>
+            <w:r>
+              <w:rPr>
+                <w:rFonts w:ascii="Times New Roman" w:hAnsi="Times New Roman" w:cs="Times New Roman"/>
+                <w:color w:val="000000" w:themeColor="text1"/>
+                <w:szCs w:val="24"/>
+              </w:rPr>
+              <w:t>3</w:t>
+            </w:r>
+          </w:p>
+        </w:tc>
+        <w:tc>
+          <w:tcPr>
+            <w:tcW w:w="2597" w:type="dxa"/>
+            <w:vAlign w:val="center"/>
+          </w:tcPr>
+          <w:p>
+            <w:pPr>
+              <w:spacing w:before="120" w:after="60" w:line="271" w:lineRule="auto"/>
+              <w:contextualSpacing/>
+              <w:jc w:val="both"/>
+              <w:rPr>
+                <w:rFonts w:ascii="Times New Roman" w:hAnsi="Times New Roman" w:cs="Times New Roman"/>
+                <w:color w:val="000000" w:themeColor="text1"/>
+                <w:szCs w:val="24"/>
+              </w:rPr>
+            </w:pPr>
+            <w:r>
+              <w:rPr>
+                <w:rFonts w:ascii="Times New Roman" w:hAnsi="Times New Roman" w:cs="Times New Roman"/>
+                <w:color w:val="000000" w:themeColor="text1"/>
+                <w:szCs w:val="24"/>
+              </w:rPr>
+              <w:t>Textfiled</w:t>
+            </w:r>
+          </w:p>
+        </w:tc>
+        <w:tc>
+          <w:tcPr>
+            <w:tcW w:w="1890" w:type="dxa"/>
+            <w:vAlign w:val="center"/>
+          </w:tcPr>
+          <w:p>
+            <w:pPr>
+              <w:spacing w:before="120" w:after="60" w:line="271" w:lineRule="auto"/>
+              <w:contextualSpacing/>
+              <w:jc w:val="both"/>
+              <w:rPr>
+                <w:rFonts w:ascii="Times New Roman" w:hAnsi="Times New Roman" w:cs="Times New Roman"/>
+                <w:color w:val="000000" w:themeColor="text1"/>
+                <w:szCs w:val="24"/>
+              </w:rPr>
+            </w:pPr>
+            <w:r>
+              <w:rPr>
+                <w:rFonts w:ascii="Times New Roman" w:hAnsi="Times New Roman" w:cs="Times New Roman"/>
+                <w:color w:val="000000" w:themeColor="text1"/>
+                <w:szCs w:val="24"/>
+              </w:rPr>
+              <w:t>Username</w:t>
+            </w:r>
+          </w:p>
+        </w:tc>
+        <w:tc>
+          <w:tcPr>
+            <w:tcW w:w="2250" w:type="dxa"/>
+            <w:vAlign w:val="center"/>
+          </w:tcPr>
+          <w:p>
+            <w:pPr>
+              <w:spacing w:before="120" w:after="60" w:line="271" w:lineRule="auto"/>
+              <w:contextualSpacing/>
+              <w:jc w:val="both"/>
+              <w:rPr>
+                <w:rFonts w:ascii="Times New Roman" w:hAnsi="Times New Roman" w:cs="Times New Roman"/>
+                <w:color w:val="000000" w:themeColor="text1"/>
+                <w:szCs w:val="24"/>
+              </w:rPr>
+            </w:pPr>
+            <w:r>
+              <w:rPr>
+                <w:rFonts w:ascii="Times New Roman" w:hAnsi="Times New Roman" w:cs="Times New Roman"/>
+                <w:color w:val="000000" w:themeColor="text1"/>
+                <w:szCs w:val="24"/>
+              </w:rPr>
+              <w:t>Tên tài khoản</w:t>
+            </w:r>
+          </w:p>
+        </w:tc>
+        <w:tc>
+          <w:tcPr>
+            <w:tcW w:w="2070" w:type="dxa"/>
+            <w:vAlign w:val="center"/>
+          </w:tcPr>
+          <w:p>
+            <w:pPr>
+              <w:spacing w:before="120" w:after="60" w:line="271" w:lineRule="auto"/>
+              <w:contextualSpacing/>
+              <w:jc w:val="both"/>
+              <w:rPr>
+                <w:rFonts w:ascii="Times New Roman" w:hAnsi="Times New Roman" w:cs="Times New Roman"/>
+                <w:color w:val="000000" w:themeColor="text1"/>
+                <w:szCs w:val="24"/>
+              </w:rPr>
+            </w:pPr>
+            <w:r>
+              <w:rPr>
+                <w:rFonts w:ascii="Times New Roman" w:hAnsi="Times New Roman" w:cs="Times New Roman"/>
+                <w:color w:val="000000" w:themeColor="text1"/>
+                <w:szCs w:val="24"/>
+              </w:rPr>
+              <w:t>None</w:t>
+            </w:r>
+          </w:p>
+        </w:tc>
+      </w:tr>
+      <w:tr>
+        <w:trPr>
+          <w:trHeight w:val="467"/>
+        </w:trPr>
+        <w:tc>
+          <w:tcPr>
+            <w:tcW w:w="643" w:type="dxa"/>
+            <w:vAlign w:val="center"/>
+          </w:tcPr>
+          <w:p>
+            <w:pPr>
+              <w:spacing w:before="120" w:after="60" w:line="271" w:lineRule="auto"/>
+              <w:contextualSpacing/>
+              <w:jc w:val="both"/>
+              <w:rPr>
+                <w:rFonts w:ascii="Times New Roman" w:hAnsi="Times New Roman" w:cs="Times New Roman"/>
+                <w:color w:val="000000" w:themeColor="text1"/>
+                <w:szCs w:val="24"/>
+              </w:rPr>
+            </w:pPr>
+            <w:r>
+              <w:rPr>
+                <w:rFonts w:ascii="Times New Roman" w:hAnsi="Times New Roman" w:cs="Times New Roman"/>
+                <w:color w:val="000000" w:themeColor="text1"/>
+                <w:szCs w:val="24"/>
+              </w:rPr>
+              <w:t>4</w:t>
+            </w:r>
+          </w:p>
+        </w:tc>
+        <w:tc>
+          <w:tcPr>
+            <w:tcW w:w="2597" w:type="dxa"/>
+            <w:vAlign w:val="center"/>
+          </w:tcPr>
+          <w:p>
+            <w:pPr>
+              <w:spacing w:before="120" w:after="60" w:line="271" w:lineRule="auto"/>
+              <w:contextualSpacing/>
+              <w:jc w:val="both"/>
+              <w:rPr>
+                <w:rFonts w:ascii="Times New Roman" w:hAnsi="Times New Roman" w:cs="Times New Roman"/>
+                <w:color w:val="000000" w:themeColor="text1"/>
+                <w:szCs w:val="24"/>
+              </w:rPr>
+            </w:pPr>
+            <w:r>
+              <w:rPr>
+                <w:rFonts w:ascii="Times New Roman" w:hAnsi="Times New Roman" w:cs="Times New Roman"/>
+                <w:color w:val="000000" w:themeColor="text1"/>
+                <w:szCs w:val="24"/>
+              </w:rPr>
+              <w:t>Textfiled</w:t>
+            </w:r>
+          </w:p>
+        </w:tc>
+        <w:tc>
+          <w:tcPr>
+            <w:tcW w:w="1890" w:type="dxa"/>
+            <w:vAlign w:val="center"/>
+          </w:tcPr>
+          <w:p>
+            <w:pPr>
+              <w:spacing w:before="120" w:after="60" w:line="271" w:lineRule="auto"/>
+              <w:contextualSpacing/>
+              <w:jc w:val="both"/>
+              <w:rPr>
+                <w:rFonts w:ascii="Times New Roman" w:hAnsi="Times New Roman" w:cs="Times New Roman"/>
+                <w:color w:val="000000" w:themeColor="text1"/>
+                <w:szCs w:val="24"/>
+              </w:rPr>
+            </w:pPr>
+            <w:r>
+              <w:rPr>
+                <w:rFonts w:ascii="Times New Roman" w:hAnsi="Times New Roman" w:cs="Times New Roman"/>
+                <w:color w:val="000000" w:themeColor="text1"/>
+                <w:szCs w:val="24"/>
+              </w:rPr>
+              <w:t>Email</w:t>
+            </w:r>
+          </w:p>
+        </w:tc>
+        <w:tc>
+          <w:tcPr>
+            <w:tcW w:w="2250" w:type="dxa"/>
+            <w:vAlign w:val="center"/>
+          </w:tcPr>
+          <w:p>
+            <w:pPr>
+              <w:spacing w:before="120" w:after="60" w:line="271" w:lineRule="auto"/>
+              <w:contextualSpacing/>
+              <w:jc w:val="both"/>
+              <w:rPr>
+                <w:rFonts w:ascii="Times New Roman" w:hAnsi="Times New Roman" w:cs="Times New Roman"/>
+                <w:color w:val="000000" w:themeColor="text1"/>
+                <w:szCs w:val="24"/>
+              </w:rPr>
+            </w:pPr>
+            <w:r>
+              <w:rPr>
+                <w:rFonts w:ascii="Times New Roman" w:hAnsi="Times New Roman" w:cs="Times New Roman"/>
+                <w:color w:val="000000" w:themeColor="text1"/>
+                <w:szCs w:val="24"/>
+              </w:rPr>
+              <w:t>Email của tài khoản</w:t>
+            </w:r>
+          </w:p>
+        </w:tc>
+        <w:tc>
+          <w:tcPr>
+            <w:tcW w:w="2070" w:type="dxa"/>
+            <w:vAlign w:val="center"/>
+          </w:tcPr>
+          <w:p>
+            <w:pPr>
+              <w:spacing w:before="120" w:after="60" w:line="271" w:lineRule="auto"/>
+              <w:contextualSpacing/>
+              <w:jc w:val="both"/>
+              <w:rPr>
+                <w:rFonts w:ascii="Times New Roman" w:hAnsi="Times New Roman" w:cs="Times New Roman"/>
+                <w:color w:val="000000" w:themeColor="text1"/>
+                <w:szCs w:val="24"/>
+              </w:rPr>
+            </w:pPr>
+            <w:r>
+              <w:rPr>
+                <w:rFonts w:ascii="Times New Roman" w:hAnsi="Times New Roman" w:cs="Times New Roman"/>
+                <w:color w:val="000000" w:themeColor="text1"/>
+                <w:szCs w:val="24"/>
+              </w:rPr>
+              <w:t>None</w:t>
+            </w:r>
+          </w:p>
+        </w:tc>
+      </w:tr>
+      <w:tr>
+        <w:trPr>
+          <w:trHeight w:val="593"/>
+        </w:trPr>
+        <w:tc>
+          <w:tcPr>
+            <w:tcW w:w="643" w:type="dxa"/>
+            <w:vAlign w:val="center"/>
+          </w:tcPr>
+          <w:p>
+            <w:pPr>
+              <w:spacing w:before="120" w:after="60" w:line="271" w:lineRule="auto"/>
+              <w:contextualSpacing/>
+              <w:jc w:val="both"/>
+              <w:rPr>
+                <w:rFonts w:ascii="Times New Roman" w:hAnsi="Times New Roman" w:cs="Times New Roman"/>
+                <w:color w:val="000000" w:themeColor="text1"/>
+                <w:szCs w:val="24"/>
+              </w:rPr>
+            </w:pPr>
+            <w:r>
+              <w:rPr>
+                <w:rFonts w:ascii="Times New Roman" w:hAnsi="Times New Roman" w:cs="Times New Roman"/>
+                <w:color w:val="000000" w:themeColor="text1"/>
+                <w:szCs w:val="24"/>
+              </w:rPr>
+              <w:t>5</w:t>
+            </w:r>
+          </w:p>
+        </w:tc>
+        <w:tc>
+          <w:tcPr>
+            <w:tcW w:w="2597" w:type="dxa"/>
+            <w:vAlign w:val="center"/>
+          </w:tcPr>
+          <w:p>
+            <w:pPr>
+              <w:spacing w:before="120" w:after="60" w:line="271" w:lineRule="auto"/>
+              <w:contextualSpacing/>
+              <w:jc w:val="both"/>
+              <w:rPr>
+                <w:rFonts w:ascii="Times New Roman" w:hAnsi="Times New Roman" w:cs="Times New Roman"/>
+                <w:color w:val="000000" w:themeColor="text1"/>
+                <w:szCs w:val="24"/>
+              </w:rPr>
+            </w:pPr>
+            <w:r>
+              <w:rPr>
+                <w:rFonts w:ascii="Times New Roman" w:hAnsi="Times New Roman" w:cs="Times New Roman"/>
+                <w:color w:val="000000" w:themeColor="text1"/>
+                <w:szCs w:val="24"/>
+              </w:rPr>
+              <w:t>Textfiled</w:t>
+            </w:r>
+          </w:p>
+        </w:tc>
+        <w:tc>
+          <w:tcPr>
+            <w:tcW w:w="1890" w:type="dxa"/>
+            <w:vAlign w:val="center"/>
+          </w:tcPr>
+          <w:p>
+            <w:pPr>
+              <w:spacing w:before="120" w:after="60" w:line="271" w:lineRule="auto"/>
+              <w:contextualSpacing/>
+              <w:jc w:val="both"/>
+              <w:rPr>
+                <w:rFonts w:ascii="Times New Roman" w:hAnsi="Times New Roman" w:cs="Times New Roman"/>
+                <w:color w:val="000000" w:themeColor="text1"/>
+                <w:szCs w:val="24"/>
+              </w:rPr>
+            </w:pPr>
+            <w:r>
+              <w:rPr>
+                <w:rFonts w:ascii="Times New Roman" w:hAnsi="Times New Roman" w:cs="Times New Roman"/>
+                <w:color w:val="000000" w:themeColor="text1"/>
+                <w:szCs w:val="24"/>
+              </w:rPr>
+              <w:t>Password</w:t>
+            </w:r>
+          </w:p>
+        </w:tc>
+        <w:tc>
+          <w:tcPr>
+            <w:tcW w:w="2250" w:type="dxa"/>
+            <w:vAlign w:val="center"/>
+          </w:tcPr>
+          <w:p>
+            <w:pPr>
+              <w:spacing w:before="120" w:after="60" w:line="271" w:lineRule="auto"/>
+              <w:contextualSpacing/>
+              <w:jc w:val="both"/>
+              <w:rPr>
+                <w:rFonts w:ascii="Times New Roman" w:hAnsi="Times New Roman" w:cs="Times New Roman"/>
+                <w:color w:val="000000" w:themeColor="text1"/>
+                <w:szCs w:val="24"/>
+              </w:rPr>
+            </w:pPr>
+            <w:r>
+              <w:rPr>
+                <w:rFonts w:ascii="Times New Roman" w:hAnsi="Times New Roman" w:cs="Times New Roman"/>
+                <w:color w:val="000000" w:themeColor="text1"/>
+                <w:szCs w:val="24"/>
+              </w:rPr>
+              <w:t>Mật khẩu</w:t>
+            </w:r>
+          </w:p>
+        </w:tc>
+        <w:tc>
+          <w:tcPr>
+            <w:tcW w:w="2070" w:type="dxa"/>
+            <w:vAlign w:val="center"/>
+          </w:tcPr>
+          <w:p>
+            <w:pPr>
+              <w:spacing w:before="120" w:after="60" w:line="271" w:lineRule="auto"/>
+              <w:contextualSpacing/>
+              <w:jc w:val="both"/>
+              <w:rPr>
+                <w:rFonts w:ascii="Times New Roman" w:hAnsi="Times New Roman" w:cs="Times New Roman"/>
+                <w:color w:val="000000" w:themeColor="text1"/>
+                <w:szCs w:val="24"/>
+              </w:rPr>
+            </w:pPr>
+            <w:r>
+              <w:rPr>
+                <w:rFonts w:ascii="Times New Roman" w:hAnsi="Times New Roman" w:cs="Times New Roman"/>
+                <w:color w:val="000000" w:themeColor="text1"/>
+                <w:szCs w:val="24"/>
+              </w:rPr>
+              <w:t>None</w:t>
+            </w:r>
+          </w:p>
+        </w:tc>
+      </w:tr>
+      <w:tr>
+        <w:trPr>
+          <w:trHeight w:val="593"/>
+        </w:trPr>
+        <w:tc>
+          <w:tcPr>
+            <w:tcW w:w="643" w:type="dxa"/>
+            <w:vAlign w:val="center"/>
+          </w:tcPr>
+          <w:p>
+            <w:pPr>
+              <w:spacing w:before="120" w:after="60" w:line="271" w:lineRule="auto"/>
+              <w:contextualSpacing/>
+              <w:jc w:val="both"/>
+              <w:rPr>
+                <w:rFonts w:ascii="Times New Roman" w:hAnsi="Times New Roman" w:cs="Times New Roman"/>
+                <w:color w:val="000000" w:themeColor="text1"/>
+                <w:szCs w:val="24"/>
+              </w:rPr>
+            </w:pPr>
+            <w:r>
+              <w:rPr>
+                <w:rFonts w:ascii="Times New Roman" w:hAnsi="Times New Roman" w:cs="Times New Roman"/>
+                <w:color w:val="000000" w:themeColor="text1"/>
+                <w:szCs w:val="24"/>
+              </w:rPr>
+              <w:t>6</w:t>
+            </w:r>
+          </w:p>
+        </w:tc>
+        <w:tc>
+          <w:tcPr>
+            <w:tcW w:w="2597" w:type="dxa"/>
+            <w:vAlign w:val="center"/>
+          </w:tcPr>
+          <w:p>
+            <w:pPr>
+              <w:spacing w:before="120" w:after="60" w:line="271" w:lineRule="auto"/>
+              <w:contextualSpacing/>
+              <w:jc w:val="both"/>
+              <w:rPr>
+                <w:rFonts w:ascii="Times New Roman" w:hAnsi="Times New Roman" w:cs="Times New Roman"/>
+                <w:color w:val="000000" w:themeColor="text1"/>
+                <w:szCs w:val="24"/>
+              </w:rPr>
+            </w:pPr>
+            <w:r>
+              <w:rPr>
+                <w:rFonts w:ascii="Times New Roman" w:hAnsi="Times New Roman" w:cs="Times New Roman"/>
+                <w:color w:val="000000" w:themeColor="text1"/>
+                <w:szCs w:val="24"/>
+              </w:rPr>
+              <w:t>Textfiled</w:t>
+            </w:r>
+          </w:p>
+        </w:tc>
+        <w:tc>
+          <w:tcPr>
+            <w:tcW w:w="1890" w:type="dxa"/>
+            <w:vAlign w:val="center"/>
+          </w:tcPr>
+          <w:p>
+            <w:pPr>
+              <w:spacing w:before="120" w:after="60" w:line="271" w:lineRule="auto"/>
+              <w:contextualSpacing/>
+              <w:jc w:val="both"/>
+              <w:rPr>
+                <w:rFonts w:ascii="Times New Roman" w:hAnsi="Times New Roman" w:cs="Times New Roman"/>
+                <w:color w:val="000000" w:themeColor="text1"/>
+                <w:szCs w:val="24"/>
+              </w:rPr>
+            </w:pPr>
+            <w:r>
+              <w:rPr>
+                <w:rFonts w:ascii="Times New Roman" w:hAnsi="Times New Roman" w:cs="Times New Roman"/>
+                <w:color w:val="000000" w:themeColor="text1"/>
+                <w:szCs w:val="24"/>
+              </w:rPr>
+              <w:t>Re-Enter Pass</w:t>
+            </w:r>
+          </w:p>
+        </w:tc>
+        <w:tc>
+          <w:tcPr>
+            <w:tcW w:w="2250" w:type="dxa"/>
+            <w:vAlign w:val="center"/>
+          </w:tcPr>
+          <w:p>
+            <w:pPr>
+              <w:spacing w:before="120" w:after="60" w:line="271" w:lineRule="auto"/>
+              <w:contextualSpacing/>
+              <w:jc w:val="both"/>
+              <w:rPr>
+                <w:rFonts w:ascii="Times New Roman" w:hAnsi="Times New Roman" w:cs="Times New Roman"/>
+                <w:color w:val="000000" w:themeColor="text1"/>
+                <w:szCs w:val="24"/>
+              </w:rPr>
+            </w:pPr>
+            <w:r>
+              <w:rPr>
+                <w:rFonts w:ascii="Times New Roman" w:hAnsi="Times New Roman" w:cs="Times New Roman"/>
+                <w:color w:val="000000" w:themeColor="text1"/>
+                <w:szCs w:val="24"/>
+              </w:rPr>
+              <w:t>Nhập lại mật khẩu</w:t>
+            </w:r>
+          </w:p>
+        </w:tc>
+        <w:tc>
+          <w:tcPr>
+            <w:tcW w:w="2070" w:type="dxa"/>
+            <w:vAlign w:val="center"/>
+          </w:tcPr>
+          <w:p>
+            <w:pPr>
+              <w:spacing w:before="120" w:after="60" w:line="271" w:lineRule="auto"/>
+              <w:contextualSpacing/>
+              <w:jc w:val="both"/>
+              <w:rPr>
+                <w:rFonts w:ascii="Times New Roman" w:hAnsi="Times New Roman" w:cs="Times New Roman"/>
+                <w:color w:val="000000" w:themeColor="text1"/>
+                <w:szCs w:val="24"/>
+              </w:rPr>
+            </w:pPr>
+            <w:r>
+              <w:rPr>
+                <w:rFonts w:ascii="Times New Roman" w:hAnsi="Times New Roman" w:cs="Times New Roman"/>
+                <w:color w:val="000000" w:themeColor="text1"/>
+                <w:szCs w:val="24"/>
+              </w:rPr>
+              <w:t>None</w:t>
+            </w:r>
+          </w:p>
+        </w:tc>
+      </w:tr>
+      <w:tr>
+        <w:trPr>
+          <w:trHeight w:val="710"/>
+        </w:trPr>
+        <w:tc>
+          <w:tcPr>
+            <w:tcW w:w="643" w:type="dxa"/>
+            <w:vAlign w:val="center"/>
+          </w:tcPr>
+          <w:p>
+            <w:pPr>
+              <w:spacing w:before="120" w:after="60" w:line="271" w:lineRule="auto"/>
+              <w:contextualSpacing/>
+              <w:jc w:val="both"/>
+              <w:rPr>
+                <w:rFonts w:ascii="Times New Roman" w:hAnsi="Times New Roman" w:cs="Times New Roman"/>
+                <w:color w:val="000000" w:themeColor="text1"/>
+                <w:szCs w:val="24"/>
+              </w:rPr>
+            </w:pPr>
+            <w:r>
+              <w:rPr>
+                <w:rFonts w:ascii="Times New Roman" w:hAnsi="Times New Roman" w:cs="Times New Roman"/>
+                <w:color w:val="000000" w:themeColor="text1"/>
+                <w:szCs w:val="24"/>
+              </w:rPr>
+              <w:t>7</w:t>
+            </w:r>
+          </w:p>
+        </w:tc>
+        <w:tc>
+          <w:tcPr>
+            <w:tcW w:w="2597" w:type="dxa"/>
+            <w:vAlign w:val="center"/>
+          </w:tcPr>
+          <w:p>
+            <w:pPr>
+              <w:spacing w:before="120" w:after="60" w:line="271" w:lineRule="auto"/>
+              <w:contextualSpacing/>
+              <w:jc w:val="both"/>
+              <w:rPr>
+                <w:rFonts w:ascii="Times New Roman" w:hAnsi="Times New Roman" w:cs="Times New Roman"/>
+                <w:color w:val="000000" w:themeColor="text1"/>
+                <w:szCs w:val="24"/>
+              </w:rPr>
+            </w:pPr>
+            <w:r>
+              <w:rPr>
+                <w:rFonts w:ascii="Times New Roman" w:hAnsi="Times New Roman" w:cs="Times New Roman"/>
+                <w:color w:val="000000" w:themeColor="text1"/>
+                <w:szCs w:val="24"/>
+              </w:rPr>
+              <w:t xml:space="preserve">Select (cụ thể, select </w:t>
+            </w:r>
+          </w:p>
+          <w:p>
+            <w:pPr>
+              <w:spacing w:before="120" w:after="60" w:line="271" w:lineRule="auto"/>
+              <w:contextualSpacing/>
+              <w:jc w:val="both"/>
+              <w:rPr>
+                <w:rFonts w:ascii="Times New Roman" w:hAnsi="Times New Roman" w:cs="Times New Roman"/>
+                <w:color w:val="000000" w:themeColor="text1"/>
+                <w:szCs w:val="24"/>
+              </w:rPr>
+            </w:pPr>
+            <w:r>
+              <w:rPr>
+                <w:rFonts w:ascii="Times New Roman" w:hAnsi="Times New Roman" w:cs="Times New Roman"/>
+                <w:color w:val="000000" w:themeColor="text1"/>
+                <w:szCs w:val="24"/>
+              </w:rPr>
+              <w:t>&lt;option&gt;Ngày &lt;/option&gt;)</w:t>
+            </w:r>
+          </w:p>
+        </w:tc>
+        <w:tc>
+          <w:tcPr>
+            <w:tcW w:w="1890" w:type="dxa"/>
+            <w:vAlign w:val="center"/>
+          </w:tcPr>
+          <w:p>
+            <w:pPr>
+              <w:spacing w:before="120" w:after="60" w:line="271" w:lineRule="auto"/>
+              <w:contextualSpacing/>
+              <w:jc w:val="both"/>
+              <w:rPr>
+                <w:rFonts w:ascii="Times New Roman" w:hAnsi="Times New Roman" w:cs="Times New Roman"/>
+                <w:color w:val="000000" w:themeColor="text1"/>
+                <w:szCs w:val="24"/>
+              </w:rPr>
+            </w:pPr>
+            <w:r>
+              <w:rPr>
+                <w:rFonts w:ascii="Times New Roman" w:hAnsi="Times New Roman" w:cs="Times New Roman"/>
+                <w:color w:val="000000" w:themeColor="text1"/>
+                <w:szCs w:val="24"/>
+              </w:rPr>
+              <w:t>Day</w:t>
+            </w:r>
+          </w:p>
+        </w:tc>
+        <w:tc>
+          <w:tcPr>
+            <w:tcW w:w="2250" w:type="dxa"/>
+            <w:vAlign w:val="center"/>
+          </w:tcPr>
+          <w:p>
+            <w:pPr>
+              <w:spacing w:before="120" w:after="60" w:line="271" w:lineRule="auto"/>
+              <w:contextualSpacing/>
+              <w:jc w:val="both"/>
+              <w:rPr>
+                <w:rFonts w:ascii="Times New Roman" w:hAnsi="Times New Roman" w:cs="Times New Roman"/>
+                <w:color w:val="000000" w:themeColor="text1"/>
+                <w:szCs w:val="24"/>
+              </w:rPr>
+            </w:pPr>
+            <w:r>
+              <w:rPr>
+                <w:rFonts w:ascii="Times New Roman" w:hAnsi="Times New Roman" w:cs="Times New Roman"/>
+                <w:color w:val="000000" w:themeColor="text1"/>
+                <w:szCs w:val="24"/>
+              </w:rPr>
+              <w:t>Ngày sinh</w:t>
+            </w:r>
+          </w:p>
+        </w:tc>
+        <w:tc>
+          <w:tcPr>
+            <w:tcW w:w="2070" w:type="dxa"/>
+            <w:vAlign w:val="center"/>
+          </w:tcPr>
+          <w:p>
+            <w:pPr>
+              <w:spacing w:before="120" w:after="60" w:line="271" w:lineRule="auto"/>
+              <w:contextualSpacing/>
+              <w:rPr>
+                <w:rFonts w:ascii="Times New Roman" w:hAnsi="Times New Roman" w:cs="Times New Roman"/>
+                <w:color w:val="000000" w:themeColor="text1"/>
+                <w:szCs w:val="24"/>
+              </w:rPr>
+            </w:pPr>
+            <w:r>
+              <w:rPr>
+                <w:rFonts w:ascii="Times New Roman" w:hAnsi="Times New Roman" w:cs="Times New Roman"/>
+                <w:color w:val="000000" w:themeColor="text1"/>
+                <w:szCs w:val="24"/>
+              </w:rPr>
+              <w:t>Ngày</w:t>
+            </w:r>
+          </w:p>
+        </w:tc>
+      </w:tr>
+      <w:tr>
+        <w:trPr>
+          <w:trHeight w:val="710"/>
+        </w:trPr>
+        <w:tc>
+          <w:tcPr>
+            <w:tcW w:w="643" w:type="dxa"/>
+            <w:vAlign w:val="center"/>
+          </w:tcPr>
+          <w:p>
+            <w:pPr>
+              <w:spacing w:before="120" w:after="60" w:line="271" w:lineRule="auto"/>
+              <w:contextualSpacing/>
+              <w:jc w:val="both"/>
+              <w:rPr>
+                <w:rFonts w:ascii="Times New Roman" w:hAnsi="Times New Roman" w:cs="Times New Roman"/>
+                <w:color w:val="000000" w:themeColor="text1"/>
+                <w:szCs w:val="24"/>
+              </w:rPr>
+            </w:pPr>
+            <w:r>
+              <w:rPr>
+                <w:rFonts w:ascii="Times New Roman" w:hAnsi="Times New Roman" w:cs="Times New Roman"/>
+                <w:color w:val="000000" w:themeColor="text1"/>
+                <w:szCs w:val="24"/>
+              </w:rPr>
+              <w:t>8</w:t>
+            </w:r>
+          </w:p>
+        </w:tc>
+        <w:tc>
+          <w:tcPr>
+            <w:tcW w:w="2597" w:type="dxa"/>
+            <w:vAlign w:val="center"/>
+          </w:tcPr>
+          <w:p>
+            <w:pPr>
+              <w:spacing w:before="120" w:after="60" w:line="271" w:lineRule="auto"/>
+              <w:contextualSpacing/>
+              <w:jc w:val="both"/>
+              <w:rPr>
+                <w:rFonts w:ascii="Times New Roman" w:hAnsi="Times New Roman" w:cs="Times New Roman"/>
+                <w:color w:val="000000" w:themeColor="text1"/>
+                <w:szCs w:val="24"/>
+              </w:rPr>
+            </w:pPr>
+            <w:r>
+              <w:rPr>
+                <w:rFonts w:ascii="Times New Roman" w:hAnsi="Times New Roman" w:cs="Times New Roman"/>
+                <w:color w:val="000000" w:themeColor="text1"/>
+                <w:szCs w:val="24"/>
+              </w:rPr>
+              <w:t>Select</w:t>
+            </w:r>
+          </w:p>
+        </w:tc>
+        <w:tc>
+          <w:tcPr>
+            <w:tcW w:w="1890" w:type="dxa"/>
+            <w:vAlign w:val="center"/>
+          </w:tcPr>
+          <w:p>
+            <w:pPr>
+              <w:spacing w:before="120" w:after="60" w:line="271" w:lineRule="auto"/>
+              <w:contextualSpacing/>
+              <w:jc w:val="both"/>
+              <w:rPr>
+                <w:rFonts w:ascii="Times New Roman" w:hAnsi="Times New Roman" w:cs="Times New Roman"/>
+                <w:color w:val="000000" w:themeColor="text1"/>
+                <w:szCs w:val="24"/>
+              </w:rPr>
+            </w:pPr>
+            <w:r>
+              <w:rPr>
+                <w:rFonts w:ascii="Times New Roman" w:hAnsi="Times New Roman" w:cs="Times New Roman"/>
+                <w:color w:val="000000" w:themeColor="text1"/>
+                <w:szCs w:val="24"/>
+              </w:rPr>
+              <w:t>Month</w:t>
+            </w:r>
+          </w:p>
+        </w:tc>
+        <w:tc>
+          <w:tcPr>
+            <w:tcW w:w="2250" w:type="dxa"/>
+            <w:vAlign w:val="center"/>
+          </w:tcPr>
+          <w:p>
+            <w:pPr>
+              <w:spacing w:before="120" w:after="60" w:line="271" w:lineRule="auto"/>
+              <w:contextualSpacing/>
+              <w:jc w:val="both"/>
+              <w:rPr>
+                <w:rFonts w:ascii="Times New Roman" w:hAnsi="Times New Roman" w:cs="Times New Roman"/>
+                <w:color w:val="000000" w:themeColor="text1"/>
+                <w:szCs w:val="24"/>
+              </w:rPr>
+            </w:pPr>
+            <w:r>
+              <w:rPr>
+                <w:rFonts w:ascii="Times New Roman" w:hAnsi="Times New Roman" w:cs="Times New Roman"/>
+                <w:color w:val="000000" w:themeColor="text1"/>
+                <w:szCs w:val="24"/>
+              </w:rPr>
+              <w:t>Ngày sinh</w:t>
+            </w:r>
+          </w:p>
+        </w:tc>
+        <w:tc>
+          <w:tcPr>
+            <w:tcW w:w="2070" w:type="dxa"/>
+            <w:vAlign w:val="center"/>
+          </w:tcPr>
+          <w:p>
+            <w:pPr>
+              <w:spacing w:before="120" w:after="60" w:line="271" w:lineRule="auto"/>
+              <w:contextualSpacing/>
+              <w:rPr>
+                <w:rFonts w:ascii="Times New Roman" w:hAnsi="Times New Roman" w:cs="Times New Roman"/>
+                <w:color w:val="000000" w:themeColor="text1"/>
+                <w:szCs w:val="24"/>
+              </w:rPr>
+            </w:pPr>
+            <w:r>
+              <w:rPr>
+                <w:rFonts w:ascii="Times New Roman" w:hAnsi="Times New Roman" w:cs="Times New Roman"/>
+                <w:color w:val="000000" w:themeColor="text1"/>
+                <w:szCs w:val="24"/>
+              </w:rPr>
+              <w:t>Tháng</w:t>
+            </w:r>
+          </w:p>
+        </w:tc>
+      </w:tr>
+      <w:tr>
+        <w:trPr>
+          <w:trHeight w:val="710"/>
+        </w:trPr>
+        <w:tc>
+          <w:tcPr>
+            <w:tcW w:w="643" w:type="dxa"/>
+            <w:vAlign w:val="center"/>
+          </w:tcPr>
+          <w:p>
+            <w:pPr>
+              <w:spacing w:before="120" w:after="60" w:line="271" w:lineRule="auto"/>
+              <w:contextualSpacing/>
+              <w:jc w:val="both"/>
+              <w:rPr>
+                <w:rFonts w:ascii="Times New Roman" w:hAnsi="Times New Roman" w:cs="Times New Roman"/>
+                <w:color w:val="000000" w:themeColor="text1"/>
+                <w:szCs w:val="24"/>
+              </w:rPr>
+            </w:pPr>
+            <w:r>
+              <w:rPr>
+                <w:rFonts w:ascii="Times New Roman" w:hAnsi="Times New Roman" w:cs="Times New Roman"/>
+                <w:color w:val="000000" w:themeColor="text1"/>
+                <w:szCs w:val="24"/>
+              </w:rPr>
+              <w:t>9</w:t>
+            </w:r>
+          </w:p>
+        </w:tc>
+        <w:tc>
+          <w:tcPr>
+            <w:tcW w:w="2597" w:type="dxa"/>
+            <w:vAlign w:val="center"/>
+          </w:tcPr>
+          <w:p>
+            <w:pPr>
+              <w:spacing w:before="120" w:after="60" w:line="271" w:lineRule="auto"/>
+              <w:contextualSpacing/>
+              <w:jc w:val="both"/>
+              <w:rPr>
+                <w:rFonts w:ascii="Times New Roman" w:hAnsi="Times New Roman" w:cs="Times New Roman"/>
+                <w:color w:val="000000" w:themeColor="text1"/>
+                <w:szCs w:val="24"/>
+              </w:rPr>
+            </w:pPr>
+            <w:r>
+              <w:rPr>
+                <w:rFonts w:ascii="Times New Roman" w:hAnsi="Times New Roman" w:cs="Times New Roman"/>
+                <w:color w:val="000000" w:themeColor="text1"/>
+                <w:szCs w:val="24"/>
+              </w:rPr>
+              <w:t>Select</w:t>
+            </w:r>
+          </w:p>
+        </w:tc>
+        <w:tc>
+          <w:tcPr>
+            <w:tcW w:w="1890" w:type="dxa"/>
+            <w:vAlign w:val="center"/>
+          </w:tcPr>
+          <w:p>
+            <w:pPr>
+              <w:spacing w:before="120" w:after="60" w:line="271" w:lineRule="auto"/>
+              <w:contextualSpacing/>
+              <w:jc w:val="both"/>
+              <w:rPr>
+                <w:rFonts w:ascii="Times New Roman" w:hAnsi="Times New Roman" w:cs="Times New Roman"/>
+                <w:color w:val="000000" w:themeColor="text1"/>
+                <w:szCs w:val="24"/>
+              </w:rPr>
+            </w:pPr>
+            <w:r>
+              <w:rPr>
+                <w:rFonts w:ascii="Times New Roman" w:hAnsi="Times New Roman" w:cs="Times New Roman"/>
+                <w:color w:val="000000" w:themeColor="text1"/>
+                <w:szCs w:val="24"/>
+              </w:rPr>
+              <w:t>Year</w:t>
+            </w:r>
+          </w:p>
+        </w:tc>
+        <w:tc>
+          <w:tcPr>
+            <w:tcW w:w="2250" w:type="dxa"/>
+            <w:vAlign w:val="center"/>
+          </w:tcPr>
+          <w:p>
+            <w:pPr>
+              <w:spacing w:before="120" w:after="60" w:line="271" w:lineRule="auto"/>
+              <w:contextualSpacing/>
+              <w:jc w:val="both"/>
+              <w:rPr>
+                <w:rFonts w:ascii="Times New Roman" w:hAnsi="Times New Roman" w:cs="Times New Roman"/>
+                <w:color w:val="000000" w:themeColor="text1"/>
+                <w:szCs w:val="24"/>
+              </w:rPr>
+            </w:pPr>
+            <w:r>
+              <w:rPr>
+                <w:rFonts w:ascii="Times New Roman" w:hAnsi="Times New Roman" w:cs="Times New Roman"/>
+                <w:color w:val="000000" w:themeColor="text1"/>
+                <w:szCs w:val="24"/>
+              </w:rPr>
+              <w:t>Ngày sinh</w:t>
+            </w:r>
+          </w:p>
+        </w:tc>
+        <w:tc>
+          <w:tcPr>
+            <w:tcW w:w="2070" w:type="dxa"/>
+            <w:vAlign w:val="center"/>
+          </w:tcPr>
+          <w:p>
+            <w:pPr>
+              <w:spacing w:before="120" w:after="60" w:line="271" w:lineRule="auto"/>
+              <w:contextualSpacing/>
+              <w:rPr>
+                <w:rFonts w:ascii="Times New Roman" w:hAnsi="Times New Roman" w:cs="Times New Roman"/>
+                <w:color w:val="000000" w:themeColor="text1"/>
+                <w:szCs w:val="24"/>
+              </w:rPr>
+            </w:pPr>
+            <w:r>
+              <w:rPr>
+                <w:rFonts w:ascii="Times New Roman" w:hAnsi="Times New Roman" w:cs="Times New Roman"/>
+                <w:color w:val="000000" w:themeColor="text1"/>
+                <w:szCs w:val="24"/>
+              </w:rPr>
+              <w:t>Năm</w:t>
+            </w:r>
+          </w:p>
+        </w:tc>
+      </w:tr>
+      <w:tr>
+        <w:trPr>
+          <w:trHeight w:val="710"/>
+        </w:trPr>
+        <w:tc>
+          <w:tcPr>
+            <w:tcW w:w="643" w:type="dxa"/>
+            <w:vAlign w:val="center"/>
+          </w:tcPr>
+          <w:p>
+            <w:pPr>
+              <w:spacing w:before="120" w:after="60" w:line="271" w:lineRule="auto"/>
+              <w:contextualSpacing/>
+              <w:jc w:val="both"/>
+              <w:rPr>
+                <w:rFonts w:ascii="Times New Roman" w:hAnsi="Times New Roman" w:cs="Times New Roman"/>
+                <w:color w:val="000000" w:themeColor="text1"/>
+                <w:szCs w:val="24"/>
+              </w:rPr>
+            </w:pPr>
+            <w:r>
+              <w:rPr>
+                <w:rFonts w:ascii="Times New Roman" w:hAnsi="Times New Roman" w:cs="Times New Roman"/>
+                <w:color w:val="000000" w:themeColor="text1"/>
+                <w:szCs w:val="24"/>
+              </w:rPr>
+              <w:t>10</w:t>
+            </w:r>
+          </w:p>
+        </w:tc>
+        <w:tc>
+          <w:tcPr>
+            <w:tcW w:w="2597" w:type="dxa"/>
+            <w:vAlign w:val="center"/>
+          </w:tcPr>
+          <w:p>
+            <w:pPr>
+              <w:spacing w:before="120" w:after="60" w:line="271" w:lineRule="auto"/>
+              <w:contextualSpacing/>
+              <w:jc w:val="both"/>
+              <w:rPr>
+                <w:rFonts w:ascii="Times New Roman" w:hAnsi="Times New Roman" w:cs="Times New Roman"/>
+                <w:color w:val="000000" w:themeColor="text1"/>
+                <w:szCs w:val="24"/>
+              </w:rPr>
+            </w:pPr>
+            <w:r>
+              <w:rPr>
+                <w:rFonts w:ascii="Times New Roman" w:hAnsi="Times New Roman" w:cs="Times New Roman"/>
+                <w:color w:val="000000" w:themeColor="text1"/>
+                <w:szCs w:val="24"/>
+              </w:rPr>
+              <w:t>Radio (cụ thể, Input, type = ”radio”)</w:t>
+            </w:r>
+          </w:p>
+        </w:tc>
+        <w:tc>
+          <w:tcPr>
+            <w:tcW w:w="1890" w:type="dxa"/>
+            <w:vAlign w:val="center"/>
+          </w:tcPr>
+          <w:p>
+            <w:pPr>
+              <w:spacing w:before="120" w:after="60" w:line="271" w:lineRule="auto"/>
+              <w:contextualSpacing/>
+              <w:jc w:val="both"/>
+              <w:rPr>
+                <w:rFonts w:ascii="Times New Roman" w:hAnsi="Times New Roman" w:cs="Times New Roman"/>
+                <w:color w:val="000000" w:themeColor="text1"/>
+                <w:szCs w:val="24"/>
+              </w:rPr>
+            </w:pPr>
+            <w:r>
+              <w:rPr>
+                <w:rFonts w:ascii="Times New Roman" w:hAnsi="Times New Roman" w:cs="Times New Roman"/>
+                <w:color w:val="000000" w:themeColor="text1"/>
+                <w:szCs w:val="24"/>
+              </w:rPr>
+              <w:t>Sex</w:t>
+            </w:r>
+          </w:p>
+        </w:tc>
+        <w:tc>
+          <w:tcPr>
+            <w:tcW w:w="2250" w:type="dxa"/>
+            <w:vAlign w:val="center"/>
+          </w:tcPr>
+          <w:p>
+            <w:pPr>
+              <w:spacing w:before="120" w:after="60" w:line="271" w:lineRule="auto"/>
+              <w:contextualSpacing/>
+              <w:jc w:val="both"/>
+              <w:rPr>
+                <w:rFonts w:ascii="Times New Roman" w:hAnsi="Times New Roman" w:cs="Times New Roman"/>
+                <w:color w:val="000000" w:themeColor="text1"/>
+                <w:szCs w:val="24"/>
+              </w:rPr>
+            </w:pPr>
+            <w:r>
+              <w:rPr>
+                <w:rFonts w:ascii="Times New Roman" w:hAnsi="Times New Roman" w:cs="Times New Roman"/>
+                <w:color w:val="000000" w:themeColor="text1"/>
+                <w:szCs w:val="24"/>
+              </w:rPr>
+              <w:t>Giới tính</w:t>
+            </w:r>
+          </w:p>
+        </w:tc>
+        <w:tc>
+          <w:tcPr>
+            <w:tcW w:w="2070" w:type="dxa"/>
+            <w:vAlign w:val="center"/>
+          </w:tcPr>
+          <w:p>
+            <w:pPr>
+              <w:spacing w:before="120" w:after="60" w:line="271" w:lineRule="auto"/>
+              <w:contextualSpacing/>
+              <w:rPr>
+                <w:rFonts w:ascii="Times New Roman" w:hAnsi="Times New Roman" w:cs="Times New Roman"/>
+                <w:color w:val="000000" w:themeColor="text1"/>
+                <w:szCs w:val="24"/>
+              </w:rPr>
+            </w:pPr>
+            <w:r>
+              <w:rPr>
+                <w:rFonts w:ascii="Times New Roman" w:hAnsi="Times New Roman" w:cs="Times New Roman"/>
+                <w:color w:val="000000" w:themeColor="text1"/>
+                <w:szCs w:val="24"/>
+              </w:rPr>
+              <w:t>None</w:t>
+            </w:r>
+          </w:p>
+        </w:tc>
+      </w:tr>
+      <w:tr>
+        <w:trPr>
+          <w:trHeight w:val="710"/>
+        </w:trPr>
+        <w:tc>
+          <w:tcPr>
+            <w:tcW w:w="643" w:type="dxa"/>
+            <w:vAlign w:val="center"/>
+          </w:tcPr>
+          <w:p>
+            <w:pPr>
+              <w:spacing w:before="120" w:after="60" w:line="271" w:lineRule="auto"/>
+              <w:contextualSpacing/>
+              <w:jc w:val="both"/>
+              <w:rPr>
+                <w:rFonts w:ascii="Times New Roman" w:hAnsi="Times New Roman" w:cs="Times New Roman"/>
+                <w:color w:val="000000" w:themeColor="text1"/>
+                <w:szCs w:val="24"/>
+              </w:rPr>
+            </w:pPr>
+            <w:r>
+              <w:rPr>
+                <w:rFonts w:ascii="Times New Roman" w:hAnsi="Times New Roman" w:cs="Times New Roman"/>
+                <w:color w:val="000000" w:themeColor="text1"/>
+                <w:szCs w:val="24"/>
+              </w:rPr>
+              <w:t>11</w:t>
+            </w:r>
+          </w:p>
+        </w:tc>
+        <w:tc>
+          <w:tcPr>
+            <w:tcW w:w="2597" w:type="dxa"/>
+            <w:vAlign w:val="center"/>
+          </w:tcPr>
+          <w:p>
+            <w:pPr>
+              <w:spacing w:before="120" w:after="60" w:line="271" w:lineRule="auto"/>
+              <w:contextualSpacing/>
+              <w:jc w:val="both"/>
+              <w:rPr>
+                <w:rFonts w:ascii="Times New Roman" w:hAnsi="Times New Roman" w:cs="Times New Roman"/>
+                <w:color w:val="000000" w:themeColor="text1"/>
+                <w:szCs w:val="24"/>
+              </w:rPr>
+            </w:pPr>
+            <w:r>
+              <w:rPr>
+                <w:rFonts w:ascii="Times New Roman" w:hAnsi="Times New Roman" w:cs="Times New Roman"/>
+                <w:color w:val="000000" w:themeColor="text1"/>
+                <w:szCs w:val="24"/>
+              </w:rPr>
+              <w:t>Button (cụ thể, Input, type = “button”</w:t>
+            </w:r>
+          </w:p>
+        </w:tc>
+        <w:tc>
+          <w:tcPr>
+            <w:tcW w:w="1890" w:type="dxa"/>
+            <w:vAlign w:val="center"/>
+          </w:tcPr>
+          <w:p>
+            <w:pPr>
+              <w:spacing w:before="120" w:after="60" w:line="271" w:lineRule="auto"/>
+              <w:contextualSpacing/>
+              <w:jc w:val="both"/>
+              <w:rPr>
+                <w:rFonts w:ascii="Times New Roman" w:hAnsi="Times New Roman" w:cs="Times New Roman"/>
+                <w:color w:val="000000" w:themeColor="text1"/>
+                <w:szCs w:val="24"/>
+              </w:rPr>
+            </w:pPr>
+            <w:r>
+              <w:rPr>
+                <w:rFonts w:ascii="Times New Roman" w:hAnsi="Times New Roman" w:cs="Times New Roman"/>
+                <w:color w:val="000000" w:themeColor="text1"/>
+                <w:szCs w:val="24"/>
+              </w:rPr>
+              <w:t>Register</w:t>
+            </w:r>
+          </w:p>
+        </w:tc>
+        <w:tc>
+          <w:tcPr>
+            <w:tcW w:w="2250" w:type="dxa"/>
+            <w:vAlign w:val="center"/>
+          </w:tcPr>
+          <w:p>
+            <w:pPr>
+              <w:spacing w:before="120" w:after="60" w:line="271" w:lineRule="auto"/>
+              <w:contextualSpacing/>
+              <w:jc w:val="both"/>
+              <w:rPr>
+                <w:rFonts w:ascii="Times New Roman" w:hAnsi="Times New Roman" w:cs="Times New Roman"/>
+                <w:color w:val="000000" w:themeColor="text1"/>
+                <w:szCs w:val="24"/>
+              </w:rPr>
+            </w:pPr>
+            <w:r>
+              <w:rPr>
+                <w:rFonts w:ascii="Times New Roman" w:hAnsi="Times New Roman" w:cs="Times New Roman"/>
+                <w:color w:val="000000" w:themeColor="text1"/>
+                <w:szCs w:val="24"/>
+              </w:rPr>
+              <w:t>Đăng ký</w:t>
+            </w:r>
+          </w:p>
+        </w:tc>
+        <w:tc>
+          <w:tcPr>
+            <w:tcW w:w="2070" w:type="dxa"/>
+            <w:vAlign w:val="center"/>
+          </w:tcPr>
+          <w:p>
+            <w:pPr>
+              <w:spacing w:before="120" w:after="60" w:line="271" w:lineRule="auto"/>
+              <w:contextualSpacing/>
+              <w:rPr>
+                <w:rFonts w:ascii="Times New Roman" w:hAnsi="Times New Roman" w:cs="Times New Roman"/>
+                <w:color w:val="000000" w:themeColor="text1"/>
+                <w:szCs w:val="24"/>
+              </w:rPr>
+            </w:pPr>
+            <w:r>
+              <w:rPr>
+                <w:rFonts w:ascii="Times New Roman" w:hAnsi="Times New Roman" w:cs="Times New Roman"/>
+                <w:color w:val="000000" w:themeColor="text1"/>
+                <w:szCs w:val="24"/>
+              </w:rPr>
+              <w:t>None</w:t>
+            </w:r>
+          </w:p>
+        </w:tc>
+      </w:tr>
+      <w:tr>
+        <w:trPr>
+          <w:trHeight w:val="710"/>
+        </w:trPr>
+        <w:tc>
+          <w:tcPr>
+            <w:tcW w:w="643" w:type="dxa"/>
+            <w:vAlign w:val="center"/>
+          </w:tcPr>
+          <w:p>
+            <w:pPr>
+              <w:spacing w:before="120" w:after="60" w:line="271" w:lineRule="auto"/>
+              <w:contextualSpacing/>
+              <w:jc w:val="both"/>
+              <w:rPr>
+                <w:rFonts w:ascii="Times New Roman" w:hAnsi="Times New Roman" w:cs="Times New Roman"/>
+                <w:color w:val="000000" w:themeColor="text1"/>
+                <w:szCs w:val="24"/>
+              </w:rPr>
+            </w:pPr>
+            <w:r>
+              <w:rPr>
+                <w:rFonts w:ascii="Times New Roman" w:hAnsi="Times New Roman" w:cs="Times New Roman"/>
+                <w:color w:val="000000" w:themeColor="text1"/>
+                <w:szCs w:val="24"/>
+              </w:rPr>
+              <w:t>12</w:t>
+            </w:r>
+          </w:p>
+        </w:tc>
+        <w:tc>
+          <w:tcPr>
+            <w:tcW w:w="2597" w:type="dxa"/>
+            <w:vAlign w:val="center"/>
+          </w:tcPr>
+          <w:p>
+            <w:pPr>
+              <w:spacing w:before="120" w:after="60" w:line="271" w:lineRule="auto"/>
+              <w:contextualSpacing/>
+              <w:jc w:val="both"/>
+              <w:rPr>
+                <w:rFonts w:ascii="Times New Roman" w:hAnsi="Times New Roman" w:cs="Times New Roman"/>
+                <w:color w:val="000000" w:themeColor="text1"/>
+                <w:szCs w:val="24"/>
+              </w:rPr>
+            </w:pPr>
+            <w:r>
+              <w:rPr>
+                <w:rFonts w:ascii="Times New Roman" w:hAnsi="Times New Roman" w:cs="Times New Roman"/>
+                <w:color w:val="000000" w:themeColor="text1"/>
+                <w:szCs w:val="24"/>
+              </w:rPr>
+              <w:t>Button</w:t>
+            </w:r>
+          </w:p>
+        </w:tc>
+        <w:tc>
+          <w:tcPr>
+            <w:tcW w:w="1890" w:type="dxa"/>
+            <w:vAlign w:val="center"/>
+          </w:tcPr>
+          <w:p>
+            <w:pPr>
+              <w:spacing w:before="120" w:after="60" w:line="271" w:lineRule="auto"/>
+              <w:contextualSpacing/>
+              <w:jc w:val="both"/>
+              <w:rPr>
+                <w:rFonts w:ascii="Times New Roman" w:hAnsi="Times New Roman" w:cs="Times New Roman"/>
+                <w:color w:val="000000" w:themeColor="text1"/>
+                <w:szCs w:val="24"/>
+              </w:rPr>
+            </w:pPr>
+            <w:r>
+              <w:rPr>
+                <w:rFonts w:ascii="Times New Roman" w:hAnsi="Times New Roman" w:cs="Times New Roman"/>
+                <w:color w:val="000000" w:themeColor="text1"/>
+                <w:szCs w:val="24"/>
+              </w:rPr>
+              <w:t>Cancel</w:t>
+            </w:r>
+          </w:p>
+        </w:tc>
+        <w:tc>
+          <w:tcPr>
+            <w:tcW w:w="2250" w:type="dxa"/>
+            <w:vAlign w:val="center"/>
+          </w:tcPr>
+          <w:p>
+            <w:pPr>
+              <w:spacing w:before="120" w:after="60" w:line="271" w:lineRule="auto"/>
+              <w:contextualSpacing/>
+              <w:jc w:val="both"/>
+              <w:rPr>
+                <w:rFonts w:ascii="Times New Roman" w:hAnsi="Times New Roman" w:cs="Times New Roman"/>
+                <w:color w:val="000000" w:themeColor="text1"/>
+                <w:szCs w:val="24"/>
+              </w:rPr>
+            </w:pPr>
+            <w:r>
+              <w:rPr>
+                <w:rFonts w:ascii="Times New Roman" w:hAnsi="Times New Roman" w:cs="Times New Roman"/>
+                <w:color w:val="000000" w:themeColor="text1"/>
+                <w:szCs w:val="24"/>
+              </w:rPr>
+              <w:t>Hủy đăng ký</w:t>
+            </w:r>
+          </w:p>
+        </w:tc>
+        <w:tc>
+          <w:tcPr>
+            <w:tcW w:w="2070" w:type="dxa"/>
+            <w:vAlign w:val="center"/>
+          </w:tcPr>
+          <w:p>
+            <w:pPr>
+              <w:spacing w:before="120" w:after="60" w:line="271" w:lineRule="auto"/>
+              <w:contextualSpacing/>
+              <w:rPr>
+                <w:rFonts w:ascii="Times New Roman" w:hAnsi="Times New Roman" w:cs="Times New Roman"/>
+                <w:color w:val="000000" w:themeColor="text1"/>
+                <w:szCs w:val="24"/>
+              </w:rPr>
+            </w:pPr>
+            <w:r>
+              <w:rPr>
+                <w:rFonts w:ascii="Times New Roman" w:hAnsi="Times New Roman" w:cs="Times New Roman"/>
+                <w:color w:val="000000" w:themeColor="text1"/>
+                <w:szCs w:val="24"/>
+              </w:rPr>
+              <w:t>None</w:t>
+            </w:r>
+          </w:p>
+        </w:tc>
+      </w:tr>
+    </w:tbl>
+    <w:p>
+      <w:pPr>
+        <w:spacing w:before="120" w:after="60" w:line="271" w:lineRule="auto"/>
+        <w:contextualSpacing/>
+        <w:jc w:val="both"/>
+        <w:rPr>
+          <w:rFonts w:ascii="Times New Roman" w:hAnsi="Times New Roman" w:cs="Times New Roman"/>
+          <w:color w:val="000000" w:themeColor="text1"/>
+          <w:szCs w:val="24"/>
+        </w:rPr>
+      </w:pPr>
+    </w:p>
+    <w:p>
+      <w:pPr>
+        <w:tabs>
+          <w:tab w:val="left" w:pos="1020"/>
+        </w:tabs>
+        <w:spacing w:before="120" w:after="60" w:line="271" w:lineRule="auto"/>
+        <w:ind w:left="1034" w:right="56"/>
+        <w:contextualSpacing/>
+        <w:jc w:val="both"/>
+        <w:rPr>
+          <w:rFonts w:ascii="Times New Roman" w:eastAsia="Arial" w:hAnsi="Times New Roman" w:cs="Times New Roman"/>
+          <w:color w:val="000000" w:themeColor="text1"/>
+          <w:szCs w:val="24"/>
+        </w:rPr>
+      </w:pPr>
+      <w:r>
+        <w:rPr>
+          <w:rFonts w:ascii="Times New Roman" w:eastAsia="Times New Roman" w:hAnsi="Times New Roman" w:cs="Times New Roman"/>
+          <w:b/>
+          <w:bCs/>
+          <w:color w:val="000000" w:themeColor="text1"/>
+          <w:szCs w:val="24"/>
+        </w:rPr>
+        <w:t>-</w:t>
+      </w:r>
+      <w:r>
+        <w:rPr>
+          <w:rFonts w:ascii="Times New Roman" w:eastAsia="Times New Roman" w:hAnsi="Times New Roman" w:cs="Times New Roman"/>
+          <w:b/>
+          <w:bCs/>
+          <w:color w:val="000000" w:themeColor="text1"/>
+          <w:spacing w:val="-51"/>
+          <w:szCs w:val="24"/>
+        </w:rPr>
+        <w:t xml:space="preserve"> </w:t>
+      </w:r>
+      <w:r>
+        <w:rPr>
+          <w:rFonts w:ascii="Times New Roman" w:eastAsia="Times New Roman" w:hAnsi="Times New Roman" w:cs="Times New Roman"/>
+          <w:b/>
+          <w:bCs/>
+          <w:color w:val="000000" w:themeColor="text1"/>
+          <w:szCs w:val="24"/>
+        </w:rPr>
+        <w:tab/>
+      </w:r>
+      <w:r>
+        <w:rPr>
+          <w:rFonts w:ascii="Times New Roman" w:eastAsia="Arial" w:hAnsi="Times New Roman" w:cs="Times New Roman"/>
+          <w:b/>
+          <w:bCs/>
+          <w:color w:val="000000" w:themeColor="text1"/>
+          <w:spacing w:val="3"/>
+          <w:szCs w:val="24"/>
+        </w:rPr>
+        <w:t>D</w:t>
+      </w:r>
+      <w:r>
+        <w:rPr>
+          <w:rFonts w:ascii="Times New Roman" w:eastAsia="Arial" w:hAnsi="Times New Roman" w:cs="Times New Roman"/>
+          <w:b/>
+          <w:bCs/>
+          <w:color w:val="000000" w:themeColor="text1"/>
+          <w:szCs w:val="24"/>
+        </w:rPr>
+        <w:t>ữ</w:t>
+      </w:r>
+      <w:r>
+        <w:rPr>
+          <w:rFonts w:ascii="Times New Roman" w:eastAsia="Arial" w:hAnsi="Times New Roman" w:cs="Times New Roman"/>
+          <w:b/>
+          <w:bCs/>
+          <w:color w:val="000000" w:themeColor="text1"/>
+          <w:spacing w:val="13"/>
+          <w:szCs w:val="24"/>
+        </w:rPr>
+        <w:t xml:space="preserve"> </w:t>
+      </w:r>
+      <w:r>
+        <w:rPr>
+          <w:rFonts w:ascii="Times New Roman" w:eastAsia="Arial" w:hAnsi="Times New Roman" w:cs="Times New Roman"/>
+          <w:b/>
+          <w:bCs/>
+          <w:color w:val="000000" w:themeColor="text1"/>
+          <w:spacing w:val="-2"/>
+          <w:szCs w:val="24"/>
+        </w:rPr>
+        <w:t>li</w:t>
+      </w:r>
+      <w:r>
+        <w:rPr>
+          <w:rFonts w:ascii="Times New Roman" w:eastAsia="Arial" w:hAnsi="Times New Roman" w:cs="Times New Roman"/>
+          <w:b/>
+          <w:bCs/>
+          <w:color w:val="000000" w:themeColor="text1"/>
+          <w:szCs w:val="24"/>
+        </w:rPr>
+        <w:t>ệu</w:t>
+      </w:r>
+      <w:r>
+        <w:rPr>
+          <w:rFonts w:ascii="Times New Roman" w:eastAsia="Arial" w:hAnsi="Times New Roman" w:cs="Times New Roman"/>
+          <w:b/>
+          <w:bCs/>
+          <w:color w:val="000000" w:themeColor="text1"/>
+          <w:spacing w:val="19"/>
+          <w:szCs w:val="24"/>
+        </w:rPr>
+        <w:t xml:space="preserve"> </w:t>
+      </w:r>
+      <w:r>
+        <w:rPr>
+          <w:rFonts w:ascii="Times New Roman" w:eastAsia="Arial" w:hAnsi="Times New Roman" w:cs="Times New Roman"/>
+          <w:b/>
+          <w:bCs/>
+          <w:color w:val="000000" w:themeColor="text1"/>
+          <w:spacing w:val="-2"/>
+          <w:szCs w:val="24"/>
+        </w:rPr>
+        <w:t>đư</w:t>
+      </w:r>
+      <w:r>
+        <w:rPr>
+          <w:rFonts w:ascii="Times New Roman" w:eastAsia="Arial" w:hAnsi="Times New Roman" w:cs="Times New Roman"/>
+          <w:b/>
+          <w:bCs/>
+          <w:color w:val="000000" w:themeColor="text1"/>
+          <w:spacing w:val="1"/>
+          <w:szCs w:val="24"/>
+        </w:rPr>
+        <w:t>ợ</w:t>
+      </w:r>
+      <w:r>
+        <w:rPr>
+          <w:rFonts w:ascii="Times New Roman" w:eastAsia="Arial" w:hAnsi="Times New Roman" w:cs="Times New Roman"/>
+          <w:b/>
+          <w:bCs/>
+          <w:color w:val="000000" w:themeColor="text1"/>
+          <w:szCs w:val="24"/>
+        </w:rPr>
+        <w:t>c</w:t>
+      </w:r>
+      <w:r>
+        <w:rPr>
+          <w:rFonts w:ascii="Times New Roman" w:eastAsia="Arial" w:hAnsi="Times New Roman" w:cs="Times New Roman"/>
+          <w:b/>
+          <w:bCs/>
+          <w:color w:val="000000" w:themeColor="text1"/>
+          <w:spacing w:val="25"/>
+          <w:szCs w:val="24"/>
+        </w:rPr>
+        <w:t xml:space="preserve"> </w:t>
+      </w:r>
+      <w:r>
+        <w:rPr>
+          <w:rFonts w:ascii="Times New Roman" w:eastAsia="Arial" w:hAnsi="Times New Roman" w:cs="Times New Roman"/>
+          <w:b/>
+          <w:bCs/>
+          <w:color w:val="000000" w:themeColor="text1"/>
+          <w:spacing w:val="1"/>
+          <w:szCs w:val="24"/>
+        </w:rPr>
+        <w:t>s</w:t>
+      </w:r>
+      <w:r>
+        <w:rPr>
+          <w:rFonts w:ascii="Times New Roman" w:eastAsia="Arial" w:hAnsi="Times New Roman" w:cs="Times New Roman"/>
+          <w:b/>
+          <w:bCs/>
+          <w:color w:val="000000" w:themeColor="text1"/>
+          <w:szCs w:val="24"/>
+        </w:rPr>
+        <w:t>ử</w:t>
+      </w:r>
+      <w:r>
+        <w:rPr>
+          <w:rFonts w:ascii="Times New Roman" w:eastAsia="Arial" w:hAnsi="Times New Roman" w:cs="Times New Roman"/>
+          <w:b/>
+          <w:bCs/>
+          <w:color w:val="000000" w:themeColor="text1"/>
+          <w:spacing w:val="12"/>
+          <w:szCs w:val="24"/>
+        </w:rPr>
+        <w:t xml:space="preserve"> </w:t>
+      </w:r>
+      <w:r>
+        <w:rPr>
+          <w:rFonts w:ascii="Times New Roman" w:eastAsia="Arial" w:hAnsi="Times New Roman" w:cs="Times New Roman"/>
+          <w:b/>
+          <w:bCs/>
+          <w:color w:val="000000" w:themeColor="text1"/>
+          <w:spacing w:val="3"/>
+          <w:szCs w:val="24"/>
+        </w:rPr>
+        <w:t>d</w:t>
+      </w:r>
+      <w:r>
+        <w:rPr>
+          <w:rFonts w:ascii="Times New Roman" w:eastAsia="Arial" w:hAnsi="Times New Roman" w:cs="Times New Roman"/>
+          <w:b/>
+          <w:bCs/>
+          <w:color w:val="000000" w:themeColor="text1"/>
+          <w:spacing w:val="-2"/>
+          <w:szCs w:val="24"/>
+        </w:rPr>
+        <w:t>ụng</w:t>
+      </w:r>
+      <w:r>
+        <w:rPr>
+          <w:rFonts w:ascii="Times New Roman" w:eastAsia="Arial" w:hAnsi="Times New Roman" w:cs="Times New Roman"/>
+          <w:color w:val="000000" w:themeColor="text1"/>
+          <w:szCs w:val="24"/>
+        </w:rPr>
+        <w:t xml:space="preserve">: </w:t>
+      </w:r>
+      <w:r>
+        <w:rPr>
+          <w:rFonts w:ascii="Times New Roman" w:eastAsia="Arial" w:hAnsi="Times New Roman" w:cs="Times New Roman"/>
+          <w:color w:val="000000" w:themeColor="text1"/>
+          <w:spacing w:val="27"/>
+          <w:szCs w:val="24"/>
+        </w:rPr>
+        <w:t xml:space="preserve"> </w:t>
+      </w:r>
+    </w:p>
+    <w:tbl>
+      <w:tblPr>
+        <w:tblStyle w:val="TableGrid"/>
+        <w:tblW w:w="9450" w:type="dxa"/>
+        <w:tblInd w:w="378" w:type="dxa"/>
+        <w:tblLook w:val="04A0" w:firstRow="1" w:lastRow="0" w:firstColumn="1" w:lastColumn="0" w:noHBand="0" w:noVBand="1"/>
+      </w:tblPr>
+      <w:tblGrid>
+        <w:gridCol w:w="810"/>
+        <w:gridCol w:w="4050"/>
+        <w:gridCol w:w="990"/>
+        <w:gridCol w:w="990"/>
+        <w:gridCol w:w="991"/>
+        <w:gridCol w:w="1619"/>
+      </w:tblGrid>
+      <w:tr>
+        <w:trPr>
+          <w:trHeight w:val="366"/>
+        </w:trPr>
+        <w:tc>
+          <w:tcPr>
+            <w:tcW w:w="810" w:type="dxa"/>
+            <w:vMerge w:val="restart"/>
+            <w:shd w:val="clear" w:color="auto" w:fill="FDE9D9" w:themeFill="accent6" w:themeFillTint="33"/>
+            <w:vAlign w:val="center"/>
+          </w:tcPr>
+          <w:p>
+            <w:pPr>
+              <w:pStyle w:val="ListParagraph"/>
+              <w:spacing w:before="120" w:after="60" w:line="271" w:lineRule="auto"/>
+              <w:ind w:left="0"/>
+              <w:jc w:val="both"/>
+              <w:rPr>
+                <w:rFonts w:ascii="Times New Roman" w:hAnsi="Times New Roman" w:cs="Times New Roman"/>
+                <w:color w:val="000000" w:themeColor="text1"/>
+                <w:sz w:val="20"/>
+              </w:rPr>
+            </w:pPr>
+            <w:r>
+              <w:rPr>
+                <w:rFonts w:ascii="Times New Roman" w:hAnsi="Times New Roman" w:cs="Times New Roman"/>
+                <w:color w:val="000000" w:themeColor="text1"/>
+                <w:sz w:val="20"/>
+              </w:rPr>
+              <w:t>STT</w:t>
+            </w:r>
+          </w:p>
+        </w:tc>
+        <w:tc>
+          <w:tcPr>
+            <w:tcW w:w="4050" w:type="dxa"/>
+            <w:vMerge w:val="restart"/>
+            <w:shd w:val="clear" w:color="auto" w:fill="FDE9D9" w:themeFill="accent6" w:themeFillTint="33"/>
+            <w:vAlign w:val="center"/>
+          </w:tcPr>
+          <w:p>
+            <w:pPr>
+              <w:pStyle w:val="ListParagraph"/>
+              <w:spacing w:before="120" w:after="60" w:line="271" w:lineRule="auto"/>
+              <w:ind w:left="0"/>
+              <w:jc w:val="both"/>
+              <w:rPr>
+                <w:rFonts w:ascii="Times New Roman" w:hAnsi="Times New Roman" w:cs="Times New Roman"/>
+                <w:color w:val="000000" w:themeColor="text1"/>
+                <w:sz w:val="20"/>
+              </w:rPr>
+            </w:pPr>
+            <w:r>
+              <w:rPr>
+                <w:rFonts w:ascii="Times New Roman" w:hAnsi="Times New Roman" w:cs="Times New Roman"/>
+                <w:color w:val="000000" w:themeColor="text1"/>
+                <w:sz w:val="20"/>
+              </w:rPr>
+              <w:t>TÊN BẢNG</w:t>
+            </w:r>
+          </w:p>
+        </w:tc>
+        <w:tc>
+          <w:tcPr>
+            <w:tcW w:w="4590" w:type="dxa"/>
+            <w:gridSpan w:val="4"/>
+            <w:shd w:val="clear" w:color="auto" w:fill="FDE9D9" w:themeFill="accent6" w:themeFillTint="33"/>
+            <w:vAlign w:val="center"/>
+          </w:tcPr>
+          <w:p>
+            <w:pPr>
+              <w:pStyle w:val="ListParagraph"/>
+              <w:spacing w:before="120" w:after="60" w:line="271" w:lineRule="auto"/>
+              <w:ind w:left="0"/>
+              <w:jc w:val="both"/>
+              <w:rPr>
+                <w:rFonts w:ascii="Times New Roman" w:hAnsi="Times New Roman" w:cs="Times New Roman"/>
+                <w:color w:val="000000" w:themeColor="text1"/>
+                <w:sz w:val="20"/>
+              </w:rPr>
+            </w:pPr>
+            <w:r>
+              <w:rPr>
+                <w:rFonts w:ascii="Times New Roman" w:hAnsi="Times New Roman" w:cs="Times New Roman"/>
+                <w:color w:val="000000" w:themeColor="text1"/>
+                <w:sz w:val="20"/>
+              </w:rPr>
+              <w:t>Phương thức</w:t>
+            </w:r>
+          </w:p>
+        </w:tc>
+      </w:tr>
+      <w:tr>
+        <w:trPr>
+          <w:trHeight w:val="492"/>
+        </w:trPr>
+        <w:tc>
+          <w:tcPr>
+            <w:tcW w:w="810" w:type="dxa"/>
+            <w:vMerge/>
+            <w:shd w:val="clear" w:color="auto" w:fill="FDE9D9" w:themeFill="accent6" w:themeFillTint="33"/>
+            <w:vAlign w:val="center"/>
+          </w:tcPr>
+          <w:p>
+            <w:pPr>
+              <w:pStyle w:val="ListParagraph"/>
+              <w:spacing w:before="120" w:after="60" w:line="271" w:lineRule="auto"/>
+              <w:ind w:left="0"/>
+              <w:jc w:val="both"/>
+              <w:rPr>
+                <w:rFonts w:ascii="Times New Roman" w:hAnsi="Times New Roman" w:cs="Times New Roman"/>
+                <w:color w:val="000000" w:themeColor="text1"/>
+                <w:sz w:val="20"/>
+              </w:rPr>
+            </w:pPr>
+          </w:p>
+        </w:tc>
+        <w:tc>
+          <w:tcPr>
+            <w:tcW w:w="4050" w:type="dxa"/>
+            <w:vMerge/>
+            <w:shd w:val="clear" w:color="auto" w:fill="FDE9D9" w:themeFill="accent6" w:themeFillTint="33"/>
+            <w:vAlign w:val="center"/>
+          </w:tcPr>
+          <w:p>
+            <w:pPr>
+              <w:pStyle w:val="ListParagraph"/>
+              <w:spacing w:before="120" w:after="60" w:line="271" w:lineRule="auto"/>
+              <w:ind w:left="0"/>
+              <w:jc w:val="both"/>
+              <w:rPr>
+                <w:rFonts w:ascii="Times New Roman" w:hAnsi="Times New Roman" w:cs="Times New Roman"/>
+                <w:color w:val="000000" w:themeColor="text1"/>
+                <w:sz w:val="20"/>
+              </w:rPr>
+            </w:pPr>
+          </w:p>
+        </w:tc>
+        <w:tc>
+          <w:tcPr>
+            <w:tcW w:w="990" w:type="dxa"/>
+            <w:shd w:val="clear" w:color="auto" w:fill="FDE9D9" w:themeFill="accent6" w:themeFillTint="33"/>
+            <w:vAlign w:val="center"/>
+          </w:tcPr>
+          <w:p>
+            <w:pPr>
+              <w:pStyle w:val="ListParagraph"/>
+              <w:spacing w:before="120" w:after="60" w:line="271" w:lineRule="auto"/>
+              <w:ind w:left="0"/>
+              <w:jc w:val="both"/>
+              <w:rPr>
+                <w:rFonts w:ascii="Times New Roman" w:hAnsi="Times New Roman" w:cs="Times New Roman"/>
+                <w:color w:val="000000" w:themeColor="text1"/>
+                <w:sz w:val="20"/>
+              </w:rPr>
+            </w:pPr>
+            <w:r>
+              <w:rPr>
+                <w:rFonts w:ascii="Times New Roman" w:hAnsi="Times New Roman" w:cs="Times New Roman"/>
+                <w:color w:val="000000" w:themeColor="text1"/>
+                <w:sz w:val="20"/>
+              </w:rPr>
+              <w:t>Truy vấn</w:t>
+            </w:r>
+          </w:p>
+        </w:tc>
+        <w:tc>
+          <w:tcPr>
+            <w:tcW w:w="990" w:type="dxa"/>
+            <w:shd w:val="clear" w:color="auto" w:fill="FDE9D9" w:themeFill="accent6" w:themeFillTint="33"/>
+            <w:vAlign w:val="center"/>
+          </w:tcPr>
+          <w:p>
+            <w:pPr>
+              <w:pStyle w:val="ListParagraph"/>
+              <w:spacing w:before="120" w:after="60" w:line="271" w:lineRule="auto"/>
+              <w:ind w:left="0"/>
+              <w:jc w:val="both"/>
+              <w:rPr>
+                <w:rFonts w:ascii="Times New Roman" w:hAnsi="Times New Roman" w:cs="Times New Roman"/>
+                <w:color w:val="000000" w:themeColor="text1"/>
+                <w:sz w:val="20"/>
+              </w:rPr>
+            </w:pPr>
+            <w:r>
+              <w:rPr>
+                <w:rFonts w:ascii="Times New Roman" w:hAnsi="Times New Roman" w:cs="Times New Roman"/>
+                <w:color w:val="000000" w:themeColor="text1"/>
+                <w:sz w:val="20"/>
+              </w:rPr>
+              <w:t>Thêm</w:t>
+            </w:r>
+          </w:p>
+        </w:tc>
+        <w:tc>
+          <w:tcPr>
+            <w:tcW w:w="991" w:type="dxa"/>
+            <w:shd w:val="clear" w:color="auto" w:fill="FDE9D9" w:themeFill="accent6" w:themeFillTint="33"/>
+            <w:vAlign w:val="center"/>
+          </w:tcPr>
+          <w:p>
+            <w:pPr>
+              <w:pStyle w:val="ListParagraph"/>
+              <w:spacing w:before="120" w:after="60" w:line="271" w:lineRule="auto"/>
+              <w:ind w:left="0"/>
+              <w:jc w:val="both"/>
+              <w:rPr>
+                <w:rFonts w:ascii="Times New Roman" w:hAnsi="Times New Roman" w:cs="Times New Roman"/>
+                <w:color w:val="000000" w:themeColor="text1"/>
+                <w:sz w:val="20"/>
+              </w:rPr>
+            </w:pPr>
+            <w:r>
+              <w:rPr>
+                <w:rFonts w:ascii="Times New Roman" w:hAnsi="Times New Roman" w:cs="Times New Roman"/>
+                <w:color w:val="000000" w:themeColor="text1"/>
+                <w:sz w:val="20"/>
+              </w:rPr>
+              <w:t>Sửa</w:t>
+            </w:r>
+          </w:p>
+        </w:tc>
+        <w:tc>
+          <w:tcPr>
+            <w:tcW w:w="1619" w:type="dxa"/>
+            <w:shd w:val="clear" w:color="auto" w:fill="FDE9D9" w:themeFill="accent6" w:themeFillTint="33"/>
+            <w:vAlign w:val="center"/>
+          </w:tcPr>
+          <w:p>
+            <w:pPr>
+              <w:pStyle w:val="ListParagraph"/>
+              <w:spacing w:before="120" w:after="60" w:line="271" w:lineRule="auto"/>
+              <w:ind w:left="0"/>
+              <w:jc w:val="both"/>
+              <w:rPr>
+                <w:rFonts w:ascii="Times New Roman" w:hAnsi="Times New Roman" w:cs="Times New Roman"/>
+                <w:color w:val="000000" w:themeColor="text1"/>
+                <w:sz w:val="20"/>
+              </w:rPr>
+            </w:pPr>
+            <w:r>
+              <w:rPr>
+                <w:rFonts w:ascii="Times New Roman" w:hAnsi="Times New Roman" w:cs="Times New Roman"/>
+                <w:color w:val="000000" w:themeColor="text1"/>
+                <w:sz w:val="20"/>
+              </w:rPr>
+              <w:t>Xoá</w:t>
+            </w:r>
+          </w:p>
+        </w:tc>
+      </w:tr>
+      <w:tr>
+        <w:trPr>
+          <w:trHeight w:val="701"/>
+        </w:trPr>
+        <w:tc>
+          <w:tcPr>
+            <w:tcW w:w="810" w:type="dxa"/>
+            <w:vAlign w:val="center"/>
+          </w:tcPr>
+          <w:p>
+            <w:pPr>
+              <w:pStyle w:val="ListParagraph"/>
+              <w:spacing w:before="120" w:after="60" w:line="271" w:lineRule="auto"/>
+              <w:ind w:left="0"/>
+              <w:jc w:val="both"/>
+              <w:rPr>
+                <w:rFonts w:ascii="Times New Roman" w:hAnsi="Times New Roman" w:cs="Times New Roman"/>
+                <w:color w:val="000000" w:themeColor="text1"/>
+                <w:szCs w:val="24"/>
+              </w:rPr>
+            </w:pPr>
+            <w:r>
+              <w:rPr>
+                <w:rFonts w:ascii="Times New Roman" w:hAnsi="Times New Roman" w:cs="Times New Roman"/>
+                <w:color w:val="000000" w:themeColor="text1"/>
+                <w:szCs w:val="24"/>
+              </w:rPr>
+              <w:t>1</w:t>
+            </w:r>
+          </w:p>
+        </w:tc>
+        <w:tc>
+          <w:tcPr>
+            <w:tcW w:w="4050" w:type="dxa"/>
+            <w:vAlign w:val="center"/>
+          </w:tcPr>
+          <w:p>
+            <w:pPr>
+              <w:pStyle w:val="ListParagraph"/>
+              <w:spacing w:before="120" w:after="60" w:line="271" w:lineRule="auto"/>
+              <w:ind w:left="0"/>
+              <w:jc w:val="both"/>
+              <w:rPr>
+                <w:rFonts w:ascii="Times New Roman" w:hAnsi="Times New Roman" w:cs="Times New Roman"/>
+                <w:color w:val="000000" w:themeColor="text1"/>
+                <w:szCs w:val="24"/>
+              </w:rPr>
+            </w:pPr>
+            <w:r>
+              <w:rPr>
+                <w:rFonts w:ascii="Times New Roman" w:hAnsi="Times New Roman" w:cs="Times New Roman"/>
+                <w:color w:val="000000" w:themeColor="text1"/>
+                <w:szCs w:val="24"/>
+              </w:rPr>
+              <w:t>Nguoidung</w:t>
+            </w:r>
+          </w:p>
+        </w:tc>
+        <w:tc>
+          <w:tcPr>
+            <w:tcW w:w="990" w:type="dxa"/>
+            <w:vAlign w:val="center"/>
+          </w:tcPr>
+          <w:p>
+            <w:pPr>
+              <w:pStyle w:val="ListParagraph"/>
+              <w:spacing w:before="120" w:after="60" w:line="271" w:lineRule="auto"/>
+              <w:ind w:left="0"/>
+              <w:jc w:val="both"/>
+              <w:rPr>
+                <w:rFonts w:ascii="Times New Roman" w:hAnsi="Times New Roman" w:cs="Times New Roman"/>
+                <w:color w:val="000000" w:themeColor="text1"/>
+                <w:szCs w:val="24"/>
+              </w:rPr>
+            </w:pPr>
+            <w:r>
+              <w:rPr>
+                <w:rFonts w:ascii="Times New Roman" w:hAnsi="Times New Roman" w:cs="Times New Roman"/>
+                <w:color w:val="000000" w:themeColor="text1"/>
+                <w:szCs w:val="24"/>
+              </w:rPr>
+              <w:t>x</w:t>
+            </w:r>
+          </w:p>
+        </w:tc>
+        <w:tc>
+          <w:tcPr>
+            <w:tcW w:w="990" w:type="dxa"/>
+            <w:vAlign w:val="center"/>
+          </w:tcPr>
+          <w:p>
+            <w:pPr>
+              <w:pStyle w:val="ListParagraph"/>
+              <w:spacing w:before="120" w:after="60" w:line="271" w:lineRule="auto"/>
+              <w:ind w:left="0"/>
+              <w:jc w:val="both"/>
+              <w:rPr>
+                <w:rFonts w:ascii="Times New Roman" w:hAnsi="Times New Roman" w:cs="Times New Roman"/>
+                <w:color w:val="000000" w:themeColor="text1"/>
+                <w:szCs w:val="24"/>
+              </w:rPr>
+            </w:pPr>
+            <w:r>
+              <w:rPr>
+                <w:rFonts w:ascii="Times New Roman" w:hAnsi="Times New Roman" w:cs="Times New Roman"/>
+                <w:color w:val="000000" w:themeColor="text1"/>
+                <w:szCs w:val="24"/>
+              </w:rPr>
+              <w:t>x</w:t>
+            </w:r>
+          </w:p>
+        </w:tc>
+        <w:tc>
+          <w:tcPr>
+            <w:tcW w:w="991" w:type="dxa"/>
+            <w:vAlign w:val="center"/>
+          </w:tcPr>
+          <w:p>
+            <w:pPr>
+              <w:pStyle w:val="ListParagraph"/>
+              <w:spacing w:before="120" w:after="60" w:line="271" w:lineRule="auto"/>
+              <w:ind w:left="0"/>
+              <w:jc w:val="both"/>
+              <w:rPr>
+                <w:rFonts w:ascii="Times New Roman" w:hAnsi="Times New Roman" w:cs="Times New Roman"/>
+                <w:color w:val="000000" w:themeColor="text1"/>
+                <w:szCs w:val="24"/>
+              </w:rPr>
+            </w:pPr>
+          </w:p>
+        </w:tc>
+        <w:tc>
+          <w:tcPr>
+            <w:tcW w:w="1619" w:type="dxa"/>
+          </w:tcPr>
+          <w:p>
+            <w:pPr>
+              <w:pStyle w:val="ListParagraph"/>
+              <w:spacing w:before="120" w:after="60" w:line="271" w:lineRule="auto"/>
+              <w:ind w:left="0"/>
+              <w:jc w:val="both"/>
+              <w:rPr>
+                <w:rFonts w:ascii="Times New Roman" w:hAnsi="Times New Roman" w:cs="Times New Roman"/>
+                <w:color w:val="000000" w:themeColor="text1"/>
+                <w:szCs w:val="24"/>
+              </w:rPr>
+            </w:pPr>
+          </w:p>
+        </w:tc>
+      </w:tr>
+    </w:tbl>
+    <w:p>
+      <w:pPr>
+        <w:spacing w:before="120" w:after="60" w:line="271" w:lineRule="auto"/>
+        <w:contextualSpacing/>
+        <w:jc w:val="both"/>
+        <w:rPr>
+          <w:rFonts w:ascii="Times New Roman" w:hAnsi="Times New Roman" w:cs="Times New Roman"/>
+          <w:color w:val="000000" w:themeColor="text1"/>
+          <w:szCs w:val="24"/>
+        </w:rPr>
+      </w:pPr>
+    </w:p>
+    <w:p>
+      <w:pPr>
+        <w:tabs>
+          <w:tab w:val="left" w:pos="1020"/>
+        </w:tabs>
+        <w:spacing w:before="120" w:after="60" w:line="271" w:lineRule="auto"/>
+        <w:ind w:left="677" w:right="-14"/>
+        <w:contextualSpacing/>
+        <w:jc w:val="both"/>
+        <w:rPr>
+          <w:rFonts w:ascii="Times New Roman" w:eastAsia="Arial" w:hAnsi="Times New Roman" w:cs="Times New Roman"/>
+          <w:b/>
+          <w:bCs/>
+          <w:color w:val="000000" w:themeColor="text1"/>
+          <w:spacing w:val="9"/>
+          <w:szCs w:val="24"/>
+        </w:rPr>
+      </w:pPr>
+      <w:r>
+        <w:rPr>
+          <w:rFonts w:ascii="Times New Roman" w:eastAsia="Times New Roman" w:hAnsi="Times New Roman" w:cs="Times New Roman"/>
+          <w:b/>
+          <w:bCs/>
+          <w:color w:val="000000" w:themeColor="text1"/>
+          <w:szCs w:val="24"/>
+        </w:rPr>
+        <w:t>-</w:t>
+      </w:r>
+      <w:r>
+        <w:rPr>
+          <w:rFonts w:ascii="Times New Roman" w:eastAsia="Times New Roman" w:hAnsi="Times New Roman" w:cs="Times New Roman"/>
+          <w:b/>
+          <w:bCs/>
+          <w:color w:val="000000" w:themeColor="text1"/>
+          <w:spacing w:val="-51"/>
+          <w:szCs w:val="24"/>
+        </w:rPr>
+        <w:t xml:space="preserve"> </w:t>
+      </w:r>
+      <w:r>
+        <w:rPr>
+          <w:rFonts w:ascii="Times New Roman" w:eastAsia="Times New Roman" w:hAnsi="Times New Roman" w:cs="Times New Roman"/>
+          <w:b/>
+          <w:bCs/>
+          <w:color w:val="000000" w:themeColor="text1"/>
+          <w:szCs w:val="24"/>
+        </w:rPr>
+        <w:tab/>
+      </w:r>
+      <w:r>
+        <w:rPr>
+          <w:rFonts w:ascii="Times New Roman" w:eastAsia="Arial" w:hAnsi="Times New Roman" w:cs="Times New Roman"/>
+          <w:b/>
+          <w:bCs/>
+          <w:color w:val="000000" w:themeColor="text1"/>
+          <w:spacing w:val="3"/>
+          <w:szCs w:val="24"/>
+        </w:rPr>
+        <w:t>C</w:t>
+      </w:r>
+      <w:r>
+        <w:rPr>
+          <w:rFonts w:ascii="Times New Roman" w:eastAsia="Arial" w:hAnsi="Times New Roman" w:cs="Times New Roman"/>
+          <w:b/>
+          <w:bCs/>
+          <w:color w:val="000000" w:themeColor="text1"/>
+          <w:szCs w:val="24"/>
+        </w:rPr>
+        <w:t>ách</w:t>
+      </w:r>
+      <w:r>
+        <w:rPr>
+          <w:rFonts w:ascii="Times New Roman" w:eastAsia="Arial" w:hAnsi="Times New Roman" w:cs="Times New Roman"/>
+          <w:b/>
+          <w:bCs/>
+          <w:color w:val="000000" w:themeColor="text1"/>
+          <w:spacing w:val="12"/>
+          <w:szCs w:val="24"/>
+        </w:rPr>
+        <w:t xml:space="preserve"> </w:t>
+      </w:r>
+      <w:r>
+        <w:rPr>
+          <w:rFonts w:ascii="Times New Roman" w:eastAsia="Arial" w:hAnsi="Times New Roman" w:cs="Times New Roman"/>
+          <w:b/>
+          <w:bCs/>
+          <w:color w:val="000000" w:themeColor="text1"/>
+          <w:spacing w:val="1"/>
+          <w:szCs w:val="24"/>
+        </w:rPr>
+        <w:t>x</w:t>
+      </w:r>
+      <w:r>
+        <w:rPr>
+          <w:rFonts w:ascii="Times New Roman" w:eastAsia="Arial" w:hAnsi="Times New Roman" w:cs="Times New Roman"/>
+          <w:b/>
+          <w:bCs/>
+          <w:color w:val="000000" w:themeColor="text1"/>
+          <w:szCs w:val="24"/>
+        </w:rPr>
+        <w:t>ử</w:t>
+      </w:r>
+      <w:r>
+        <w:rPr>
+          <w:rFonts w:ascii="Times New Roman" w:eastAsia="Arial" w:hAnsi="Times New Roman" w:cs="Times New Roman"/>
+          <w:b/>
+          <w:bCs/>
+          <w:color w:val="000000" w:themeColor="text1"/>
+          <w:spacing w:val="7"/>
+          <w:szCs w:val="24"/>
+        </w:rPr>
+        <w:t xml:space="preserve"> </w:t>
+      </w:r>
+      <w:r>
+        <w:rPr>
+          <w:rFonts w:ascii="Times New Roman" w:eastAsia="Arial" w:hAnsi="Times New Roman" w:cs="Times New Roman"/>
+          <w:b/>
+          <w:bCs/>
+          <w:color w:val="000000" w:themeColor="text1"/>
+          <w:spacing w:val="-2"/>
+          <w:szCs w:val="24"/>
+        </w:rPr>
+        <w:t>l</w:t>
+      </w:r>
+      <w:r>
+        <w:rPr>
+          <w:rFonts w:ascii="Times New Roman" w:eastAsia="Arial" w:hAnsi="Times New Roman" w:cs="Times New Roman"/>
+          <w:b/>
+          <w:bCs/>
+          <w:color w:val="000000" w:themeColor="text1"/>
+          <w:spacing w:val="-4"/>
+          <w:szCs w:val="24"/>
+        </w:rPr>
+        <w:t>ý</w:t>
+      </w:r>
+      <w:r>
+        <w:rPr>
+          <w:rFonts w:ascii="Times New Roman" w:eastAsia="Arial" w:hAnsi="Times New Roman" w:cs="Times New Roman"/>
+          <w:b/>
+          <w:bCs/>
+          <w:color w:val="000000" w:themeColor="text1"/>
+          <w:szCs w:val="24"/>
+        </w:rPr>
+        <w:t>:</w:t>
+      </w:r>
+      <w:r>
+        <w:rPr>
+          <w:rFonts w:ascii="Times New Roman" w:eastAsia="Arial" w:hAnsi="Times New Roman" w:cs="Times New Roman"/>
+          <w:b/>
+          <w:bCs/>
+          <w:color w:val="000000" w:themeColor="text1"/>
+          <w:spacing w:val="9"/>
+          <w:szCs w:val="24"/>
+        </w:rPr>
+        <w:t xml:space="preserve"> </w:t>
+      </w:r>
+    </w:p>
+    <w:p>
+      <w:pPr>
+        <w:tabs>
+          <w:tab w:val="left" w:pos="1020"/>
+        </w:tabs>
+        <w:spacing w:before="120" w:after="60" w:line="271" w:lineRule="auto"/>
+        <w:ind w:left="677" w:right="-14" w:hanging="317"/>
+        <w:contextualSpacing/>
+        <w:jc w:val="both"/>
+        <w:rPr>
+          <w:rFonts w:ascii="Times New Roman" w:hAnsi="Times New Roman" w:cs="Times New Roman"/>
+          <w:color w:val="000000" w:themeColor="text1"/>
+          <w:szCs w:val="24"/>
+        </w:rPr>
+      </w:pPr>
+      <w:r>
+        <w:rPr>
+          <w:rFonts w:ascii="Times New Roman" w:hAnsi="Times New Roman" w:cs="Times New Roman"/>
+          <w:noProof/>
+          <w:color w:val="000000" w:themeColor="text1"/>
+          <w:szCs w:val="24"/>
+        </w:rPr>
+        <w:lastRenderedPageBreak/>
+        <w:drawing>
+          <wp:inline distT="0" distB="0" distL="0" distR="0" wp14:anchorId="2B28BF35" wp14:editId="553C221A">
+            <wp:extent cx="6000750" cy="4453890"/>
+            <wp:effectExtent l="0" t="0" r="0" b="3810"/>
+            <wp:docPr id="1" name="Picture 1"/>
+            <wp:cNvGraphicFramePr>
+              <a:graphicFrameLocks xmlns:a="http://schemas.openxmlformats.org/drawingml/2006/main" noChangeAspect="1"/>
+            </wp:cNvGraphicFramePr>
+            <a:graphic xmlns:a="http://schemas.openxmlformats.org/drawingml/2006/main">
+              <a:graphicData uri="http://schemas.openxmlformats.org/drawingml/2006/picture">
+                <pic:pic xmlns:pic="http://schemas.openxmlformats.org/drawingml/2006/picture">
+                  <pic:nvPicPr>
+                    <pic:cNvPr id="1" name="ActivityDiagram1.jpg"/>
+                    <pic:cNvPicPr/>
+                  </pic:nvPicPr>
+                  <pic:blipFill>
+                    <a:blip r:embed="rId19">
+                      <a:extLst>
+                        <a:ext uri="{28A0092B-C50C-407E-A947-70E740481C1C}">
+                          <a14:useLocalDpi xmlns:a14="http://schemas.microsoft.com/office/drawing/2010/main" val="0"/>
+                        </a:ext>
+                      </a:extLst>
+                    </a:blip>
+                    <a:stretch>
+                      <a:fillRect/>
+                    </a:stretch>
+                  </pic:blipFill>
+                  <pic:spPr>
+                    <a:xfrm>
+                      <a:off x="0" y="0"/>
+                      <a:ext cx="6000750" cy="4453890"/>
+                    </a:xfrm>
+                    <a:prstGeom prst="rect">
+                      <a:avLst/>
+                    </a:prstGeom>
+                  </pic:spPr>
+                </pic:pic>
+              </a:graphicData>
+            </a:graphic>
+          </wp:inline>
+        </w:drawing>
+      </w:r>
+    </w:p>
+    <w:p>
+      <w:pPr>
+        <w:tabs>
+          <w:tab w:val="left" w:pos="1020"/>
+        </w:tabs>
+        <w:spacing w:before="120" w:after="60" w:line="271" w:lineRule="auto"/>
+        <w:ind w:left="683" w:right="-20"/>
+        <w:contextualSpacing/>
+        <w:jc w:val="both"/>
+        <w:rPr>
+          <w:rFonts w:ascii="Times New Roman" w:eastAsia="Arial" w:hAnsi="Times New Roman" w:cs="Times New Roman"/>
+          <w:color w:val="000000" w:themeColor="text1"/>
+          <w:szCs w:val="24"/>
+        </w:rPr>
+      </w:pPr>
+      <w:r>
+        <w:rPr>
+          <w:rFonts w:ascii="Times New Roman" w:eastAsia="Times New Roman" w:hAnsi="Times New Roman" w:cs="Times New Roman"/>
+          <w:b/>
+          <w:bCs/>
+          <w:color w:val="000000" w:themeColor="text1"/>
+          <w:szCs w:val="24"/>
+        </w:rPr>
+        <w:t>-</w:t>
+      </w:r>
+      <w:r>
+        <w:rPr>
+          <w:rFonts w:ascii="Times New Roman" w:eastAsia="Times New Roman" w:hAnsi="Times New Roman" w:cs="Times New Roman"/>
+          <w:b/>
+          <w:bCs/>
+          <w:color w:val="000000" w:themeColor="text1"/>
+          <w:spacing w:val="-51"/>
+          <w:szCs w:val="24"/>
+        </w:rPr>
+        <w:t xml:space="preserve"> </w:t>
+      </w:r>
+      <w:r>
+        <w:rPr>
+          <w:rFonts w:ascii="Times New Roman" w:eastAsia="Times New Roman" w:hAnsi="Times New Roman" w:cs="Times New Roman"/>
+          <w:b/>
+          <w:bCs/>
+          <w:color w:val="000000" w:themeColor="text1"/>
+          <w:szCs w:val="24"/>
+        </w:rPr>
+        <w:tab/>
+      </w:r>
+      <w:r>
+        <w:rPr>
+          <w:rFonts w:ascii="Times New Roman" w:eastAsia="Arial" w:hAnsi="Times New Roman" w:cs="Times New Roman"/>
+          <w:b/>
+          <w:bCs/>
+          <w:color w:val="000000" w:themeColor="text1"/>
+          <w:spacing w:val="-2"/>
+          <w:szCs w:val="24"/>
+        </w:rPr>
+        <w:t>H</w:t>
+      </w:r>
+      <w:r>
+        <w:rPr>
+          <w:rFonts w:ascii="Times New Roman" w:eastAsia="Arial" w:hAnsi="Times New Roman" w:cs="Times New Roman"/>
+          <w:b/>
+          <w:bCs/>
+          <w:color w:val="000000" w:themeColor="text1"/>
+          <w:szCs w:val="24"/>
+        </w:rPr>
+        <w:t>à</w:t>
+      </w:r>
+      <w:r>
+        <w:rPr>
+          <w:rFonts w:ascii="Times New Roman" w:eastAsia="Arial" w:hAnsi="Times New Roman" w:cs="Times New Roman"/>
+          <w:b/>
+          <w:bCs/>
+          <w:color w:val="000000" w:themeColor="text1"/>
+          <w:spacing w:val="-4"/>
+          <w:szCs w:val="24"/>
+        </w:rPr>
+        <w:t>m</w:t>
+      </w:r>
+      <w:r>
+        <w:rPr>
+          <w:rFonts w:ascii="Times New Roman" w:eastAsia="Arial" w:hAnsi="Times New Roman" w:cs="Times New Roman"/>
+          <w:b/>
+          <w:bCs/>
+          <w:color w:val="000000" w:themeColor="text1"/>
+          <w:szCs w:val="24"/>
+        </w:rPr>
+        <w:t>/</w:t>
+      </w:r>
+      <w:r>
+        <w:rPr>
+          <w:rFonts w:ascii="Times New Roman" w:eastAsia="Arial" w:hAnsi="Times New Roman" w:cs="Times New Roman"/>
+          <w:b/>
+          <w:bCs/>
+          <w:color w:val="000000" w:themeColor="text1"/>
+          <w:spacing w:val="26"/>
+          <w:szCs w:val="24"/>
+        </w:rPr>
+        <w:t xml:space="preserve"> </w:t>
+      </w:r>
+      <w:r>
+        <w:rPr>
+          <w:rFonts w:ascii="Times New Roman" w:eastAsia="Arial" w:hAnsi="Times New Roman" w:cs="Times New Roman"/>
+          <w:b/>
+          <w:bCs/>
+          <w:color w:val="000000" w:themeColor="text1"/>
+          <w:spacing w:val="-4"/>
+          <w:szCs w:val="24"/>
+        </w:rPr>
+        <w:t>s</w:t>
+      </w:r>
+      <w:r>
+        <w:rPr>
+          <w:rFonts w:ascii="Times New Roman" w:eastAsia="Arial" w:hAnsi="Times New Roman" w:cs="Times New Roman"/>
+          <w:b/>
+          <w:bCs/>
+          <w:color w:val="000000" w:themeColor="text1"/>
+          <w:szCs w:val="24"/>
+        </w:rPr>
+        <w:t>ự</w:t>
+      </w:r>
+      <w:r>
+        <w:rPr>
+          <w:rFonts w:ascii="Times New Roman" w:eastAsia="Arial" w:hAnsi="Times New Roman" w:cs="Times New Roman"/>
+          <w:b/>
+          <w:bCs/>
+          <w:color w:val="000000" w:themeColor="text1"/>
+          <w:spacing w:val="21"/>
+          <w:szCs w:val="24"/>
+        </w:rPr>
+        <w:t xml:space="preserve"> </w:t>
+      </w:r>
+      <w:r>
+        <w:rPr>
+          <w:rFonts w:ascii="Times New Roman" w:eastAsia="Arial" w:hAnsi="Times New Roman" w:cs="Times New Roman"/>
+          <w:b/>
+          <w:bCs/>
+          <w:color w:val="000000" w:themeColor="text1"/>
+          <w:szCs w:val="24"/>
+        </w:rPr>
+        <w:t>k</w:t>
+      </w:r>
+      <w:r>
+        <w:rPr>
+          <w:rFonts w:ascii="Times New Roman" w:eastAsia="Arial" w:hAnsi="Times New Roman" w:cs="Times New Roman"/>
+          <w:b/>
+          <w:bCs/>
+          <w:color w:val="000000" w:themeColor="text1"/>
+          <w:spacing w:val="-2"/>
+          <w:szCs w:val="24"/>
+        </w:rPr>
+        <w:t>i</w:t>
+      </w:r>
+      <w:r>
+        <w:rPr>
+          <w:rFonts w:ascii="Times New Roman" w:eastAsia="Arial" w:hAnsi="Times New Roman" w:cs="Times New Roman"/>
+          <w:b/>
+          <w:bCs/>
+          <w:color w:val="000000" w:themeColor="text1"/>
+          <w:szCs w:val="24"/>
+        </w:rPr>
+        <w:t>ện</w:t>
+      </w:r>
+      <w:r>
+        <w:rPr>
+          <w:rFonts w:ascii="Times New Roman" w:eastAsia="Arial" w:hAnsi="Times New Roman" w:cs="Times New Roman"/>
+          <w:color w:val="000000" w:themeColor="text1"/>
+          <w:szCs w:val="24"/>
+        </w:rPr>
+        <w:t>:</w:t>
+      </w:r>
+      <w:r>
+        <w:rPr>
+          <w:rFonts w:ascii="Times New Roman" w:eastAsia="Arial" w:hAnsi="Times New Roman" w:cs="Times New Roman"/>
+          <w:color w:val="000000" w:themeColor="text1"/>
+          <w:spacing w:val="-1"/>
+          <w:szCs w:val="24"/>
+        </w:rPr>
+        <w:t>.</w:t>
+      </w:r>
+    </w:p>
+    <w:p>
+      <w:pPr>
+        <w:tabs>
+          <w:tab w:val="left" w:pos="1020"/>
+        </w:tabs>
+        <w:spacing w:before="120" w:after="60" w:line="271" w:lineRule="auto"/>
+        <w:ind w:left="683" w:right="-20"/>
+        <w:contextualSpacing/>
+        <w:jc w:val="both"/>
+        <w:rPr>
+          <w:rFonts w:ascii="Times New Roman" w:eastAsia="Arial" w:hAnsi="Times New Roman" w:cs="Times New Roman"/>
+          <w:color w:val="000000" w:themeColor="text1"/>
+          <w:spacing w:val="9"/>
+          <w:szCs w:val="24"/>
+        </w:rPr>
+      </w:pPr>
+      <w:r>
+        <w:rPr>
+          <w:rFonts w:ascii="Times New Roman" w:eastAsia="Times New Roman" w:hAnsi="Times New Roman" w:cs="Times New Roman"/>
+          <w:b/>
+          <w:bCs/>
+          <w:color w:val="000000" w:themeColor="text1"/>
+          <w:szCs w:val="24"/>
+        </w:rPr>
+        <w:t>-</w:t>
+      </w:r>
+      <w:r>
+        <w:rPr>
+          <w:rFonts w:ascii="Times New Roman" w:eastAsia="Times New Roman" w:hAnsi="Times New Roman" w:cs="Times New Roman"/>
+          <w:b/>
+          <w:bCs/>
+          <w:color w:val="000000" w:themeColor="text1"/>
+          <w:spacing w:val="-51"/>
+          <w:szCs w:val="24"/>
+        </w:rPr>
+        <w:t xml:space="preserve"> </w:t>
+      </w:r>
+      <w:r>
+        <w:rPr>
+          <w:rFonts w:ascii="Times New Roman" w:eastAsia="Times New Roman" w:hAnsi="Times New Roman" w:cs="Times New Roman"/>
+          <w:b/>
+          <w:bCs/>
+          <w:color w:val="000000" w:themeColor="text1"/>
+          <w:szCs w:val="24"/>
+        </w:rPr>
+        <w:tab/>
+      </w:r>
+      <w:r>
+        <w:rPr>
+          <w:rFonts w:ascii="Times New Roman" w:eastAsia="Arial" w:hAnsi="Times New Roman" w:cs="Times New Roman"/>
+          <w:b/>
+          <w:bCs/>
+          <w:color w:val="000000" w:themeColor="text1"/>
+          <w:spacing w:val="3"/>
+          <w:szCs w:val="24"/>
+        </w:rPr>
+        <w:t>C</w:t>
+      </w:r>
+      <w:r>
+        <w:rPr>
+          <w:rFonts w:ascii="Times New Roman" w:eastAsia="Arial" w:hAnsi="Times New Roman" w:cs="Times New Roman"/>
+          <w:b/>
+          <w:bCs/>
+          <w:color w:val="000000" w:themeColor="text1"/>
+          <w:szCs w:val="24"/>
+        </w:rPr>
+        <w:t>ác</w:t>
+      </w:r>
+      <w:r>
+        <w:rPr>
+          <w:rFonts w:ascii="Times New Roman" w:eastAsia="Arial" w:hAnsi="Times New Roman" w:cs="Times New Roman"/>
+          <w:b/>
+          <w:bCs/>
+          <w:color w:val="000000" w:themeColor="text1"/>
+          <w:spacing w:val="12"/>
+          <w:szCs w:val="24"/>
+        </w:rPr>
+        <w:t xml:space="preserve"> </w:t>
+      </w:r>
+      <w:r>
+        <w:rPr>
+          <w:rFonts w:ascii="Times New Roman" w:eastAsia="Arial" w:hAnsi="Times New Roman" w:cs="Times New Roman"/>
+          <w:b/>
+          <w:bCs/>
+          <w:color w:val="000000" w:themeColor="text1"/>
+          <w:spacing w:val="-2"/>
+          <w:szCs w:val="24"/>
+        </w:rPr>
+        <w:t>r</w:t>
+      </w:r>
+      <w:r>
+        <w:rPr>
+          <w:rFonts w:ascii="Times New Roman" w:eastAsia="Arial" w:hAnsi="Times New Roman" w:cs="Times New Roman"/>
+          <w:b/>
+          <w:bCs/>
+          <w:color w:val="000000" w:themeColor="text1"/>
+          <w:spacing w:val="5"/>
+          <w:szCs w:val="24"/>
+        </w:rPr>
+        <w:t>à</w:t>
+      </w:r>
+      <w:r>
+        <w:rPr>
+          <w:rFonts w:ascii="Times New Roman" w:eastAsia="Arial" w:hAnsi="Times New Roman" w:cs="Times New Roman"/>
+          <w:b/>
+          <w:bCs/>
+          <w:color w:val="000000" w:themeColor="text1"/>
+          <w:spacing w:val="-2"/>
+          <w:szCs w:val="24"/>
+        </w:rPr>
+        <w:t>n</w:t>
+      </w:r>
+      <w:r>
+        <w:rPr>
+          <w:rFonts w:ascii="Times New Roman" w:eastAsia="Arial" w:hAnsi="Times New Roman" w:cs="Times New Roman"/>
+          <w:b/>
+          <w:bCs/>
+          <w:color w:val="000000" w:themeColor="text1"/>
+          <w:szCs w:val="24"/>
+        </w:rPr>
+        <w:t>g</w:t>
+      </w:r>
+      <w:r>
+        <w:rPr>
+          <w:rFonts w:ascii="Times New Roman" w:eastAsia="Arial" w:hAnsi="Times New Roman" w:cs="Times New Roman"/>
+          <w:b/>
+          <w:bCs/>
+          <w:color w:val="000000" w:themeColor="text1"/>
+          <w:spacing w:val="11"/>
+          <w:szCs w:val="24"/>
+        </w:rPr>
+        <w:t xml:space="preserve"> </w:t>
+      </w:r>
+      <w:r>
+        <w:rPr>
+          <w:rFonts w:ascii="Times New Roman" w:eastAsia="Arial" w:hAnsi="Times New Roman" w:cs="Times New Roman"/>
+          <w:b/>
+          <w:bCs/>
+          <w:color w:val="000000" w:themeColor="text1"/>
+          <w:spacing w:val="-2"/>
+          <w:szCs w:val="24"/>
+        </w:rPr>
+        <w:t>bu</w:t>
+      </w:r>
+      <w:r>
+        <w:rPr>
+          <w:rFonts w:ascii="Times New Roman" w:eastAsia="Arial" w:hAnsi="Times New Roman" w:cs="Times New Roman"/>
+          <w:b/>
+          <w:bCs/>
+          <w:color w:val="000000" w:themeColor="text1"/>
+          <w:spacing w:val="3"/>
+          <w:szCs w:val="24"/>
+        </w:rPr>
+        <w:t>ộ</w:t>
+      </w:r>
+      <w:r>
+        <w:rPr>
+          <w:rFonts w:ascii="Times New Roman" w:eastAsia="Arial" w:hAnsi="Times New Roman" w:cs="Times New Roman"/>
+          <w:b/>
+          <w:bCs/>
+          <w:color w:val="000000" w:themeColor="text1"/>
+          <w:szCs w:val="24"/>
+        </w:rPr>
+        <w:t>c</w:t>
+      </w:r>
+      <w:r>
+        <w:rPr>
+          <w:rFonts w:ascii="Times New Roman" w:eastAsia="Arial" w:hAnsi="Times New Roman" w:cs="Times New Roman"/>
+          <w:color w:val="000000" w:themeColor="text1"/>
+          <w:szCs w:val="24"/>
+        </w:rPr>
+        <w:t>:</w:t>
+      </w:r>
+      <w:r>
+        <w:rPr>
+          <w:rFonts w:ascii="Times New Roman" w:eastAsia="Arial" w:hAnsi="Times New Roman" w:cs="Times New Roman"/>
+          <w:color w:val="000000" w:themeColor="text1"/>
+          <w:spacing w:val="9"/>
+          <w:szCs w:val="24"/>
+        </w:rPr>
+        <w:t xml:space="preserve"> </w:t>
+      </w:r>
+    </w:p>
+    <w:tbl>
+      <w:tblPr>
+        <w:tblStyle w:val="TableGrid"/>
+        <w:tblW w:w="0" w:type="auto"/>
+        <w:tblInd w:w="810" w:type="dxa"/>
+        <w:tblLook w:val="04A0" w:firstRow="1" w:lastRow="0" w:firstColumn="1" w:lastColumn="0" w:noHBand="0" w:noVBand="1"/>
+      </w:tblPr>
+      <w:tblGrid>
+        <w:gridCol w:w="823"/>
+        <w:gridCol w:w="2043"/>
+        <w:gridCol w:w="5764"/>
+      </w:tblGrid>
+      <w:tr>
+        <w:tc>
+          <w:tcPr>
+            <w:tcW w:w="822" w:type="dxa"/>
+            <w:vAlign w:val="center"/>
+          </w:tcPr>
+          <w:p>
+            <w:pPr>
+              <w:tabs>
+                <w:tab w:val="left" w:pos="1152"/>
+              </w:tabs>
+              <w:spacing w:before="120" w:after="60" w:line="271" w:lineRule="auto"/>
+              <w:contextualSpacing/>
+              <w:jc w:val="both"/>
+              <w:rPr>
+                <w:rFonts w:ascii="Times New Roman" w:hAnsi="Times New Roman" w:cs="Times New Roman"/>
+                <w:b/>
+                <w:color w:val="000000" w:themeColor="text1"/>
+                <w:sz w:val="18"/>
+                <w:szCs w:val="20"/>
+              </w:rPr>
+            </w:pPr>
+            <w:r>
+              <w:rPr>
+                <w:rFonts w:ascii="Times New Roman" w:hAnsi="Times New Roman" w:cs="Times New Roman"/>
+                <w:b/>
+                <w:color w:val="000000" w:themeColor="text1"/>
+                <w:sz w:val="18"/>
+                <w:szCs w:val="20"/>
+              </w:rPr>
+              <w:t>STT</w:t>
+            </w:r>
+          </w:p>
+        </w:tc>
+        <w:tc>
+          <w:tcPr>
+            <w:tcW w:w="2043" w:type="dxa"/>
+            <w:vAlign w:val="center"/>
+          </w:tcPr>
+          <w:p>
+            <w:pPr>
+              <w:tabs>
+                <w:tab w:val="left" w:pos="1152"/>
+              </w:tabs>
+              <w:spacing w:before="120" w:after="60" w:line="271" w:lineRule="auto"/>
+              <w:contextualSpacing/>
+              <w:jc w:val="both"/>
+              <w:rPr>
+                <w:rFonts w:ascii="Times New Roman" w:hAnsi="Times New Roman" w:cs="Times New Roman"/>
+                <w:b/>
+                <w:color w:val="000000" w:themeColor="text1"/>
+                <w:sz w:val="18"/>
+                <w:szCs w:val="20"/>
+              </w:rPr>
+            </w:pPr>
+            <w:r>
+              <w:rPr>
+                <w:rFonts w:ascii="Times New Roman" w:hAnsi="Times New Roman" w:cs="Times New Roman"/>
+                <w:b/>
+                <w:color w:val="000000" w:themeColor="text1"/>
+                <w:sz w:val="18"/>
+                <w:szCs w:val="20"/>
+              </w:rPr>
+              <w:t>Tên Điều Khiển</w:t>
+            </w:r>
+          </w:p>
+        </w:tc>
+        <w:tc>
+          <w:tcPr>
+            <w:tcW w:w="5765" w:type="dxa"/>
+            <w:vAlign w:val="center"/>
+          </w:tcPr>
+          <w:p>
+            <w:pPr>
+              <w:tabs>
+                <w:tab w:val="left" w:pos="1152"/>
+              </w:tabs>
+              <w:spacing w:before="120" w:after="60" w:line="271" w:lineRule="auto"/>
+              <w:contextualSpacing/>
+              <w:jc w:val="both"/>
+              <w:rPr>
+                <w:rFonts w:ascii="Times New Roman" w:hAnsi="Times New Roman" w:cs="Times New Roman"/>
+                <w:b/>
+                <w:color w:val="000000" w:themeColor="text1"/>
+                <w:sz w:val="18"/>
+                <w:szCs w:val="20"/>
+              </w:rPr>
+            </w:pPr>
+            <w:r>
+              <w:rPr>
+                <w:rFonts w:ascii="Times New Roman" w:hAnsi="Times New Roman" w:cs="Times New Roman"/>
+                <w:b/>
+                <w:color w:val="000000" w:themeColor="text1"/>
+                <w:sz w:val="18"/>
+                <w:szCs w:val="20"/>
+              </w:rPr>
+              <w:t>Ràng Buộc</w:t>
+            </w:r>
+            <w:r>
+              <w:rPr>
+                <w:rFonts w:ascii="Times New Roman" w:hAnsi="Times New Roman" w:cs="Times New Roman"/>
+                <w:b/>
+                <w:color w:val="000000" w:themeColor="text1"/>
+                <w:sz w:val="18"/>
+                <w:szCs w:val="20"/>
+              </w:rPr>
+              <w:t xml:space="preserve"> </w:t>
+            </w:r>
+          </w:p>
+        </w:tc>
+      </w:tr>
+      <w:tr>
+        <w:tc>
+          <w:tcPr>
+            <w:tcW w:w="828" w:type="dxa"/>
+            <w:vAlign w:val="center"/>
+          </w:tcPr>
+          <w:p>
+            <w:pPr>
+              <w:tabs>
+                <w:tab w:val="left" w:pos="1152"/>
+              </w:tabs>
+              <w:spacing w:before="60" w:after="60" w:line="271" w:lineRule="auto"/>
+              <w:jc w:val="both"/>
+              <w:rPr>
+                <w:rFonts w:ascii="Times New Roman" w:hAnsi="Times New Roman" w:cs="Times New Roman"/>
+                <w:color w:val="000000" w:themeColor="text1"/>
+                <w:szCs w:val="20"/>
+              </w:rPr>
+            </w:pPr>
+            <w:r>
+              <w:rPr>
+                <w:rFonts w:ascii="Times New Roman" w:hAnsi="Times New Roman" w:cs="Times New Roman"/>
+                <w:color w:val="000000" w:themeColor="text1"/>
+                <w:szCs w:val="20"/>
+              </w:rPr>
+              <w:t>1</w:t>
+            </w:r>
+          </w:p>
+        </w:tc>
+        <w:tc>
+          <w:tcPr>
+            <w:tcW w:w="2070" w:type="dxa"/>
+            <w:vAlign w:val="center"/>
+          </w:tcPr>
+          <w:p>
+            <w:pPr>
+              <w:tabs>
+                <w:tab w:val="left" w:pos="1152"/>
+              </w:tabs>
+              <w:spacing w:before="60" w:after="60" w:line="271" w:lineRule="auto"/>
+              <w:jc w:val="both"/>
+              <w:rPr>
+                <w:rFonts w:ascii="Times New Roman" w:hAnsi="Times New Roman" w:cs="Times New Roman"/>
+                <w:color w:val="000000" w:themeColor="text1"/>
+                <w:szCs w:val="20"/>
+              </w:rPr>
+            </w:pPr>
+            <w:r>
+              <w:rPr>
+                <w:rFonts w:ascii="Times New Roman" w:hAnsi="Times New Roman" w:cs="Times New Roman"/>
+                <w:color w:val="000000" w:themeColor="text1"/>
+                <w:szCs w:val="20"/>
+              </w:rPr>
+              <w:t>T</w:t>
+            </w:r>
+            <w:r>
+              <w:rPr>
+                <w:rFonts w:ascii="Times New Roman" w:hAnsi="Times New Roman" w:cs="Times New Roman"/>
+                <w:color w:val="000000" w:themeColor="text1"/>
+                <w:szCs w:val="20"/>
+              </w:rPr>
+              <w:t>ên đăng nhập</w:t>
+            </w:r>
+          </w:p>
+        </w:tc>
+        <w:tc>
+          <w:tcPr>
+            <w:tcW w:w="5868" w:type="dxa"/>
+            <w:vAlign w:val="center"/>
+          </w:tcPr>
+          <w:p>
+            <w:pPr>
+              <w:tabs>
+                <w:tab w:val="left" w:pos="1152"/>
+              </w:tabs>
+              <w:spacing w:before="60" w:after="60" w:line="271" w:lineRule="auto"/>
+              <w:jc w:val="both"/>
+              <w:rPr>
+                <w:rFonts w:ascii="Times New Roman" w:hAnsi="Times New Roman" w:cs="Times New Roman"/>
+                <w:color w:val="000000" w:themeColor="text1"/>
+                <w:szCs w:val="20"/>
+              </w:rPr>
+            </w:pPr>
+            <w:r>
+              <w:rPr>
+                <w:rFonts w:ascii="Times New Roman" w:hAnsi="Times New Roman" w:cs="Times New Roman"/>
+                <w:color w:val="000000" w:themeColor="text1"/>
+                <w:szCs w:val="20"/>
+              </w:rPr>
+              <w:t>Kí tự nhập phải lớn hơn 3 kí tự</w:t>
+            </w:r>
+          </w:p>
+        </w:tc>
+      </w:tr>
+      <w:tr>
+        <w:tc>
+          <w:tcPr>
+            <w:tcW w:w="822" w:type="dxa"/>
+            <w:vAlign w:val="center"/>
+          </w:tcPr>
+          <w:p>
+            <w:pPr>
+              <w:tabs>
+                <w:tab w:val="left" w:pos="1152"/>
+              </w:tabs>
+              <w:spacing w:before="60" w:after="60" w:line="271" w:lineRule="auto"/>
+              <w:jc w:val="both"/>
+              <w:rPr>
+                <w:rFonts w:ascii="Times New Roman" w:hAnsi="Times New Roman" w:cs="Times New Roman"/>
+                <w:color w:val="000000" w:themeColor="text1"/>
+                <w:szCs w:val="20"/>
+              </w:rPr>
+            </w:pPr>
+            <w:r>
+              <w:rPr>
+                <w:rFonts w:ascii="Times New Roman" w:hAnsi="Times New Roman" w:cs="Times New Roman"/>
+                <w:color w:val="000000" w:themeColor="text1"/>
+                <w:szCs w:val="20"/>
+              </w:rPr>
+              <w:t>2</w:t>
+            </w:r>
+          </w:p>
+        </w:tc>
+        <w:tc>
+          <w:tcPr>
+            <w:tcW w:w="2043" w:type="dxa"/>
+            <w:vAlign w:val="center"/>
+          </w:tcPr>
+          <w:p>
+            <w:pPr>
+              <w:tabs>
+                <w:tab w:val="left" w:pos="1152"/>
+              </w:tabs>
+              <w:spacing w:before="60" w:after="60" w:line="271" w:lineRule="auto"/>
+              <w:jc w:val="both"/>
+              <w:rPr>
+                <w:rFonts w:ascii="Times New Roman" w:hAnsi="Times New Roman" w:cs="Times New Roman"/>
+                <w:color w:val="000000" w:themeColor="text1"/>
+                <w:szCs w:val="20"/>
+              </w:rPr>
+            </w:pPr>
+            <w:r>
+              <w:rPr>
+                <w:rFonts w:ascii="Times New Roman" w:hAnsi="Times New Roman" w:cs="Times New Roman"/>
+                <w:color w:val="000000" w:themeColor="text1"/>
+                <w:szCs w:val="20"/>
+              </w:rPr>
+              <w:t>Mật khẩu</w:t>
+            </w:r>
+          </w:p>
+        </w:tc>
+        <w:tc>
+          <w:tcPr>
+            <w:tcW w:w="5765" w:type="dxa"/>
+            <w:vAlign w:val="center"/>
+          </w:tcPr>
+          <w:p>
+            <w:pPr>
+              <w:tabs>
+                <w:tab w:val="left" w:pos="1152"/>
+              </w:tabs>
+              <w:spacing w:before="60" w:after="60" w:line="271" w:lineRule="auto"/>
+              <w:jc w:val="both"/>
+              <w:rPr>
+                <w:rFonts w:ascii="Times New Roman" w:hAnsi="Times New Roman" w:cs="Times New Roman"/>
+                <w:color w:val="000000" w:themeColor="text1"/>
+                <w:szCs w:val="20"/>
+              </w:rPr>
+            </w:pPr>
+            <w:r>
+              <w:rPr>
+                <w:rFonts w:ascii="Times New Roman" w:hAnsi="Times New Roman" w:cs="Times New Roman"/>
+                <w:color w:val="000000" w:themeColor="text1"/>
+                <w:szCs w:val="20"/>
+              </w:rPr>
+              <w:t>Kí tự nhập phải có it nhất 8 kí tự</w:t>
+            </w:r>
+            <w:r>
+              <w:rPr>
+                <w:rFonts w:ascii="Times New Roman" w:hAnsi="Times New Roman" w:cs="Times New Roman"/>
+                <w:color w:val="000000" w:themeColor="text1"/>
+                <w:szCs w:val="20"/>
+              </w:rPr>
+              <w:t xml:space="preserve">. </w:t>
+            </w:r>
+            <w:r>
+              <w:rPr>
+                <w:rFonts w:ascii="Times New Roman" w:hAnsi="Times New Roman" w:cs="Times New Roman"/>
+                <w:color w:val="000000" w:themeColor="text1"/>
+                <w:szCs w:val="20"/>
+              </w:rPr>
+              <w:t>Phải có ít nhất một ký tự hoa và một ký tự đặc biệt</w:t>
+            </w:r>
+          </w:p>
+        </w:tc>
+      </w:tr>
+      <w:tr>
+        <w:tc>
+          <w:tcPr>
+            <w:tcW w:w="822" w:type="dxa"/>
+            <w:vAlign w:val="center"/>
+          </w:tcPr>
+          <w:p>
+            <w:pPr>
+              <w:tabs>
+                <w:tab w:val="left" w:pos="1152"/>
+              </w:tabs>
+              <w:spacing w:before="60" w:after="60" w:line="271" w:lineRule="auto"/>
+              <w:jc w:val="both"/>
+              <w:rPr>
+                <w:rFonts w:ascii="Times New Roman" w:hAnsi="Times New Roman" w:cs="Times New Roman"/>
+                <w:color w:val="000000" w:themeColor="text1"/>
+                <w:szCs w:val="20"/>
+              </w:rPr>
+            </w:pPr>
+            <w:r>
+              <w:rPr>
+                <w:rFonts w:ascii="Times New Roman" w:hAnsi="Times New Roman" w:cs="Times New Roman"/>
+                <w:color w:val="000000" w:themeColor="text1"/>
+                <w:szCs w:val="20"/>
+              </w:rPr>
+              <w:t>3</w:t>
+            </w:r>
+          </w:p>
+        </w:tc>
+        <w:tc>
+          <w:tcPr>
+            <w:tcW w:w="2043" w:type="dxa"/>
+            <w:vAlign w:val="center"/>
+          </w:tcPr>
+          <w:p>
+            <w:pPr>
+              <w:tabs>
+                <w:tab w:val="left" w:pos="1152"/>
+              </w:tabs>
+              <w:spacing w:before="60" w:after="60" w:line="271" w:lineRule="auto"/>
+              <w:jc w:val="both"/>
+              <w:rPr>
+                <w:rFonts w:ascii="Times New Roman" w:hAnsi="Times New Roman" w:cs="Times New Roman"/>
+                <w:color w:val="000000" w:themeColor="text1"/>
+                <w:szCs w:val="20"/>
+              </w:rPr>
+            </w:pPr>
+            <w:r>
+              <w:rPr>
+                <w:rFonts w:ascii="Times New Roman" w:hAnsi="Times New Roman" w:cs="Times New Roman"/>
+                <w:color w:val="000000" w:themeColor="text1"/>
+                <w:szCs w:val="20"/>
+              </w:rPr>
+              <w:t>Email</w:t>
+            </w:r>
+          </w:p>
+        </w:tc>
+        <w:tc>
+          <w:tcPr>
+            <w:tcW w:w="5765" w:type="dxa"/>
+            <w:vAlign w:val="center"/>
+          </w:tcPr>
+          <w:p>
+            <w:pPr>
+              <w:tabs>
+                <w:tab w:val="left" w:pos="1152"/>
+              </w:tabs>
+              <w:spacing w:before="60" w:after="60" w:line="271" w:lineRule="auto"/>
+              <w:jc w:val="both"/>
+              <w:rPr>
+                <w:rFonts w:ascii="Times New Roman" w:hAnsi="Times New Roman" w:cs="Times New Roman"/>
+                <w:color w:val="000000" w:themeColor="text1"/>
+                <w:szCs w:val="20"/>
+              </w:rPr>
+            </w:pPr>
+            <w:r>
+              <w:rPr>
+                <w:rFonts w:ascii="Times New Roman" w:hAnsi="Times New Roman" w:cs="Times New Roman"/>
+                <w:color w:val="000000" w:themeColor="text1"/>
+                <w:szCs w:val="20"/>
+              </w:rPr>
+              <w:t>Phải là Email đã tồn tại và chưa được đăng ký trên hệ thống</w:t>
+            </w:r>
           </w:p>
         </w:tc>
       </w:tr>
@@ -27972,13 +32295,17 @@
     </w:p>
     <w:p>
       <w:pPr>
+        <w:pStyle w:val="Heading1"/>
         <w:spacing w:before="120" w:after="60" w:line="271" w:lineRule="auto"/>
-        <w:ind w:left="102" w:right="3614"/>
         <w:contextualSpacing/>
         <w:jc w:val="both"/>
         <w:rPr>
           <w:rFonts w:ascii="Times New Roman" w:eastAsia="Arial" w:hAnsi="Times New Roman" w:cs="Times New Roman"/>
-          <w:color w:val="000000" w:themeColor="text1"/>
+          <w:b/>
+          <w:bCs/>
+          <w:color w:val="000000" w:themeColor="text1"/>
+          <w:spacing w:val="2"/>
+          <w:sz w:val="26"/>
           <w:szCs w:val="24"/>
         </w:rPr>
       </w:pPr>
@@ -27989,210 +32316,10 @@
           <w:bCs/>
           <w:color w:val="000000" w:themeColor="text1"/>
           <w:spacing w:val="2"/>
-          <w:szCs w:val="24"/>
-        </w:rPr>
-        <w:t>6</w:t>
-      </w:r>
-      <w:r>
-        <w:rPr>
-          <w:rFonts w:ascii="Times New Roman" w:eastAsia="Arial" w:hAnsi="Times New Roman" w:cs="Times New Roman"/>
-          <w:b/>
-          <w:bCs/>
-          <w:color w:val="000000" w:themeColor="text1"/>
-          <w:szCs w:val="24"/>
-        </w:rPr>
-        <w:t>.</w:t>
-      </w:r>
-      <w:r>
-        <w:rPr>
-          <w:rFonts w:ascii="Times New Roman" w:eastAsia="Arial" w:hAnsi="Times New Roman" w:cs="Times New Roman"/>
-          <w:b/>
-          <w:bCs/>
-          <w:color w:val="000000" w:themeColor="text1"/>
-          <w:spacing w:val="41"/>
-          <w:szCs w:val="24"/>
-        </w:rPr>
-        <w:t xml:space="preserve"> </w:t>
-      </w:r>
-      <w:r>
-        <w:rPr>
-          <w:rFonts w:ascii="Times New Roman" w:eastAsia="Arial" w:hAnsi="Times New Roman" w:cs="Times New Roman"/>
-          <w:b/>
-          <w:bCs/>
-          <w:color w:val="000000" w:themeColor="text1"/>
-          <w:spacing w:val="1"/>
-          <w:szCs w:val="24"/>
-        </w:rPr>
-        <w:t>B</w:t>
-      </w:r>
-      <w:r>
-        <w:rPr>
-          <w:rFonts w:ascii="Times New Roman" w:eastAsia="Arial" w:hAnsi="Times New Roman" w:cs="Times New Roman"/>
-          <w:b/>
-          <w:bCs/>
-          <w:color w:val="000000" w:themeColor="text1"/>
-          <w:spacing w:val="2"/>
-          <w:szCs w:val="24"/>
-        </w:rPr>
-        <w:t>ản</w:t>
-      </w:r>
-      <w:r>
-        <w:rPr>
-          <w:rFonts w:ascii="Times New Roman" w:eastAsia="Arial" w:hAnsi="Times New Roman" w:cs="Times New Roman"/>
-          <w:b/>
-          <w:bCs/>
-          <w:color w:val="000000" w:themeColor="text1"/>
-          <w:szCs w:val="24"/>
-        </w:rPr>
-        <w:t xml:space="preserve">g </w:t>
-      </w:r>
-      <w:r>
-        <w:rPr>
-          <w:rFonts w:ascii="Times New Roman" w:eastAsia="Arial" w:hAnsi="Times New Roman" w:cs="Times New Roman"/>
-          <w:b/>
-          <w:bCs/>
-          <w:color w:val="000000" w:themeColor="text1"/>
-          <w:spacing w:val="-1"/>
-          <w:szCs w:val="24"/>
-        </w:rPr>
-        <w:t>t</w:t>
-      </w:r>
-      <w:r>
-        <w:rPr>
-          <w:rFonts w:ascii="Times New Roman" w:eastAsia="Arial" w:hAnsi="Times New Roman" w:cs="Times New Roman"/>
-          <w:b/>
-          <w:bCs/>
-          <w:color w:val="000000" w:themeColor="text1"/>
-          <w:spacing w:val="2"/>
-          <w:szCs w:val="24"/>
-        </w:rPr>
-        <w:t>ha</w:t>
-      </w:r>
-      <w:r>
-        <w:rPr>
-          <w:rFonts w:ascii="Times New Roman" w:eastAsia="Arial" w:hAnsi="Times New Roman" w:cs="Times New Roman"/>
-          <w:b/>
-          <w:bCs/>
-          <w:color w:val="000000" w:themeColor="text1"/>
-          <w:szCs w:val="24"/>
-        </w:rPr>
-        <w:t xml:space="preserve">m </w:t>
-      </w:r>
-      <w:r>
-        <w:rPr>
-          <w:rFonts w:ascii="Times New Roman" w:eastAsia="Arial" w:hAnsi="Times New Roman" w:cs="Times New Roman"/>
-          <w:b/>
-          <w:bCs/>
-          <w:color w:val="000000" w:themeColor="text1"/>
-          <w:spacing w:val="2"/>
-          <w:szCs w:val="24"/>
-        </w:rPr>
-        <w:t>khả</w:t>
-      </w:r>
-      <w:r>
-        <w:rPr>
-          <w:rFonts w:ascii="Times New Roman" w:eastAsia="Arial" w:hAnsi="Times New Roman" w:cs="Times New Roman"/>
-          <w:b/>
-          <w:bCs/>
-          <w:color w:val="000000" w:themeColor="text1"/>
-          <w:szCs w:val="24"/>
-        </w:rPr>
-        <w:t xml:space="preserve">o </w:t>
-      </w:r>
-      <w:r>
-        <w:rPr>
-          <w:rFonts w:ascii="Times New Roman" w:eastAsia="Arial" w:hAnsi="Times New Roman" w:cs="Times New Roman"/>
-          <w:b/>
-          <w:bCs/>
-          <w:color w:val="000000" w:themeColor="text1"/>
-          <w:spacing w:val="-1"/>
-          <w:szCs w:val="24"/>
-        </w:rPr>
-        <w:t>t</w:t>
-      </w:r>
-      <w:r>
-        <w:rPr>
-          <w:rFonts w:ascii="Times New Roman" w:eastAsia="Arial" w:hAnsi="Times New Roman" w:cs="Times New Roman"/>
-          <w:b/>
-          <w:bCs/>
-          <w:color w:val="000000" w:themeColor="text1"/>
-          <w:szCs w:val="24"/>
-        </w:rPr>
-        <w:t>ới</w:t>
-      </w:r>
-      <w:r>
-        <w:rPr>
-          <w:rFonts w:ascii="Times New Roman" w:eastAsia="Arial" w:hAnsi="Times New Roman" w:cs="Times New Roman"/>
-          <w:b/>
-          <w:bCs/>
-          <w:color w:val="000000" w:themeColor="text1"/>
-          <w:spacing w:val="2"/>
-          <w:szCs w:val="24"/>
-        </w:rPr>
-        <w:t xml:space="preserve"> cá</w:t>
-      </w:r>
-      <w:r>
-        <w:rPr>
-          <w:rFonts w:ascii="Times New Roman" w:eastAsia="Arial" w:hAnsi="Times New Roman" w:cs="Times New Roman"/>
-          <w:b/>
-          <w:bCs/>
-          <w:color w:val="000000" w:themeColor="text1"/>
-          <w:szCs w:val="24"/>
-        </w:rPr>
-        <w:t xml:space="preserve">c </w:t>
-      </w:r>
-      <w:r>
-        <w:rPr>
-          <w:rFonts w:ascii="Times New Roman" w:eastAsia="Arial" w:hAnsi="Times New Roman" w:cs="Times New Roman"/>
-          <w:b/>
-          <w:bCs/>
-          <w:color w:val="000000" w:themeColor="text1"/>
-          <w:spacing w:val="-15"/>
-          <w:szCs w:val="24"/>
-        </w:rPr>
-        <w:t>y</w:t>
-      </w:r>
-      <w:r>
-        <w:rPr>
-          <w:rFonts w:ascii="Times New Roman" w:eastAsia="Arial" w:hAnsi="Times New Roman" w:cs="Times New Roman"/>
-          <w:b/>
-          <w:bCs/>
-          <w:color w:val="000000" w:themeColor="text1"/>
-          <w:spacing w:val="2"/>
-          <w:szCs w:val="24"/>
-        </w:rPr>
-        <w:t>ê</w:t>
-      </w:r>
-      <w:r>
-        <w:rPr>
-          <w:rFonts w:ascii="Times New Roman" w:eastAsia="Arial" w:hAnsi="Times New Roman" w:cs="Times New Roman"/>
-          <w:b/>
-          <w:bCs/>
-          <w:color w:val="000000" w:themeColor="text1"/>
-          <w:szCs w:val="24"/>
-        </w:rPr>
-        <w:t xml:space="preserve">u </w:t>
-      </w:r>
-      <w:r>
-        <w:rPr>
-          <w:rFonts w:ascii="Times New Roman" w:eastAsia="Arial" w:hAnsi="Times New Roman" w:cs="Times New Roman"/>
-          <w:b/>
-          <w:bCs/>
-          <w:color w:val="000000" w:themeColor="text1"/>
-          <w:spacing w:val="2"/>
-          <w:szCs w:val="24"/>
-        </w:rPr>
-        <w:t>cầ</w:t>
-      </w:r>
-      <w:r>
-        <w:rPr>
-          <w:rFonts w:ascii="Times New Roman" w:eastAsia="Arial" w:hAnsi="Times New Roman" w:cs="Times New Roman"/>
-          <w:b/>
-          <w:bCs/>
-          <w:color w:val="000000" w:themeColor="text1"/>
-          <w:szCs w:val="24"/>
-        </w:rPr>
-        <w:t>u</w:t>
+          <w:sz w:val="26"/>
+          <w:szCs w:val="24"/>
+        </w:rPr>
+        <w:t>6. Bảng tham khảo tới các yêu cầu</w:t>
       </w:r>
     </w:p>
     <w:p>
@@ -28672,65 +32799,12 @@
     </w:p>
     <w:p>
       <w:pPr>
+        <w:pStyle w:val="Heading1"/>
         <w:spacing w:before="120" w:after="60" w:line="271" w:lineRule="auto"/>
-        <w:ind w:left="102" w:right="-20"/>
         <w:contextualSpacing/>
         <w:jc w:val="both"/>
         <w:rPr>
           <w:rFonts w:ascii="Times New Roman" w:eastAsia="Arial" w:hAnsi="Times New Roman" w:cs="Times New Roman"/>
-          <w:color w:val="000000" w:themeColor="text1"/>
-          <w:szCs w:val="24"/>
-        </w:rPr>
-      </w:pPr>
-      <w:r>
-        <w:rPr>
-          <w:rFonts w:ascii="Times New Roman" w:eastAsia="Arial" w:hAnsi="Times New Roman" w:cs="Times New Roman"/>
-          <w:b/>
-          <w:bCs/>
-          <w:color w:val="000000" w:themeColor="text1"/>
-          <w:spacing w:val="2"/>
-          <w:szCs w:val="24"/>
-        </w:rPr>
-        <w:t>7</w:t>
-      </w:r>
-      <w:r>
-        <w:rPr>
-          <w:rFonts w:ascii="Times New Roman" w:eastAsia="Arial" w:hAnsi="Times New Roman" w:cs="Times New Roman"/>
-          <w:b/>
-          <w:bCs/>
-          <w:color w:val="000000" w:themeColor="text1"/>
-          <w:sz w:val="26"/>
-          <w:szCs w:val="24"/>
-        </w:rPr>
-        <w:t>.</w:t>
-      </w:r>
-      <w:r>
-        <w:rPr>
-          <w:rFonts w:ascii="Times New Roman" w:eastAsia="Arial" w:hAnsi="Times New Roman" w:cs="Times New Roman"/>
-          <w:b/>
-          <w:bCs/>
-          <w:color w:val="000000" w:themeColor="text1"/>
-          <w:spacing w:val="41"/>
-          <w:sz w:val="26"/>
-          <w:szCs w:val="24"/>
-        </w:rPr>
-        <w:t xml:space="preserve"> </w:t>
-      </w:r>
-      <w:r>
-        <w:rPr>
-          <w:rFonts w:ascii="Times New Roman" w:eastAsia="Arial" w:hAnsi="Times New Roman" w:cs="Times New Roman"/>
-          <w:b/>
-          <w:bCs/>
-          <w:color w:val="000000" w:themeColor="text1"/>
-          <w:spacing w:val="1"/>
-          <w:sz w:val="26"/>
-          <w:szCs w:val="24"/>
-        </w:rPr>
-        <w:t>C</w:t>
-      </w:r>
-      <w:r>
-        <w:rPr>
-          <w:rFonts w:ascii="Times New Roman" w:eastAsia="Arial" w:hAnsi="Times New Roman" w:cs="Times New Roman"/>
           <w:b/>
           <w:bCs/>
           <w:color w:val="000000" w:themeColor="text1"/>
@@ -28738,19 +32812,7 @@
           <w:sz w:val="26"/>
           <w:szCs w:val="24"/>
         </w:rPr>
-        <w:t>á</w:t>
-      </w:r>
-      <w:r>
-        <w:rPr>
-          <w:rFonts w:ascii="Times New Roman" w:eastAsia="Arial" w:hAnsi="Times New Roman" w:cs="Times New Roman"/>
-          <w:b/>
-          <w:bCs/>
-          <w:color w:val="000000" w:themeColor="text1"/>
-          <w:sz w:val="26"/>
-          <w:szCs w:val="24"/>
-        </w:rPr>
-        <w:t xml:space="preserve">c </w:t>
-      </w:r>
+      </w:pPr>
       <w:r>
         <w:rPr>
           <w:rFonts w:ascii="Times New Roman" w:eastAsia="Arial" w:hAnsi="Times New Roman" w:cs="Times New Roman"/>
@@ -28761,53 +32823,7 @@
           <w:sz w:val="26"/>
           <w:szCs w:val="24"/>
         </w:rPr>
-        <w:t>ph</w:t>
-      </w:r>
-      <w:r>
-        <w:rPr>
-          <w:rFonts w:ascii="Times New Roman" w:eastAsia="Arial" w:hAnsi="Times New Roman" w:cs="Times New Roman"/>
-          <w:b/>
-          <w:bCs/>
-          <w:color w:val="000000" w:themeColor="text1"/>
-          <w:sz w:val="26"/>
-          <w:szCs w:val="24"/>
-        </w:rPr>
-        <w:t xml:space="preserve">ụ </w:t>
-      </w:r>
-      <w:r>
-        <w:rPr>
-          <w:rFonts w:ascii="Times New Roman" w:eastAsia="Arial" w:hAnsi="Times New Roman" w:cs="Times New Roman"/>
-          <w:b/>
-          <w:bCs/>
-          <w:color w:val="000000" w:themeColor="text1"/>
-          <w:spacing w:val="-1"/>
-          <w:sz w:val="26"/>
-          <w:szCs w:val="24"/>
-        </w:rPr>
-        <w:t>l</w:t>
-      </w:r>
-      <w:r>
-        <w:rPr>
-          <w:rFonts w:ascii="Times New Roman" w:eastAsia="Arial" w:hAnsi="Times New Roman" w:cs="Times New Roman"/>
-          <w:b/>
-          <w:bCs/>
-          <w:color w:val="000000" w:themeColor="text1"/>
-          <w:spacing w:val="2"/>
-          <w:sz w:val="26"/>
-          <w:szCs w:val="24"/>
-        </w:rPr>
-        <w:t>ụ</w:t>
-      </w:r>
-      <w:r>
-        <w:rPr>
-          <w:rFonts w:ascii="Times New Roman" w:eastAsia="Arial" w:hAnsi="Times New Roman" w:cs="Times New Roman"/>
-          <w:b/>
-          <w:bCs/>
-          <w:color w:val="000000" w:themeColor="text1"/>
-          <w:sz w:val="26"/>
-          <w:szCs w:val="24"/>
-        </w:rPr>
-        <w:t>c</w:t>
+        <w:t>7. Các phụ lục</w:t>
       </w:r>
     </w:p>
     <w:p>
@@ -28823,8 +32839,8 @@
       </w:pPr>
     </w:p>
     <w:sectPr>
-      <w:headerReference w:type="default" r:id="rId18"/>
-      <w:footerReference w:type="default" r:id="rId19"/>
+      <w:headerReference w:type="default" r:id="rId20"/>
+      <w:footerReference w:type="default" r:id="rId21"/>
       <w:pgSz w:w="11900" w:h="16840"/>
       <w:pgMar w:top="810" w:right="920" w:bottom="1600" w:left="1530" w:header="360" w:footer="542" w:gutter="0"/>
       <w:cols w:space="720"/>
@@ -29874,7 +33890,7 @@
             <w:rFonts w:ascii="Times New Roman" w:hAnsi="Times New Roman" w:cs="Times New Roman"/>
             <w:noProof/>
           </w:rPr>
-          <w:t>8</w:t>
+          <w:t>14</w:t>
         </w:r>
         <w:r>
           <w:rPr>
@@ -32577,7 +36593,7 @@
 </file>
 
 <file path=customXml/itemProps1.xml><?xml version="1.0" encoding="utf-8"?>
-<ds:datastoreItem xmlns:ds="http://schemas.openxmlformats.org/officeDocument/2006/customXml" ds:itemID="{9920D410-9542-46E5-9214-129B92D45C75}">
+<ds:datastoreItem xmlns:ds="http://schemas.openxmlformats.org/officeDocument/2006/customXml" ds:itemID="{59168D86-599B-44FE-AD39-3608FDDFD740}">
   <ds:schemaRefs>
     <ds:schemaRef ds:uri="http://schemas.openxmlformats.org/officeDocument/2006/bibliography"/>
   </ds:schemaRefs>

</xml_diff>

<commit_message>
Thiết kế theo chức năng: Góp Ý, quản lý đăng tin
</commit_message>
<xml_diff>
--- a/doc/design/NHOM5_QL_THONGTIN_NHATRO_DESIGN_v1.0.docx
+++ b/doc/design/NHOM5_QL_THONGTIN_NHATRO_DESIGN_v1.0.docx
@@ -379,6 +379,7 @@
           <w:szCs w:val="24"/>
         </w:rPr>
       </w:pPr>
+      <w:proofErr w:type="gramStart"/>
       <w:r>
         <w:rPr>
           <w:rFonts w:ascii="Times New Roman" w:eastAsia="Arial" w:hAnsi="Times New Roman" w:cs="Times New Roman"/>
@@ -416,6 +417,7 @@
         </w:rPr>
         <w:t>o</w:t>
       </w:r>
+      <w:proofErr w:type="gramEnd"/>
     </w:p>
     <w:p>
       <w:pPr>
@@ -889,6 +891,7 @@
         </w:rPr>
         <w:t xml:space="preserve"> </w:t>
       </w:r>
+      <w:proofErr w:type="gramStart"/>
       <w:r>
         <w:rPr>
           <w:rFonts w:ascii="Times New Roman" w:eastAsia="Arial" w:hAnsi="Times New Roman" w:cs="Times New Roman"/>
@@ -957,7 +960,20 @@
           <w:sz w:val="30"/>
           <w:szCs w:val="24"/>
         </w:rPr>
-        <w:t>Nguyễn Thanh Phi</w:t>
+        <w:t>Nguyễn</w:t>
+      </w:r>
+      <w:proofErr w:type="gramEnd"/>
+      <w:r>
+        <w:rPr>
+          <w:rFonts w:ascii="Times New Roman" w:eastAsia="Arial" w:hAnsi="Times New Roman" w:cs="Times New Roman"/>
+          <w:b/>
+          <w:bCs/>
+          <w:color w:val="000000" w:themeColor="text1"/>
+          <w:spacing w:val="-2"/>
+          <w:sz w:val="30"/>
+          <w:szCs w:val="24"/>
+        </w:rPr>
+        <w:t xml:space="preserve"> Thanh Phi</w:t>
       </w:r>
     </w:p>
     <w:p>
@@ -1158,6 +1174,7 @@
         </w:rPr>
         <w:t xml:space="preserve"> </w:t>
       </w:r>
+      <w:proofErr w:type="gramStart"/>
       <w:r>
         <w:rPr>
           <w:rFonts w:ascii="Times New Roman" w:hAnsi="Times New Roman" w:cs="Times New Roman"/>
@@ -1172,7 +1189,16 @@
           <w:b/>
           <w:color w:val="000000" w:themeColor="text1"/>
         </w:rPr>
-        <w:t xml:space="preserve"> M </w:t>
+        <w:t xml:space="preserve"> M</w:t>
+      </w:r>
+      <w:proofErr w:type="gramEnd"/>
+      <w:r>
+        <w:rPr>
+          <w:rFonts w:ascii="Times New Roman" w:hAnsi="Times New Roman" w:cs="Times New Roman"/>
+          <w:b/>
+          <w:color w:val="000000" w:themeColor="text1"/>
+        </w:rPr>
+        <w:t xml:space="preserve"> </w:t>
       </w:r>
       <w:r>
         <w:rPr>
@@ -3985,6 +4011,7 @@
         </w:rPr>
         <w:t xml:space="preserve"> </w:t>
       </w:r>
+      <w:proofErr w:type="gramStart"/>
       <w:r>
         <w:rPr>
           <w:rFonts w:ascii="Times New Roman" w:eastAsia="Arial" w:hAnsi="Times New Roman" w:cs="Times New Roman"/>
@@ -4008,6 +4035,7 @@
         </w:rPr>
         <w:t>i</w:t>
       </w:r>
+      <w:proofErr w:type="gramEnd"/>
     </w:p>
     <w:p>
       <w:pPr>
@@ -4050,7 +4078,27 @@
           <w:sz w:val="26"/>
           <w:szCs w:val="28"/>
         </w:rPr>
-        <w:t xml:space="preserve"> chính của dự án này là</w:t>
+        <w:t xml:space="preserve"> chính của dự </w:t>
+      </w:r>
+      <w:proofErr w:type="gramStart"/>
+      <w:r>
+        <w:rPr>
+          <w:rFonts w:ascii="Times New Roman" w:hAnsi="Times New Roman" w:cs="Times New Roman"/>
+          <w:color w:val="000000" w:themeColor="text1"/>
+          <w:sz w:val="26"/>
+          <w:szCs w:val="28"/>
+        </w:rPr>
+        <w:t>án</w:t>
+      </w:r>
+      <w:proofErr w:type="gramEnd"/>
+      <w:r>
+        <w:rPr>
+          <w:rFonts w:ascii="Times New Roman" w:hAnsi="Times New Roman" w:cs="Times New Roman"/>
+          <w:color w:val="000000" w:themeColor="text1"/>
+          <w:sz w:val="26"/>
+          <w:szCs w:val="28"/>
+        </w:rPr>
+        <w:t xml:space="preserve"> này là</w:t>
       </w:r>
       <w:r>
         <w:rPr>
@@ -9256,8 +9304,13 @@
                               <w:pPr>
                                 <w:spacing w:after="0"/>
                               </w:pPr>
+                              <w:proofErr w:type="gramStart"/>
                               <w:r>
-                                <w:t>Browser : Chorme, Firefox, IE</w:t>
+                                <w:t>Browser :</w:t>
+                              </w:r>
+                              <w:proofErr w:type="gramEnd"/>
+                              <w:r>
+                                <w:t xml:space="preserve"> Chorme, Firefox, IE</w:t>
                               </w:r>
                             </w:p>
                             <w:p>
@@ -9315,8 +9368,16 @@
                                 <w:rPr>
                                   <w:b/>
                                 </w:rPr>
-                                <w:t>CodeIgniter 2.2.0,  MVC</w:t>
+                                <w:t>CodeIgniter 2.2.0</w:t>
                               </w:r>
+                              <w:proofErr w:type="gramStart"/>
+                              <w:r>
+                                <w:rPr>
+                                  <w:b/>
+                                </w:rPr>
+                                <w:t>,  MVC</w:t>
+                              </w:r>
+                              <w:proofErr w:type="gramEnd"/>
                             </w:p>
                           </w:txbxContent>
                         </wps:txbx>
@@ -10954,8 +11015,13 @@
                         <w:pPr>
                           <w:spacing w:after="0"/>
                         </w:pPr>
+                        <w:proofErr w:type="gramStart"/>
                         <w:r>
-                          <w:t>Browser : Chorme, Firefox, IE</w:t>
+                          <w:t>Browser :</w:t>
+                        </w:r>
+                        <w:proofErr w:type="gramEnd"/>
+                        <w:r>
+                          <w:t xml:space="preserve"> Chorme, Firefox, IE</w:t>
                         </w:r>
                       </w:p>
                       <w:p>
@@ -10982,8 +11048,16 @@
                           <w:rPr>
                             <w:b/>
                           </w:rPr>
-                          <w:t>CodeIgniter 2.2.0,  MVC</w:t>
+                          <w:t>CodeIgniter 2.2.0</w:t>
                         </w:r>
+                        <w:proofErr w:type="gramStart"/>
+                        <w:r>
+                          <w:rPr>
+                            <w:b/>
+                          </w:rPr>
+                          <w:t>,  MVC</w:t>
+                        </w:r>
+                        <w:proofErr w:type="gramEnd"/>
                       </w:p>
                     </w:txbxContent>
                   </v:textbox>
@@ -12386,7 +12460,31 @@
           <w:sz w:val="26"/>
           <w:szCs w:val="24"/>
         </w:rPr>
-        <w:t xml:space="preserve">-  Model thể hiện các cấu trúc dữ  liệu. Các lớp thuộc thành phần Model thường thực hiện các tác vụ như truy vấn, thêm, xóa, cập nhật dữ liệu. Khi dữ liệu trong Model thay đổi, thành phần View sẽ được cập nhật lại. </w:t>
+        <w:t xml:space="preserve">-  Model thể hiện các cấu trúc </w:t>
+      </w:r>
+      <w:proofErr w:type="gramStart"/>
+      <w:r>
+        <w:rPr>
+          <w:rFonts w:ascii="Times New Roman" w:eastAsia="Arial" w:hAnsi="Times New Roman" w:cs="Times New Roman"/>
+          <w:bCs/>
+          <w:color w:val="000000" w:themeColor="text1"/>
+          <w:position w:val="-1"/>
+          <w:sz w:val="26"/>
+          <w:szCs w:val="24"/>
+        </w:rPr>
+        <w:t>dữ  liệu</w:t>
+      </w:r>
+      <w:proofErr w:type="gramEnd"/>
+      <w:r>
+        <w:rPr>
+          <w:rFonts w:ascii="Times New Roman" w:eastAsia="Arial" w:hAnsi="Times New Roman" w:cs="Times New Roman"/>
+          <w:bCs/>
+          <w:color w:val="000000" w:themeColor="text1"/>
+          <w:position w:val="-1"/>
+          <w:sz w:val="26"/>
+          <w:szCs w:val="24"/>
+        </w:rPr>
+        <w:t xml:space="preserve">. Các lớp thuộc thành phần Model thường thực hiện các tác vụ như truy vấn, thêm, xóa, cập nhật dữ liệu. Khi dữ liệu trong Model thay đổi, thành phần View sẽ được cập nhật lại. </w:t>
       </w:r>
     </w:p>
     <w:p>
@@ -12761,7 +12859,7 @@
           <w:szCs w:val="24"/>
         </w:rPr>
         <w:pict>
-          <v:shape id="_x0000_i1025" type="#_x0000_t75" style="width:540pt;height:278.25pt">
+          <v:shape id="_x0000_i1025" type="#_x0000_t75" style="width:539.7pt;height:278pt">
             <v:imagedata r:id="rId15" o:title="CDM"/>
           </v:shape>
         </w:pict>
@@ -15947,15 +16045,7 @@
           <w:color w:val="000000" w:themeColor="text1"/>
           <w:szCs w:val="24"/>
         </w:rPr>
-        <w:t xml:space="preserve">BẢNG </w:t>
-      </w:r>
-      <w:r>
-        <w:rPr>
-          <w:rFonts w:ascii="Times New Roman" w:hAnsi="Times New Roman" w:cs="Times New Roman"/>
-          <w:color w:val="000000" w:themeColor="text1"/>
-          <w:szCs w:val="24"/>
-        </w:rPr>
-        <w:t>QUẬN/HUYỆN</w:t>
+        <w:t>BẢNG QUẬN/HUYỆN</w:t>
       </w:r>
     </w:p>
     <w:tbl>
@@ -16900,15 +16990,7 @@
           <w:color w:val="000000" w:themeColor="text1"/>
           <w:szCs w:val="24"/>
         </w:rPr>
-        <w:t xml:space="preserve">BẢNG </w:t>
-      </w:r>
-      <w:r>
-        <w:rPr>
-          <w:rFonts w:ascii="Times New Roman" w:hAnsi="Times New Roman" w:cs="Times New Roman"/>
-          <w:color w:val="000000" w:themeColor="text1"/>
-          <w:szCs w:val="24"/>
-        </w:rPr>
-        <w:t>PHÒNG</w:t>
+        <w:t>BẢNG PHÒNG</w:t>
       </w:r>
     </w:p>
     <w:tbl>
@@ -17835,15 +17917,7 @@
           <w:color w:val="000000" w:themeColor="text1"/>
           <w:szCs w:val="24"/>
         </w:rPr>
-        <w:t xml:space="preserve">BẢNG </w:t>
-      </w:r>
-      <w:r>
-        <w:rPr>
-          <w:rFonts w:ascii="Times New Roman" w:hAnsi="Times New Roman" w:cs="Times New Roman"/>
-          <w:color w:val="000000" w:themeColor="text1"/>
-          <w:szCs w:val="24"/>
-        </w:rPr>
-        <w:t>NHÀ TRỌ</w:t>
+        <w:t>BẢNG NHÀ TRỌ</w:t>
       </w:r>
     </w:p>
     <w:tbl>
@@ -18901,6 +18975,7 @@
         </w:rPr>
         <w:t xml:space="preserve"> </w:t>
       </w:r>
+      <w:proofErr w:type="gramStart"/>
       <w:r>
         <w:rPr>
           <w:rFonts w:ascii="Times New Roman" w:eastAsia="Arial" w:hAnsi="Times New Roman" w:cs="Times New Roman"/>
@@ -18946,7 +19021,19 @@
           <w:sz w:val="26"/>
           <w:szCs w:val="24"/>
         </w:rPr>
-        <w:t xml:space="preserve">o </w:t>
+        <w:t>o</w:t>
+      </w:r>
+      <w:proofErr w:type="gramEnd"/>
+      <w:r>
+        <w:rPr>
+          <w:rFonts w:ascii="Times New Roman" w:eastAsia="Arial" w:hAnsi="Times New Roman" w:cs="Times New Roman"/>
+          <w:b/>
+          <w:bCs/>
+          <w:color w:val="000000" w:themeColor="text1"/>
+          <w:sz w:val="26"/>
+          <w:szCs w:val="24"/>
+        </w:rPr>
+        <w:t xml:space="preserve"> </w:t>
       </w:r>
       <w:r>
         <w:rPr>
@@ -21517,6 +21604,7 @@
         </w:rPr>
         <w:t>ện</w:t>
       </w:r>
+      <w:proofErr w:type="gramStart"/>
       <w:r>
         <w:rPr>
           <w:rFonts w:ascii="Times New Roman" w:eastAsia="Arial" w:hAnsi="Times New Roman" w:cs="Times New Roman"/>
@@ -21534,6 +21622,7 @@
         </w:rPr>
         <w:t>.</w:t>
       </w:r>
+      <w:proofErr w:type="gramEnd"/>
     </w:p>
     <w:p>
       <w:pPr>
@@ -22477,7 +22566,7 @@
           <w:sz w:val="26"/>
         </w:rPr>
         <w:pict>
-          <v:shape id="_x0000_i1026" type="#_x0000_t75" style="width:516pt;height:303pt">
+          <v:shape id="_x0000_i1026" type="#_x0000_t75" style="width:515.9pt;height:303.05pt">
             <v:imagedata r:id="rId16" o:title="quanlynguoidung_1_dánho"/>
           </v:shape>
         </w:pict>
@@ -24542,6 +24631,7 @@
         </w:rPr>
         <w:t>ện</w:t>
       </w:r>
+      <w:proofErr w:type="gramStart"/>
       <w:r>
         <w:rPr>
           <w:rFonts w:ascii="Times New Roman" w:eastAsia="Arial" w:hAnsi="Times New Roman" w:cs="Times New Roman"/>
@@ -24561,6 +24651,7 @@
         </w:rPr>
         <w:t>.</w:t>
       </w:r>
+      <w:proofErr w:type="gramEnd"/>
     </w:p>
     <w:p>
       <w:pPr>
@@ -25400,7 +25491,7 @@
         </w:rPr>
         <w:lastRenderedPageBreak/>
         <w:pict>
-          <v:shape id="_x0000_i1027" type="#_x0000_t75" style="width:409.5pt;height:505.5pt">
+          <v:shape id="_x0000_i1027" type="#_x0000_t75" style="width:409.45pt;height:504.65pt">
             <v:imagedata r:id="rId17" o:title="themchunhatro_danhso"/>
           </v:shape>
         </w:pict>
@@ -27464,6 +27555,7 @@
         </w:rPr>
         <w:t>ện</w:t>
       </w:r>
+      <w:proofErr w:type="gramStart"/>
       <w:r>
         <w:rPr>
           <w:rFonts w:ascii="Times New Roman" w:eastAsia="Arial" w:hAnsi="Times New Roman" w:cs="Times New Roman"/>
@@ -27483,6 +27575,7 @@
         </w:rPr>
         <w:t>.</w:t>
       </w:r>
+      <w:proofErr w:type="gramEnd"/>
     </w:p>
     <w:p>
       <w:pPr>
@@ -27987,8 +28080,6 @@
         </w:rPr>
         <w:t>3</w:t>
       </w:r>
-      <w:bookmarkStart w:id="0" w:name="_GoBack"/>
-      <w:bookmarkEnd w:id="0"/>
       <w:r>
         <w:rPr>
           <w:rFonts w:ascii="Times New Roman" w:eastAsia="Arial" w:hAnsi="Times New Roman" w:cs="Times New Roman"/>
@@ -28105,19 +28196,7 @@
           <w:position w:val="-1"/>
           <w:szCs w:val="24"/>
         </w:rPr>
-        <w:t xml:space="preserve"> </w:t>
-      </w:r>
-      <w:r>
-        <w:rPr>
-          <w:rFonts w:ascii="Times New Roman" w:eastAsia="Arial" w:hAnsi="Times New Roman" w:cs="Times New Roman"/>
-          <w:b/>
-          <w:bCs/>
-          <w:color w:val="000000" w:themeColor="text1"/>
-          <w:spacing w:val="-5"/>
-          <w:position w:val="-1"/>
-          <w:szCs w:val="24"/>
-        </w:rPr>
-        <w:t>đăng ký thành viên</w:t>
+        <w:t xml:space="preserve"> đăng ký thành viên</w:t>
       </w:r>
     </w:p>
     <w:p>
@@ -28263,25 +28342,7 @@
           <w:w w:val="102"/>
           <w:szCs w:val="24"/>
         </w:rPr>
-        <w:t>:</w:t>
-      </w:r>
-      <w:r>
-        <w:rPr>
-          <w:rFonts w:ascii="Times New Roman" w:eastAsia="Arial" w:hAnsi="Times New Roman" w:cs="Times New Roman"/>
-          <w:color w:val="000000" w:themeColor="text1"/>
-          <w:w w:val="102"/>
-          <w:szCs w:val="24"/>
-        </w:rPr>
-        <w:t xml:space="preserve"> Đăng ký thành viên vào hệ thống để có thể đánh giá, góp ý các nhà trọ</w:t>
-      </w:r>
-      <w:r>
-        <w:rPr>
-          <w:rFonts w:ascii="Times New Roman" w:eastAsia="Arial" w:hAnsi="Times New Roman" w:cs="Times New Roman"/>
-          <w:color w:val="000000" w:themeColor="text1"/>
-          <w:w w:val="102"/>
-          <w:szCs w:val="24"/>
-        </w:rPr>
-        <w:t xml:space="preserve"> </w:t>
+        <w:t xml:space="preserve">: Đăng ký thành viên vào hệ thống để có thể đánh giá, góp ý các nhà trọ </w:t>
       </w:r>
     </w:p>
     <w:p>
@@ -31466,7 +31527,7 @@
         </w:rPr>
         <w:lastRenderedPageBreak/>
         <w:drawing>
-          <wp:inline distT="0" distB="0" distL="0" distR="0" wp14:anchorId="2B28BF35" wp14:editId="553C221A">
+          <wp:inline distT="0" distB="0" distL="0" distR="0" wp14:anchorId="47343434" wp14:editId="38C38116">
             <wp:extent cx="6000750" cy="4453890"/>
             <wp:effectExtent l="0" t="0" r="0" b="3810"/>
             <wp:docPr id="1" name="Picture 1"/>
@@ -31670,6 +31731,7 @@
         </w:rPr>
         <w:t>ện</w:t>
       </w:r>
+      <w:proofErr w:type="gramStart"/>
       <w:r>
         <w:rPr>
           <w:rFonts w:ascii="Times New Roman" w:eastAsia="Arial" w:hAnsi="Times New Roman" w:cs="Times New Roman"/>
@@ -31687,6 +31749,7 @@
         </w:rPr>
         <w:t>.</w:t>
       </w:r>
+      <w:proofErr w:type="gramEnd"/>
     </w:p>
     <w:p>
       <w:pPr>
@@ -31979,17 +32042,7 @@
                 <w:sz w:val="18"/>
                 <w:szCs w:val="20"/>
               </w:rPr>
-              <w:t>Ràng Buộc</w:t>
-            </w:r>
-            <w:r>
-              <w:rPr>
-                <w:rFonts w:ascii="Times New Roman" w:hAnsi="Times New Roman" w:cs="Times New Roman"/>
-                <w:b/>
-                <w:color w:val="000000" w:themeColor="text1"/>
-                <w:sz w:val="18"/>
-                <w:szCs w:val="20"/>
-              </w:rPr>
-              <w:t xml:space="preserve"> </w:t>
+              <w:t xml:space="preserve">Ràng Buộc </w:t>
             </w:r>
           </w:p>
         </w:tc>
@@ -32047,15 +32100,7 @@
                 <w:color w:val="000000" w:themeColor="text1"/>
                 <w:szCs w:val="20"/>
               </w:rPr>
-              <w:t>T</w:t>
-            </w:r>
-            <w:r>
-              <w:rPr>
-                <w:rFonts w:ascii="Times New Roman" w:hAnsi="Times New Roman" w:cs="Times New Roman"/>
-                <w:color w:val="000000" w:themeColor="text1"/>
-                <w:szCs w:val="20"/>
-              </w:rPr>
-              <w:t>ên đăng nhập</w:t>
+              <w:t>Tên đăng nhập</w:t>
             </w:r>
           </w:p>
         </w:tc>
@@ -32169,23 +32214,7 @@
                 <w:color w:val="000000" w:themeColor="text1"/>
                 <w:szCs w:val="20"/>
               </w:rPr>
-              <w:t>Kí tự nhập phải có it nhất 8 kí tự</w:t>
-            </w:r>
-            <w:r>
-              <w:rPr>
-                <w:rFonts w:ascii="Times New Roman" w:hAnsi="Times New Roman" w:cs="Times New Roman"/>
-                <w:color w:val="000000" w:themeColor="text1"/>
-                <w:szCs w:val="20"/>
-              </w:rPr>
-              <w:t xml:space="preserve">. </w:t>
-            </w:r>
-            <w:r>
-              <w:rPr>
-                <w:rFonts w:ascii="Times New Roman" w:hAnsi="Times New Roman" w:cs="Times New Roman"/>
-                <w:color w:val="000000" w:themeColor="text1"/>
-                <w:szCs w:val="20"/>
-              </w:rPr>
-              <w:t>Phải có ít nhất một ký tự hoa và một ký tự đặc biệt</w:t>
+              <w:t>Kí tự nhập phải có it nhất 8 kí tự. Phải có ít nhất một ký tự hoa và một ký tự đặc biệt</w:t>
             </w:r>
           </w:p>
         </w:tc>
@@ -32286,6 +32315,3704 @@
         <w:rPr>
           <w:rFonts w:ascii="Times New Roman" w:eastAsia="Arial" w:hAnsi="Times New Roman" w:cs="Times New Roman"/>
           <w:b/>
+          <w:bCs/>
+          <w:color w:val="000000" w:themeColor="text1"/>
+          <w:spacing w:val="2"/>
+          <w:szCs w:val="24"/>
+        </w:rPr>
+      </w:pPr>
+    </w:p>
+    <w:p>
+      <w:pPr>
+        <w:pStyle w:val="Heading2"/>
+        <w:jc w:val="both"/>
+        <w:rPr>
+          <w:rFonts w:ascii="Times New Roman" w:eastAsia="Arial" w:hAnsi="Times New Roman" w:cs="Times New Roman"/>
+          <w:b/>
+          <w:color w:val="0D0D0D" w:themeColor="text1" w:themeTint="F2"/>
+        </w:rPr>
+      </w:pPr>
+      <w:r>
+        <w:rPr>
+          <w:rFonts w:ascii="Times New Roman" w:eastAsia="Arial" w:hAnsi="Times New Roman" w:cs="Times New Roman"/>
+          <w:b/>
+          <w:color w:val="0D0D0D" w:themeColor="text1" w:themeTint="F2"/>
+        </w:rPr>
+        <w:t>5.4 chức năng góp ý đánh giá</w:t>
+      </w:r>
+    </w:p>
+    <w:p>
+      <w:pPr>
+        <w:spacing w:after="0"/>
+        <w:rPr>
+          <w:rFonts w:ascii="Times New Roman" w:hAnsi="Times New Roman" w:cs="Times New Roman"/>
+        </w:rPr>
+      </w:pPr>
+      <w:r>
+        <w:rPr>
+          <w:rFonts w:ascii="Times New Roman" w:hAnsi="Times New Roman" w:cs="Times New Roman"/>
+        </w:rPr>
+        <w:t>Mục đích: người dùng có thể góp ý, đánh giá nhà trọ</w:t>
+      </w:r>
+    </w:p>
+    <w:p>
+      <w:pPr>
+        <w:spacing w:after="0"/>
+        <w:rPr>
+          <w:rFonts w:ascii="Times New Roman" w:hAnsi="Times New Roman" w:cs="Times New Roman"/>
+        </w:rPr>
+      </w:pPr>
+      <w:r>
+        <w:rPr>
+          <w:rFonts w:ascii="Times New Roman" w:hAnsi="Times New Roman" w:cs="Times New Roman"/>
+        </w:rPr>
+        <w:t>Giao diện:</w:t>
+      </w:r>
+    </w:p>
+    <w:p>
+      <w:pPr>
+        <w:spacing w:after="0"/>
+        <w:rPr>
+          <w:rFonts w:ascii="Times New Roman" w:hAnsi="Times New Roman" w:cs="Times New Roman"/>
+        </w:rPr>
+      </w:pPr>
+      <w:r>
+        <w:rPr>
+          <w:rFonts w:ascii="Times New Roman" w:hAnsi="Times New Roman" w:cs="Times New Roman"/>
+          <w:noProof/>
+        </w:rPr>
+        <w:lastRenderedPageBreak/>
+        <w:drawing>
+          <wp:inline distT="0" distB="0" distL="0" distR="0">
+            <wp:extent cx="3880237" cy="2571115"/>
+            <wp:effectExtent l="0" t="0" r="6350" b="635"/>
+            <wp:docPr id="17" name="Picture 17"/>
+            <wp:cNvGraphicFramePr>
+              <a:graphicFrameLocks xmlns:a="http://schemas.openxmlformats.org/drawingml/2006/main" noChangeAspect="1"/>
+            </wp:cNvGraphicFramePr>
+            <a:graphic xmlns:a="http://schemas.openxmlformats.org/drawingml/2006/main">
+              <a:graphicData uri="http://schemas.openxmlformats.org/drawingml/2006/picture">
+                <pic:pic xmlns:pic="http://schemas.openxmlformats.org/drawingml/2006/picture">
+                  <pic:nvPicPr>
+                    <pic:cNvPr id="17" name="gopy.PNG"/>
+                    <pic:cNvPicPr/>
+                  </pic:nvPicPr>
+                  <pic:blipFill>
+                    <a:blip r:embed="rId20">
+                      <a:extLst>
+                        <a:ext uri="{28A0092B-C50C-407E-A947-70E740481C1C}">
+                          <a14:useLocalDpi xmlns:a14="http://schemas.microsoft.com/office/drawing/2010/main" val="0"/>
+                        </a:ext>
+                      </a:extLst>
+                    </a:blip>
+                    <a:stretch>
+                      <a:fillRect/>
+                    </a:stretch>
+                  </pic:blipFill>
+                  <pic:spPr>
+                    <a:xfrm>
+                      <a:off x="0" y="0"/>
+                      <a:ext cx="3886784" cy="2575453"/>
+                    </a:xfrm>
+                    <a:prstGeom prst="rect">
+                      <a:avLst/>
+                    </a:prstGeom>
+                  </pic:spPr>
+                </pic:pic>
+              </a:graphicData>
+            </a:graphic>
+          </wp:inline>
+        </w:drawing>
+      </w:r>
+    </w:p>
+    <w:p>
+      <w:pPr>
+        <w:rPr>
+          <w:rFonts w:ascii="Times New Roman" w:hAnsi="Times New Roman" w:cs="Times New Roman"/>
+        </w:rPr>
+      </w:pPr>
+    </w:p>
+    <w:p>
+      <w:pPr>
+        <w:rPr>
+          <w:rFonts w:ascii="Times New Roman" w:hAnsi="Times New Roman" w:cs="Times New Roman"/>
+        </w:rPr>
+      </w:pPr>
+      <w:r>
+        <w:rPr>
+          <w:rFonts w:ascii="Times New Roman" w:hAnsi="Times New Roman" w:cs="Times New Roman"/>
+        </w:rPr>
+        <w:t>Các thành phần trong gia diện:</w:t>
+      </w:r>
+    </w:p>
+    <w:tbl>
+      <w:tblPr>
+        <w:tblStyle w:val="TableGrid"/>
+        <w:tblW w:w="9450" w:type="dxa"/>
+        <w:tblInd w:w="468" w:type="dxa"/>
+        <w:tblLook w:val="04A0" w:firstRow="1" w:lastRow="0" w:firstColumn="1" w:lastColumn="0" w:noHBand="0" w:noVBand="1"/>
+      </w:tblPr>
+      <w:tblGrid>
+        <w:gridCol w:w="643"/>
+        <w:gridCol w:w="2597"/>
+        <w:gridCol w:w="1890"/>
+        <w:gridCol w:w="2250"/>
+        <w:gridCol w:w="2070"/>
+      </w:tblGrid>
+      <w:tr>
+        <w:trPr>
+          <w:trHeight w:val="609"/>
+        </w:trPr>
+        <w:tc>
+          <w:tcPr>
+            <w:tcW w:w="643" w:type="dxa"/>
+            <w:shd w:val="clear" w:color="auto" w:fill="FDE9D9" w:themeFill="accent6" w:themeFillTint="33"/>
+            <w:vAlign w:val="center"/>
+          </w:tcPr>
+          <w:p>
+            <w:pPr>
+              <w:spacing w:before="120" w:after="60" w:line="271" w:lineRule="auto"/>
+              <w:contextualSpacing/>
+              <w:jc w:val="both"/>
+              <w:rPr>
+                <w:rFonts w:ascii="Times New Roman" w:hAnsi="Times New Roman" w:cs="Times New Roman"/>
+                <w:color w:val="000000" w:themeColor="text1"/>
+              </w:rPr>
+            </w:pPr>
+            <w:r>
+              <w:rPr>
+                <w:rFonts w:ascii="Times New Roman" w:hAnsi="Times New Roman" w:cs="Times New Roman"/>
+                <w:color w:val="000000" w:themeColor="text1"/>
+              </w:rPr>
+              <w:t>STT</w:t>
+            </w:r>
+          </w:p>
+        </w:tc>
+        <w:tc>
+          <w:tcPr>
+            <w:tcW w:w="2597" w:type="dxa"/>
+            <w:shd w:val="clear" w:color="auto" w:fill="FDE9D9" w:themeFill="accent6" w:themeFillTint="33"/>
+            <w:vAlign w:val="center"/>
+          </w:tcPr>
+          <w:p>
+            <w:pPr>
+              <w:spacing w:before="120" w:after="60" w:line="271" w:lineRule="auto"/>
+              <w:contextualSpacing/>
+              <w:jc w:val="both"/>
+              <w:rPr>
+                <w:rFonts w:ascii="Times New Roman" w:hAnsi="Times New Roman" w:cs="Times New Roman"/>
+                <w:color w:val="000000" w:themeColor="text1"/>
+              </w:rPr>
+            </w:pPr>
+            <w:r>
+              <w:rPr>
+                <w:rFonts w:ascii="Times New Roman" w:hAnsi="Times New Roman" w:cs="Times New Roman"/>
+                <w:color w:val="000000" w:themeColor="text1"/>
+              </w:rPr>
+              <w:t>Loại Điều Khiển</w:t>
+            </w:r>
+          </w:p>
+        </w:tc>
+        <w:tc>
+          <w:tcPr>
+            <w:tcW w:w="1890" w:type="dxa"/>
+            <w:shd w:val="clear" w:color="auto" w:fill="FDE9D9" w:themeFill="accent6" w:themeFillTint="33"/>
+            <w:vAlign w:val="center"/>
+          </w:tcPr>
+          <w:p>
+            <w:pPr>
+              <w:spacing w:before="120" w:after="60" w:line="271" w:lineRule="auto"/>
+              <w:contextualSpacing/>
+              <w:jc w:val="both"/>
+              <w:rPr>
+                <w:rFonts w:ascii="Times New Roman" w:hAnsi="Times New Roman" w:cs="Times New Roman"/>
+                <w:color w:val="000000" w:themeColor="text1"/>
+              </w:rPr>
+            </w:pPr>
+            <w:r>
+              <w:rPr>
+                <w:rFonts w:ascii="Times New Roman" w:hAnsi="Times New Roman" w:cs="Times New Roman"/>
+                <w:color w:val="000000" w:themeColor="text1"/>
+              </w:rPr>
+              <w:t>Tên Điều Khiển</w:t>
+            </w:r>
+          </w:p>
+        </w:tc>
+        <w:tc>
+          <w:tcPr>
+            <w:tcW w:w="2250" w:type="dxa"/>
+            <w:shd w:val="clear" w:color="auto" w:fill="FDE9D9" w:themeFill="accent6" w:themeFillTint="33"/>
+            <w:vAlign w:val="center"/>
+          </w:tcPr>
+          <w:p>
+            <w:pPr>
+              <w:spacing w:before="120" w:after="60" w:line="271" w:lineRule="auto"/>
+              <w:contextualSpacing/>
+              <w:jc w:val="both"/>
+              <w:rPr>
+                <w:rFonts w:ascii="Times New Roman" w:hAnsi="Times New Roman" w:cs="Times New Roman"/>
+                <w:color w:val="000000" w:themeColor="text1"/>
+              </w:rPr>
+            </w:pPr>
+            <w:r>
+              <w:rPr>
+                <w:rFonts w:ascii="Times New Roman" w:hAnsi="Times New Roman" w:cs="Times New Roman"/>
+                <w:color w:val="000000" w:themeColor="text1"/>
+              </w:rPr>
+              <w:t>Nội Dung Điều Khiển</w:t>
+            </w:r>
+          </w:p>
+        </w:tc>
+        <w:tc>
+          <w:tcPr>
+            <w:tcW w:w="2070" w:type="dxa"/>
+            <w:shd w:val="clear" w:color="auto" w:fill="FDE9D9" w:themeFill="accent6" w:themeFillTint="33"/>
+            <w:vAlign w:val="center"/>
+          </w:tcPr>
+          <w:p>
+            <w:pPr>
+              <w:spacing w:before="120" w:after="60" w:line="271" w:lineRule="auto"/>
+              <w:contextualSpacing/>
+              <w:jc w:val="both"/>
+              <w:rPr>
+                <w:rFonts w:ascii="Times New Roman" w:hAnsi="Times New Roman" w:cs="Times New Roman"/>
+                <w:color w:val="000000" w:themeColor="text1"/>
+              </w:rPr>
+            </w:pPr>
+            <w:r>
+              <w:rPr>
+                <w:rFonts w:ascii="Times New Roman" w:hAnsi="Times New Roman" w:cs="Times New Roman"/>
+                <w:color w:val="000000" w:themeColor="text1"/>
+              </w:rPr>
+              <w:t>Giá Trị Mặc Định</w:t>
+            </w:r>
+          </w:p>
+        </w:tc>
+      </w:tr>
+      <w:tr>
+        <w:trPr>
+          <w:trHeight w:val="636"/>
+        </w:trPr>
+        <w:tc>
+          <w:tcPr>
+            <w:tcW w:w="643" w:type="dxa"/>
+            <w:vAlign w:val="center"/>
+          </w:tcPr>
+          <w:p>
+            <w:pPr>
+              <w:spacing w:before="120" w:after="60" w:line="271" w:lineRule="auto"/>
+              <w:contextualSpacing/>
+              <w:jc w:val="both"/>
+              <w:rPr>
+                <w:rFonts w:ascii="Times New Roman" w:hAnsi="Times New Roman" w:cs="Times New Roman"/>
+                <w:color w:val="000000" w:themeColor="text1"/>
+                <w:szCs w:val="24"/>
+              </w:rPr>
+            </w:pPr>
+            <w:r>
+              <w:rPr>
+                <w:rFonts w:ascii="Times New Roman" w:hAnsi="Times New Roman" w:cs="Times New Roman"/>
+                <w:color w:val="000000" w:themeColor="text1"/>
+                <w:szCs w:val="24"/>
+              </w:rPr>
+              <w:t>1</w:t>
+            </w:r>
+          </w:p>
+        </w:tc>
+        <w:tc>
+          <w:tcPr>
+            <w:tcW w:w="2597" w:type="dxa"/>
+            <w:vAlign w:val="center"/>
+          </w:tcPr>
+          <w:p>
+            <w:pPr>
+              <w:spacing w:before="120" w:after="60" w:line="271" w:lineRule="auto"/>
+              <w:contextualSpacing/>
+              <w:jc w:val="both"/>
+              <w:rPr>
+                <w:rFonts w:ascii="Times New Roman" w:hAnsi="Times New Roman" w:cs="Times New Roman"/>
+                <w:color w:val="000000" w:themeColor="text1"/>
+                <w:szCs w:val="24"/>
+              </w:rPr>
+            </w:pPr>
+            <w:r>
+              <w:rPr>
+                <w:rFonts w:ascii="Times New Roman" w:hAnsi="Times New Roman" w:cs="Times New Roman"/>
+                <w:color w:val="000000" w:themeColor="text1"/>
+                <w:szCs w:val="24"/>
+              </w:rPr>
+              <w:t>TextField</w:t>
+            </w:r>
+          </w:p>
+        </w:tc>
+        <w:tc>
+          <w:tcPr>
+            <w:tcW w:w="1890" w:type="dxa"/>
+            <w:vAlign w:val="center"/>
+          </w:tcPr>
+          <w:p>
+            <w:pPr>
+              <w:spacing w:before="120" w:after="60" w:line="271" w:lineRule="auto"/>
+              <w:contextualSpacing/>
+              <w:jc w:val="both"/>
+              <w:rPr>
+                <w:rFonts w:ascii="Times New Roman" w:hAnsi="Times New Roman" w:cs="Times New Roman"/>
+                <w:color w:val="000000" w:themeColor="text1"/>
+                <w:szCs w:val="24"/>
+              </w:rPr>
+            </w:pPr>
+            <w:r>
+              <w:rPr>
+                <w:rFonts w:ascii="Times New Roman" w:hAnsi="Times New Roman" w:cs="Times New Roman"/>
+                <w:color w:val="000000" w:themeColor="text1"/>
+                <w:szCs w:val="24"/>
+              </w:rPr>
+              <w:t>Name</w:t>
+            </w:r>
+          </w:p>
+        </w:tc>
+        <w:tc>
+          <w:tcPr>
+            <w:tcW w:w="2250" w:type="dxa"/>
+            <w:vAlign w:val="center"/>
+          </w:tcPr>
+          <w:p>
+            <w:pPr>
+              <w:spacing w:before="120" w:after="60" w:line="271" w:lineRule="auto"/>
+              <w:contextualSpacing/>
+              <w:jc w:val="both"/>
+              <w:rPr>
+                <w:rFonts w:ascii="Times New Roman" w:hAnsi="Times New Roman" w:cs="Times New Roman"/>
+                <w:color w:val="000000" w:themeColor="text1"/>
+                <w:szCs w:val="24"/>
+              </w:rPr>
+            </w:pPr>
+            <w:r>
+              <w:rPr>
+                <w:rFonts w:ascii="Times New Roman" w:hAnsi="Times New Roman" w:cs="Times New Roman"/>
+                <w:color w:val="000000" w:themeColor="text1"/>
+                <w:szCs w:val="24"/>
+              </w:rPr>
+              <w:t>Tên thành viên</w:t>
+            </w:r>
+          </w:p>
+        </w:tc>
+        <w:tc>
+          <w:tcPr>
+            <w:tcW w:w="2070" w:type="dxa"/>
+            <w:vAlign w:val="center"/>
+          </w:tcPr>
+          <w:p>
+            <w:pPr>
+              <w:spacing w:before="120" w:after="60" w:line="271" w:lineRule="auto"/>
+              <w:contextualSpacing/>
+              <w:jc w:val="both"/>
+              <w:rPr>
+                <w:rFonts w:ascii="Times New Roman" w:hAnsi="Times New Roman" w:cs="Times New Roman"/>
+                <w:color w:val="000000" w:themeColor="text1"/>
+                <w:szCs w:val="24"/>
+              </w:rPr>
+            </w:pPr>
+            <w:r>
+              <w:rPr>
+                <w:rFonts w:ascii="Times New Roman" w:hAnsi="Times New Roman" w:cs="Times New Roman"/>
+                <w:color w:val="000000" w:themeColor="text1"/>
+                <w:szCs w:val="24"/>
+              </w:rPr>
+              <w:t>Nguyễn Thị Hồng</w:t>
+            </w:r>
+          </w:p>
+        </w:tc>
+      </w:tr>
+      <w:tr>
+        <w:trPr>
+          <w:trHeight w:val="537"/>
+        </w:trPr>
+        <w:tc>
+          <w:tcPr>
+            <w:tcW w:w="643" w:type="dxa"/>
+            <w:vAlign w:val="center"/>
+          </w:tcPr>
+          <w:p>
+            <w:pPr>
+              <w:spacing w:before="120" w:after="60" w:line="271" w:lineRule="auto"/>
+              <w:contextualSpacing/>
+              <w:jc w:val="both"/>
+              <w:rPr>
+                <w:rFonts w:ascii="Times New Roman" w:hAnsi="Times New Roman" w:cs="Times New Roman"/>
+                <w:color w:val="000000" w:themeColor="text1"/>
+                <w:szCs w:val="24"/>
+              </w:rPr>
+            </w:pPr>
+            <w:r>
+              <w:rPr>
+                <w:rFonts w:ascii="Times New Roman" w:hAnsi="Times New Roman" w:cs="Times New Roman"/>
+                <w:color w:val="000000" w:themeColor="text1"/>
+                <w:szCs w:val="24"/>
+              </w:rPr>
+              <w:t>2</w:t>
+            </w:r>
+          </w:p>
+        </w:tc>
+        <w:tc>
+          <w:tcPr>
+            <w:tcW w:w="2597" w:type="dxa"/>
+            <w:vAlign w:val="center"/>
+          </w:tcPr>
+          <w:p>
+            <w:pPr>
+              <w:spacing w:before="120" w:after="60" w:line="271" w:lineRule="auto"/>
+              <w:contextualSpacing/>
+              <w:jc w:val="both"/>
+              <w:rPr>
+                <w:rFonts w:ascii="Times New Roman" w:hAnsi="Times New Roman" w:cs="Times New Roman"/>
+                <w:color w:val="000000" w:themeColor="text1"/>
+                <w:szCs w:val="24"/>
+              </w:rPr>
+            </w:pPr>
+            <w:r>
+              <w:rPr>
+                <w:rFonts w:ascii="Times New Roman" w:hAnsi="Times New Roman" w:cs="Times New Roman"/>
+                <w:color w:val="000000" w:themeColor="text1"/>
+                <w:szCs w:val="24"/>
+              </w:rPr>
+              <w:t>TextField</w:t>
+            </w:r>
+          </w:p>
+        </w:tc>
+        <w:tc>
+          <w:tcPr>
+            <w:tcW w:w="1890" w:type="dxa"/>
+            <w:vAlign w:val="center"/>
+          </w:tcPr>
+          <w:p>
+            <w:pPr>
+              <w:spacing w:before="120" w:after="60" w:line="271" w:lineRule="auto"/>
+              <w:contextualSpacing/>
+              <w:jc w:val="both"/>
+              <w:rPr>
+                <w:rFonts w:ascii="Times New Roman" w:hAnsi="Times New Roman" w:cs="Times New Roman"/>
+                <w:color w:val="000000" w:themeColor="text1"/>
+                <w:szCs w:val="24"/>
+              </w:rPr>
+            </w:pPr>
+            <w:r>
+              <w:rPr>
+                <w:rFonts w:ascii="Times New Roman" w:hAnsi="Times New Roman" w:cs="Times New Roman"/>
+                <w:color w:val="000000" w:themeColor="text1"/>
+                <w:szCs w:val="24"/>
+              </w:rPr>
+              <w:t>Comment</w:t>
+            </w:r>
+          </w:p>
+        </w:tc>
+        <w:tc>
+          <w:tcPr>
+            <w:tcW w:w="2250" w:type="dxa"/>
+            <w:vAlign w:val="center"/>
+          </w:tcPr>
+          <w:p>
+            <w:pPr>
+              <w:spacing w:before="120" w:after="60" w:line="271" w:lineRule="auto"/>
+              <w:contextualSpacing/>
+              <w:jc w:val="both"/>
+              <w:rPr>
+                <w:rFonts w:ascii="Times New Roman" w:hAnsi="Times New Roman" w:cs="Times New Roman"/>
+                <w:color w:val="000000" w:themeColor="text1"/>
+                <w:szCs w:val="24"/>
+              </w:rPr>
+            </w:pPr>
+            <w:r>
+              <w:rPr>
+                <w:rFonts w:ascii="Times New Roman" w:hAnsi="Times New Roman" w:cs="Times New Roman"/>
+                <w:color w:val="000000" w:themeColor="text1"/>
+                <w:szCs w:val="24"/>
+              </w:rPr>
+              <w:t>Góp ý</w:t>
+            </w:r>
+          </w:p>
+        </w:tc>
+        <w:tc>
+          <w:tcPr>
+            <w:tcW w:w="2070" w:type="dxa"/>
+            <w:vAlign w:val="center"/>
+          </w:tcPr>
+          <w:p>
+            <w:pPr>
+              <w:spacing w:before="120" w:after="60" w:line="271" w:lineRule="auto"/>
+              <w:contextualSpacing/>
+              <w:jc w:val="both"/>
+              <w:rPr>
+                <w:rFonts w:ascii="Times New Roman" w:hAnsi="Times New Roman" w:cs="Times New Roman"/>
+                <w:color w:val="000000" w:themeColor="text1"/>
+                <w:szCs w:val="24"/>
+              </w:rPr>
+            </w:pPr>
+            <w:r>
+              <w:rPr>
+                <w:rFonts w:ascii="Times New Roman" w:hAnsi="Times New Roman" w:cs="Times New Roman"/>
+                <w:color w:val="000000" w:themeColor="text1"/>
+                <w:szCs w:val="24"/>
+              </w:rPr>
+              <w:t xml:space="preserve">None </w:t>
+            </w:r>
+          </w:p>
+        </w:tc>
+      </w:tr>
+      <w:tr>
+        <w:trPr>
+          <w:trHeight w:val="629"/>
+        </w:trPr>
+        <w:tc>
+          <w:tcPr>
+            <w:tcW w:w="643" w:type="dxa"/>
+            <w:vAlign w:val="center"/>
+          </w:tcPr>
+          <w:p>
+            <w:pPr>
+              <w:spacing w:before="120" w:after="60" w:line="271" w:lineRule="auto"/>
+              <w:contextualSpacing/>
+              <w:jc w:val="both"/>
+              <w:rPr>
+                <w:rFonts w:ascii="Times New Roman" w:hAnsi="Times New Roman" w:cs="Times New Roman"/>
+                <w:color w:val="000000" w:themeColor="text1"/>
+                <w:szCs w:val="24"/>
+              </w:rPr>
+            </w:pPr>
+            <w:r>
+              <w:rPr>
+                <w:rFonts w:ascii="Times New Roman" w:hAnsi="Times New Roman" w:cs="Times New Roman"/>
+                <w:color w:val="000000" w:themeColor="text1"/>
+                <w:szCs w:val="24"/>
+              </w:rPr>
+              <w:t>3</w:t>
+            </w:r>
+          </w:p>
+        </w:tc>
+        <w:tc>
+          <w:tcPr>
+            <w:tcW w:w="2597" w:type="dxa"/>
+            <w:vAlign w:val="center"/>
+          </w:tcPr>
+          <w:p>
+            <w:pPr>
+              <w:spacing w:before="120" w:after="60" w:line="271" w:lineRule="auto"/>
+              <w:contextualSpacing/>
+              <w:jc w:val="both"/>
+              <w:rPr>
+                <w:rFonts w:ascii="Times New Roman" w:hAnsi="Times New Roman" w:cs="Times New Roman"/>
+                <w:color w:val="000000" w:themeColor="text1"/>
+                <w:szCs w:val="24"/>
+              </w:rPr>
+            </w:pPr>
+            <w:r>
+              <w:rPr>
+                <w:rFonts w:ascii="Times New Roman" w:hAnsi="Times New Roman" w:cs="Times New Roman"/>
+                <w:color w:val="000000" w:themeColor="text1"/>
+                <w:szCs w:val="24"/>
+              </w:rPr>
+              <w:t xml:space="preserve">Button </w:t>
+            </w:r>
+          </w:p>
+        </w:tc>
+        <w:tc>
+          <w:tcPr>
+            <w:tcW w:w="1890" w:type="dxa"/>
+            <w:vAlign w:val="center"/>
+          </w:tcPr>
+          <w:p>
+            <w:pPr>
+              <w:spacing w:before="120" w:after="60" w:line="271" w:lineRule="auto"/>
+              <w:contextualSpacing/>
+              <w:jc w:val="both"/>
+              <w:rPr>
+                <w:rFonts w:ascii="Times New Roman" w:hAnsi="Times New Roman" w:cs="Times New Roman"/>
+                <w:color w:val="000000" w:themeColor="text1"/>
+                <w:szCs w:val="24"/>
+              </w:rPr>
+            </w:pPr>
+            <w:r>
+              <w:rPr>
+                <w:rFonts w:ascii="Times New Roman" w:hAnsi="Times New Roman" w:cs="Times New Roman"/>
+                <w:color w:val="000000" w:themeColor="text1"/>
+                <w:szCs w:val="24"/>
+              </w:rPr>
+              <w:t>Rate</w:t>
+            </w:r>
+          </w:p>
+        </w:tc>
+        <w:tc>
+          <w:tcPr>
+            <w:tcW w:w="2250" w:type="dxa"/>
+            <w:vAlign w:val="center"/>
+          </w:tcPr>
+          <w:p>
+            <w:pPr>
+              <w:spacing w:before="120" w:after="60" w:line="271" w:lineRule="auto"/>
+              <w:contextualSpacing/>
+              <w:jc w:val="both"/>
+              <w:rPr>
+                <w:rFonts w:ascii="Times New Roman" w:hAnsi="Times New Roman" w:cs="Times New Roman"/>
+                <w:color w:val="000000" w:themeColor="text1"/>
+                <w:szCs w:val="24"/>
+              </w:rPr>
+            </w:pPr>
+            <w:r>
+              <w:rPr>
+                <w:rFonts w:ascii="Times New Roman" w:hAnsi="Times New Roman" w:cs="Times New Roman"/>
+                <w:color w:val="000000" w:themeColor="text1"/>
+                <w:szCs w:val="24"/>
+              </w:rPr>
+              <w:t>Mức đánh giá</w:t>
+            </w:r>
+          </w:p>
+        </w:tc>
+        <w:tc>
+          <w:tcPr>
+            <w:tcW w:w="2070" w:type="dxa"/>
+            <w:vAlign w:val="center"/>
+          </w:tcPr>
+          <w:p>
+            <w:pPr>
+              <w:spacing w:before="120" w:after="60" w:line="271" w:lineRule="auto"/>
+              <w:contextualSpacing/>
+              <w:jc w:val="both"/>
+              <w:rPr>
+                <w:rFonts w:ascii="Times New Roman" w:hAnsi="Times New Roman" w:cs="Times New Roman"/>
+                <w:color w:val="000000" w:themeColor="text1"/>
+                <w:szCs w:val="24"/>
+              </w:rPr>
+            </w:pPr>
+            <w:r>
+              <w:rPr>
+                <w:rFonts w:ascii="Times New Roman" w:hAnsi="Times New Roman" w:cs="Times New Roman"/>
+                <w:color w:val="000000" w:themeColor="text1"/>
+                <w:szCs w:val="24"/>
+              </w:rPr>
+              <w:t>None</w:t>
+            </w:r>
+          </w:p>
+        </w:tc>
+      </w:tr>
+      <w:tr>
+        <w:trPr>
+          <w:trHeight w:val="467"/>
+        </w:trPr>
+        <w:tc>
+          <w:tcPr>
+            <w:tcW w:w="643" w:type="dxa"/>
+            <w:vAlign w:val="center"/>
+          </w:tcPr>
+          <w:p>
+            <w:pPr>
+              <w:spacing w:before="120" w:after="60" w:line="271" w:lineRule="auto"/>
+              <w:contextualSpacing/>
+              <w:jc w:val="both"/>
+              <w:rPr>
+                <w:rFonts w:ascii="Times New Roman" w:hAnsi="Times New Roman" w:cs="Times New Roman"/>
+                <w:color w:val="000000" w:themeColor="text1"/>
+                <w:szCs w:val="24"/>
+              </w:rPr>
+            </w:pPr>
+            <w:r>
+              <w:rPr>
+                <w:rFonts w:ascii="Times New Roman" w:hAnsi="Times New Roman" w:cs="Times New Roman"/>
+                <w:color w:val="000000" w:themeColor="text1"/>
+                <w:szCs w:val="24"/>
+              </w:rPr>
+              <w:t>4</w:t>
+            </w:r>
+          </w:p>
+        </w:tc>
+        <w:tc>
+          <w:tcPr>
+            <w:tcW w:w="2597" w:type="dxa"/>
+            <w:vAlign w:val="center"/>
+          </w:tcPr>
+          <w:p>
+            <w:pPr>
+              <w:spacing w:before="120" w:after="60" w:line="271" w:lineRule="auto"/>
+              <w:contextualSpacing/>
+              <w:jc w:val="both"/>
+              <w:rPr>
+                <w:rFonts w:ascii="Times New Roman" w:hAnsi="Times New Roman" w:cs="Times New Roman"/>
+                <w:color w:val="000000" w:themeColor="text1"/>
+                <w:szCs w:val="24"/>
+              </w:rPr>
+            </w:pPr>
+            <w:r>
+              <w:rPr>
+                <w:rFonts w:ascii="Times New Roman" w:hAnsi="Times New Roman" w:cs="Times New Roman"/>
+                <w:color w:val="000000" w:themeColor="text1"/>
+                <w:szCs w:val="24"/>
+              </w:rPr>
+              <w:t xml:space="preserve">Button </w:t>
+            </w:r>
+          </w:p>
+        </w:tc>
+        <w:tc>
+          <w:tcPr>
+            <w:tcW w:w="1890" w:type="dxa"/>
+            <w:vAlign w:val="center"/>
+          </w:tcPr>
+          <w:p>
+            <w:pPr>
+              <w:spacing w:before="120" w:after="60" w:line="271" w:lineRule="auto"/>
+              <w:contextualSpacing/>
+              <w:jc w:val="both"/>
+              <w:rPr>
+                <w:rFonts w:ascii="Times New Roman" w:hAnsi="Times New Roman" w:cs="Times New Roman"/>
+                <w:color w:val="000000" w:themeColor="text1"/>
+                <w:szCs w:val="24"/>
+              </w:rPr>
+            </w:pPr>
+            <w:r>
+              <w:rPr>
+                <w:rFonts w:ascii="Times New Roman" w:hAnsi="Times New Roman" w:cs="Times New Roman"/>
+                <w:color w:val="000000" w:themeColor="text1"/>
+                <w:szCs w:val="24"/>
+              </w:rPr>
+              <w:t>Send</w:t>
+            </w:r>
+          </w:p>
+        </w:tc>
+        <w:tc>
+          <w:tcPr>
+            <w:tcW w:w="2250" w:type="dxa"/>
+            <w:vAlign w:val="center"/>
+          </w:tcPr>
+          <w:p>
+            <w:pPr>
+              <w:spacing w:before="120" w:after="60" w:line="271" w:lineRule="auto"/>
+              <w:contextualSpacing/>
+              <w:jc w:val="both"/>
+              <w:rPr>
+                <w:rFonts w:ascii="Times New Roman" w:hAnsi="Times New Roman" w:cs="Times New Roman"/>
+                <w:color w:val="000000" w:themeColor="text1"/>
+                <w:szCs w:val="24"/>
+              </w:rPr>
+            </w:pPr>
+            <w:r>
+              <w:rPr>
+                <w:rFonts w:ascii="Times New Roman" w:hAnsi="Times New Roman" w:cs="Times New Roman"/>
+                <w:color w:val="000000" w:themeColor="text1"/>
+                <w:szCs w:val="24"/>
+              </w:rPr>
+              <w:t>Gửi Góp Ý</w:t>
+            </w:r>
+          </w:p>
+        </w:tc>
+        <w:tc>
+          <w:tcPr>
+            <w:tcW w:w="2070" w:type="dxa"/>
+            <w:vAlign w:val="center"/>
+          </w:tcPr>
+          <w:p>
+            <w:pPr>
+              <w:spacing w:before="120" w:after="60" w:line="271" w:lineRule="auto"/>
+              <w:contextualSpacing/>
+              <w:jc w:val="both"/>
+              <w:rPr>
+                <w:rFonts w:ascii="Times New Roman" w:hAnsi="Times New Roman" w:cs="Times New Roman"/>
+                <w:color w:val="000000" w:themeColor="text1"/>
+                <w:szCs w:val="24"/>
+              </w:rPr>
+            </w:pPr>
+            <w:r>
+              <w:rPr>
+                <w:rFonts w:ascii="Times New Roman" w:hAnsi="Times New Roman" w:cs="Times New Roman"/>
+                <w:color w:val="000000" w:themeColor="text1"/>
+                <w:szCs w:val="24"/>
+              </w:rPr>
+              <w:t>None</w:t>
+            </w:r>
+          </w:p>
+        </w:tc>
+      </w:tr>
+    </w:tbl>
+    <w:p>
+      <w:pPr>
+        <w:rPr>
+          <w:rFonts w:ascii="Times New Roman" w:hAnsi="Times New Roman" w:cs="Times New Roman"/>
+        </w:rPr>
+      </w:pPr>
+    </w:p>
+    <w:p>
+      <w:pPr>
+        <w:rPr>
+          <w:rFonts w:ascii="Times New Roman" w:hAnsi="Times New Roman" w:cs="Times New Roman"/>
+        </w:rPr>
+      </w:pPr>
+      <w:r>
+        <w:rPr>
+          <w:rFonts w:ascii="Times New Roman" w:hAnsi="Times New Roman" w:cs="Times New Roman"/>
+        </w:rPr>
+        <w:t>Dữ liệu được xử dụng</w:t>
+      </w:r>
+    </w:p>
+    <w:tbl>
+      <w:tblPr>
+        <w:tblStyle w:val="TableGrid"/>
+        <w:tblW w:w="9450" w:type="dxa"/>
+        <w:tblInd w:w="378" w:type="dxa"/>
+        <w:tblLook w:val="04A0" w:firstRow="1" w:lastRow="0" w:firstColumn="1" w:lastColumn="0" w:noHBand="0" w:noVBand="1"/>
+      </w:tblPr>
+      <w:tblGrid>
+        <w:gridCol w:w="810"/>
+        <w:gridCol w:w="4050"/>
+        <w:gridCol w:w="990"/>
+        <w:gridCol w:w="990"/>
+        <w:gridCol w:w="991"/>
+        <w:gridCol w:w="1619"/>
+      </w:tblGrid>
+      <w:tr>
+        <w:trPr>
+          <w:trHeight w:val="366"/>
+        </w:trPr>
+        <w:tc>
+          <w:tcPr>
+            <w:tcW w:w="810" w:type="dxa"/>
+            <w:vMerge w:val="restart"/>
+            <w:shd w:val="clear" w:color="auto" w:fill="FDE9D9" w:themeFill="accent6" w:themeFillTint="33"/>
+            <w:vAlign w:val="center"/>
+          </w:tcPr>
+          <w:p>
+            <w:pPr>
+              <w:pStyle w:val="ListParagraph"/>
+              <w:spacing w:before="120" w:after="60" w:line="271" w:lineRule="auto"/>
+              <w:ind w:left="0"/>
+              <w:jc w:val="both"/>
+              <w:rPr>
+                <w:rFonts w:ascii="Times New Roman" w:hAnsi="Times New Roman" w:cs="Times New Roman"/>
+                <w:color w:val="000000" w:themeColor="text1"/>
+                <w:sz w:val="20"/>
+              </w:rPr>
+            </w:pPr>
+            <w:r>
+              <w:rPr>
+                <w:rFonts w:ascii="Times New Roman" w:hAnsi="Times New Roman" w:cs="Times New Roman"/>
+                <w:color w:val="000000" w:themeColor="text1"/>
+                <w:sz w:val="20"/>
+              </w:rPr>
+              <w:t>STT</w:t>
+            </w:r>
+          </w:p>
+        </w:tc>
+        <w:tc>
+          <w:tcPr>
+            <w:tcW w:w="4050" w:type="dxa"/>
+            <w:vMerge w:val="restart"/>
+            <w:shd w:val="clear" w:color="auto" w:fill="FDE9D9" w:themeFill="accent6" w:themeFillTint="33"/>
+            <w:vAlign w:val="center"/>
+          </w:tcPr>
+          <w:p>
+            <w:pPr>
+              <w:pStyle w:val="ListParagraph"/>
+              <w:spacing w:before="120" w:after="60" w:line="271" w:lineRule="auto"/>
+              <w:ind w:left="0"/>
+              <w:jc w:val="both"/>
+              <w:rPr>
+                <w:rFonts w:ascii="Times New Roman" w:hAnsi="Times New Roman" w:cs="Times New Roman"/>
+                <w:color w:val="000000" w:themeColor="text1"/>
+                <w:sz w:val="20"/>
+              </w:rPr>
+            </w:pPr>
+            <w:r>
+              <w:rPr>
+                <w:rFonts w:ascii="Times New Roman" w:hAnsi="Times New Roman" w:cs="Times New Roman"/>
+                <w:color w:val="000000" w:themeColor="text1"/>
+                <w:sz w:val="20"/>
+              </w:rPr>
+              <w:t>TÊN BẢNG</w:t>
+            </w:r>
+          </w:p>
+        </w:tc>
+        <w:tc>
+          <w:tcPr>
+            <w:tcW w:w="4590" w:type="dxa"/>
+            <w:gridSpan w:val="4"/>
+            <w:shd w:val="clear" w:color="auto" w:fill="FDE9D9" w:themeFill="accent6" w:themeFillTint="33"/>
+            <w:vAlign w:val="center"/>
+          </w:tcPr>
+          <w:p>
+            <w:pPr>
+              <w:pStyle w:val="ListParagraph"/>
+              <w:spacing w:before="120" w:after="60" w:line="271" w:lineRule="auto"/>
+              <w:ind w:left="0"/>
+              <w:jc w:val="both"/>
+              <w:rPr>
+                <w:rFonts w:ascii="Times New Roman" w:hAnsi="Times New Roman" w:cs="Times New Roman"/>
+                <w:color w:val="000000" w:themeColor="text1"/>
+                <w:sz w:val="20"/>
+              </w:rPr>
+            </w:pPr>
+            <w:r>
+              <w:rPr>
+                <w:rFonts w:ascii="Times New Roman" w:hAnsi="Times New Roman" w:cs="Times New Roman"/>
+                <w:color w:val="000000" w:themeColor="text1"/>
+                <w:sz w:val="20"/>
+              </w:rPr>
+              <w:t>Phương thức</w:t>
+            </w:r>
+          </w:p>
+        </w:tc>
+      </w:tr>
+      <w:tr>
+        <w:trPr>
+          <w:trHeight w:val="492"/>
+        </w:trPr>
+        <w:tc>
+          <w:tcPr>
+            <w:tcW w:w="810" w:type="dxa"/>
+            <w:vMerge/>
+            <w:shd w:val="clear" w:color="auto" w:fill="FDE9D9" w:themeFill="accent6" w:themeFillTint="33"/>
+            <w:vAlign w:val="center"/>
+          </w:tcPr>
+          <w:p>
+            <w:pPr>
+              <w:pStyle w:val="ListParagraph"/>
+              <w:spacing w:before="120" w:after="60" w:line="271" w:lineRule="auto"/>
+              <w:ind w:left="0"/>
+              <w:jc w:val="both"/>
+              <w:rPr>
+                <w:rFonts w:ascii="Times New Roman" w:hAnsi="Times New Roman" w:cs="Times New Roman"/>
+                <w:color w:val="000000" w:themeColor="text1"/>
+                <w:sz w:val="20"/>
+              </w:rPr>
+            </w:pPr>
+          </w:p>
+        </w:tc>
+        <w:tc>
+          <w:tcPr>
+            <w:tcW w:w="4050" w:type="dxa"/>
+            <w:vMerge/>
+            <w:shd w:val="clear" w:color="auto" w:fill="FDE9D9" w:themeFill="accent6" w:themeFillTint="33"/>
+            <w:vAlign w:val="center"/>
+          </w:tcPr>
+          <w:p>
+            <w:pPr>
+              <w:pStyle w:val="ListParagraph"/>
+              <w:spacing w:before="120" w:after="60" w:line="271" w:lineRule="auto"/>
+              <w:ind w:left="0"/>
+              <w:jc w:val="both"/>
+              <w:rPr>
+                <w:rFonts w:ascii="Times New Roman" w:hAnsi="Times New Roman" w:cs="Times New Roman"/>
+                <w:color w:val="000000" w:themeColor="text1"/>
+                <w:sz w:val="20"/>
+              </w:rPr>
+            </w:pPr>
+          </w:p>
+        </w:tc>
+        <w:tc>
+          <w:tcPr>
+            <w:tcW w:w="990" w:type="dxa"/>
+            <w:shd w:val="clear" w:color="auto" w:fill="FDE9D9" w:themeFill="accent6" w:themeFillTint="33"/>
+            <w:vAlign w:val="center"/>
+          </w:tcPr>
+          <w:p>
+            <w:pPr>
+              <w:pStyle w:val="ListParagraph"/>
+              <w:spacing w:before="120" w:after="60" w:line="271" w:lineRule="auto"/>
+              <w:ind w:left="0"/>
+              <w:jc w:val="both"/>
+              <w:rPr>
+                <w:rFonts w:ascii="Times New Roman" w:hAnsi="Times New Roman" w:cs="Times New Roman"/>
+                <w:color w:val="000000" w:themeColor="text1"/>
+                <w:sz w:val="20"/>
+              </w:rPr>
+            </w:pPr>
+            <w:r>
+              <w:rPr>
+                <w:rFonts w:ascii="Times New Roman" w:hAnsi="Times New Roman" w:cs="Times New Roman"/>
+                <w:color w:val="000000" w:themeColor="text1"/>
+                <w:sz w:val="20"/>
+              </w:rPr>
+              <w:t>Truy vấn</w:t>
+            </w:r>
+          </w:p>
+        </w:tc>
+        <w:tc>
+          <w:tcPr>
+            <w:tcW w:w="990" w:type="dxa"/>
+            <w:shd w:val="clear" w:color="auto" w:fill="FDE9D9" w:themeFill="accent6" w:themeFillTint="33"/>
+            <w:vAlign w:val="center"/>
+          </w:tcPr>
+          <w:p>
+            <w:pPr>
+              <w:pStyle w:val="ListParagraph"/>
+              <w:spacing w:before="120" w:after="60" w:line="271" w:lineRule="auto"/>
+              <w:ind w:left="0"/>
+              <w:jc w:val="both"/>
+              <w:rPr>
+                <w:rFonts w:ascii="Times New Roman" w:hAnsi="Times New Roman" w:cs="Times New Roman"/>
+                <w:color w:val="000000" w:themeColor="text1"/>
+                <w:sz w:val="20"/>
+              </w:rPr>
+            </w:pPr>
+            <w:r>
+              <w:rPr>
+                <w:rFonts w:ascii="Times New Roman" w:hAnsi="Times New Roman" w:cs="Times New Roman"/>
+                <w:color w:val="000000" w:themeColor="text1"/>
+                <w:sz w:val="20"/>
+              </w:rPr>
+              <w:t>Thêm</w:t>
+            </w:r>
+          </w:p>
+        </w:tc>
+        <w:tc>
+          <w:tcPr>
+            <w:tcW w:w="991" w:type="dxa"/>
+            <w:shd w:val="clear" w:color="auto" w:fill="FDE9D9" w:themeFill="accent6" w:themeFillTint="33"/>
+            <w:vAlign w:val="center"/>
+          </w:tcPr>
+          <w:p>
+            <w:pPr>
+              <w:pStyle w:val="ListParagraph"/>
+              <w:spacing w:before="120" w:after="60" w:line="271" w:lineRule="auto"/>
+              <w:ind w:left="0"/>
+              <w:jc w:val="both"/>
+              <w:rPr>
+                <w:rFonts w:ascii="Times New Roman" w:hAnsi="Times New Roman" w:cs="Times New Roman"/>
+                <w:color w:val="000000" w:themeColor="text1"/>
+                <w:sz w:val="20"/>
+              </w:rPr>
+            </w:pPr>
+            <w:r>
+              <w:rPr>
+                <w:rFonts w:ascii="Times New Roman" w:hAnsi="Times New Roman" w:cs="Times New Roman"/>
+                <w:color w:val="000000" w:themeColor="text1"/>
+                <w:sz w:val="20"/>
+              </w:rPr>
+              <w:t>Sửa</w:t>
+            </w:r>
+          </w:p>
+        </w:tc>
+        <w:tc>
+          <w:tcPr>
+            <w:tcW w:w="1619" w:type="dxa"/>
+            <w:shd w:val="clear" w:color="auto" w:fill="FDE9D9" w:themeFill="accent6" w:themeFillTint="33"/>
+            <w:vAlign w:val="center"/>
+          </w:tcPr>
+          <w:p>
+            <w:pPr>
+              <w:pStyle w:val="ListParagraph"/>
+              <w:spacing w:before="120" w:after="60" w:line="271" w:lineRule="auto"/>
+              <w:ind w:left="0"/>
+              <w:jc w:val="both"/>
+              <w:rPr>
+                <w:rFonts w:ascii="Times New Roman" w:hAnsi="Times New Roman" w:cs="Times New Roman"/>
+                <w:color w:val="000000" w:themeColor="text1"/>
+                <w:sz w:val="20"/>
+              </w:rPr>
+            </w:pPr>
+            <w:r>
+              <w:rPr>
+                <w:rFonts w:ascii="Times New Roman" w:hAnsi="Times New Roman" w:cs="Times New Roman"/>
+                <w:color w:val="000000" w:themeColor="text1"/>
+                <w:sz w:val="20"/>
+              </w:rPr>
+              <w:t>Xoá</w:t>
+            </w:r>
+          </w:p>
+        </w:tc>
+      </w:tr>
+      <w:tr>
+        <w:trPr>
+          <w:trHeight w:val="701"/>
+        </w:trPr>
+        <w:tc>
+          <w:tcPr>
+            <w:tcW w:w="810" w:type="dxa"/>
+            <w:vAlign w:val="center"/>
+          </w:tcPr>
+          <w:p>
+            <w:pPr>
+              <w:pStyle w:val="ListParagraph"/>
+              <w:spacing w:before="120" w:after="60" w:line="271" w:lineRule="auto"/>
+              <w:ind w:left="0"/>
+              <w:jc w:val="both"/>
+              <w:rPr>
+                <w:rFonts w:ascii="Times New Roman" w:hAnsi="Times New Roman" w:cs="Times New Roman"/>
+                <w:color w:val="000000" w:themeColor="text1"/>
+                <w:szCs w:val="24"/>
+              </w:rPr>
+            </w:pPr>
+            <w:r>
+              <w:rPr>
+                <w:rFonts w:ascii="Times New Roman" w:hAnsi="Times New Roman" w:cs="Times New Roman"/>
+                <w:color w:val="000000" w:themeColor="text1"/>
+                <w:szCs w:val="24"/>
+              </w:rPr>
+              <w:t>1</w:t>
+            </w:r>
+          </w:p>
+        </w:tc>
+        <w:tc>
+          <w:tcPr>
+            <w:tcW w:w="4050" w:type="dxa"/>
+            <w:vAlign w:val="center"/>
+          </w:tcPr>
+          <w:p>
+            <w:pPr>
+              <w:pStyle w:val="ListParagraph"/>
+              <w:spacing w:before="120" w:after="60" w:line="271" w:lineRule="auto"/>
+              <w:ind w:left="0"/>
+              <w:jc w:val="both"/>
+              <w:rPr>
+                <w:rFonts w:ascii="Times New Roman" w:hAnsi="Times New Roman" w:cs="Times New Roman"/>
+                <w:color w:val="000000" w:themeColor="text1"/>
+                <w:szCs w:val="24"/>
+              </w:rPr>
+            </w:pPr>
+            <w:r>
+              <w:rPr>
+                <w:rFonts w:ascii="Times New Roman" w:hAnsi="Times New Roman" w:cs="Times New Roman"/>
+                <w:color w:val="000000" w:themeColor="text1"/>
+                <w:szCs w:val="24"/>
+              </w:rPr>
+              <w:t>NGUOIDUNG</w:t>
+            </w:r>
+          </w:p>
+        </w:tc>
+        <w:tc>
+          <w:tcPr>
+            <w:tcW w:w="990" w:type="dxa"/>
+            <w:vAlign w:val="center"/>
+          </w:tcPr>
+          <w:p>
+            <w:pPr>
+              <w:pStyle w:val="ListParagraph"/>
+              <w:spacing w:before="120" w:after="60" w:line="271" w:lineRule="auto"/>
+              <w:ind w:left="0"/>
+              <w:jc w:val="both"/>
+              <w:rPr>
+                <w:rFonts w:ascii="Times New Roman" w:hAnsi="Times New Roman" w:cs="Times New Roman"/>
+                <w:color w:val="000000" w:themeColor="text1"/>
+                <w:szCs w:val="24"/>
+              </w:rPr>
+            </w:pPr>
+            <w:r>
+              <w:rPr>
+                <w:rFonts w:ascii="Times New Roman" w:hAnsi="Times New Roman" w:cs="Times New Roman"/>
+                <w:color w:val="000000" w:themeColor="text1"/>
+                <w:szCs w:val="24"/>
+              </w:rPr>
+              <w:t>x</w:t>
+            </w:r>
+          </w:p>
+        </w:tc>
+        <w:tc>
+          <w:tcPr>
+            <w:tcW w:w="990" w:type="dxa"/>
+            <w:vAlign w:val="center"/>
+          </w:tcPr>
+          <w:p>
+            <w:pPr>
+              <w:pStyle w:val="ListParagraph"/>
+              <w:spacing w:before="120" w:after="60" w:line="271" w:lineRule="auto"/>
+              <w:ind w:left="0"/>
+              <w:jc w:val="both"/>
+              <w:rPr>
+                <w:rFonts w:ascii="Times New Roman" w:hAnsi="Times New Roman" w:cs="Times New Roman"/>
+                <w:color w:val="000000" w:themeColor="text1"/>
+                <w:szCs w:val="24"/>
+              </w:rPr>
+            </w:pPr>
+          </w:p>
+        </w:tc>
+        <w:tc>
+          <w:tcPr>
+            <w:tcW w:w="991" w:type="dxa"/>
+            <w:vAlign w:val="center"/>
+          </w:tcPr>
+          <w:p>
+            <w:pPr>
+              <w:pStyle w:val="ListParagraph"/>
+              <w:spacing w:before="120" w:after="60" w:line="271" w:lineRule="auto"/>
+              <w:ind w:left="0"/>
+              <w:jc w:val="both"/>
+              <w:rPr>
+                <w:rFonts w:ascii="Times New Roman" w:hAnsi="Times New Roman" w:cs="Times New Roman"/>
+                <w:color w:val="000000" w:themeColor="text1"/>
+                <w:szCs w:val="24"/>
+              </w:rPr>
+            </w:pPr>
+          </w:p>
+        </w:tc>
+        <w:tc>
+          <w:tcPr>
+            <w:tcW w:w="1619" w:type="dxa"/>
+          </w:tcPr>
+          <w:p>
+            <w:pPr>
+              <w:pStyle w:val="ListParagraph"/>
+              <w:spacing w:before="120" w:after="60" w:line="271" w:lineRule="auto"/>
+              <w:ind w:left="0"/>
+              <w:jc w:val="both"/>
+              <w:rPr>
+                <w:rFonts w:ascii="Times New Roman" w:hAnsi="Times New Roman" w:cs="Times New Roman"/>
+                <w:color w:val="000000" w:themeColor="text1"/>
+                <w:szCs w:val="24"/>
+              </w:rPr>
+            </w:pPr>
+          </w:p>
+        </w:tc>
+      </w:tr>
+      <w:tr>
+        <w:trPr>
+          <w:trHeight w:val="701"/>
+        </w:trPr>
+        <w:tc>
+          <w:tcPr>
+            <w:tcW w:w="810" w:type="dxa"/>
+            <w:vAlign w:val="center"/>
+          </w:tcPr>
+          <w:p>
+            <w:pPr>
+              <w:pStyle w:val="ListParagraph"/>
+              <w:spacing w:before="120" w:after="60" w:line="271" w:lineRule="auto"/>
+              <w:ind w:left="0"/>
+              <w:jc w:val="both"/>
+              <w:rPr>
+                <w:rFonts w:ascii="Times New Roman" w:hAnsi="Times New Roman" w:cs="Times New Roman"/>
+                <w:color w:val="000000" w:themeColor="text1"/>
+                <w:szCs w:val="24"/>
+              </w:rPr>
+            </w:pPr>
+            <w:r>
+              <w:rPr>
+                <w:rFonts w:ascii="Times New Roman" w:hAnsi="Times New Roman" w:cs="Times New Roman"/>
+                <w:color w:val="000000" w:themeColor="text1"/>
+                <w:szCs w:val="24"/>
+              </w:rPr>
+              <w:t>2</w:t>
+            </w:r>
+          </w:p>
+        </w:tc>
+        <w:tc>
+          <w:tcPr>
+            <w:tcW w:w="4050" w:type="dxa"/>
+            <w:vAlign w:val="center"/>
+          </w:tcPr>
+          <w:p>
+            <w:pPr>
+              <w:pStyle w:val="ListParagraph"/>
+              <w:spacing w:before="120" w:after="60" w:line="271" w:lineRule="auto"/>
+              <w:ind w:left="0"/>
+              <w:jc w:val="both"/>
+              <w:rPr>
+                <w:rFonts w:ascii="Times New Roman" w:hAnsi="Times New Roman" w:cs="Times New Roman"/>
+                <w:color w:val="000000" w:themeColor="text1"/>
+                <w:szCs w:val="24"/>
+              </w:rPr>
+            </w:pPr>
+            <w:r>
+              <w:rPr>
+                <w:rFonts w:ascii="Times New Roman" w:hAnsi="Times New Roman" w:cs="Times New Roman"/>
+                <w:color w:val="000000" w:themeColor="text1"/>
+                <w:szCs w:val="24"/>
+              </w:rPr>
+              <w:t>GOPY</w:t>
+            </w:r>
+          </w:p>
+        </w:tc>
+        <w:tc>
+          <w:tcPr>
+            <w:tcW w:w="990" w:type="dxa"/>
+            <w:vAlign w:val="center"/>
+          </w:tcPr>
+          <w:p>
+            <w:pPr>
+              <w:pStyle w:val="ListParagraph"/>
+              <w:spacing w:before="120" w:after="60" w:line="271" w:lineRule="auto"/>
+              <w:ind w:left="0"/>
+              <w:jc w:val="both"/>
+              <w:rPr>
+                <w:rFonts w:ascii="Times New Roman" w:hAnsi="Times New Roman" w:cs="Times New Roman"/>
+                <w:color w:val="000000" w:themeColor="text1"/>
+                <w:szCs w:val="24"/>
+              </w:rPr>
+            </w:pPr>
+          </w:p>
+        </w:tc>
+        <w:tc>
+          <w:tcPr>
+            <w:tcW w:w="990" w:type="dxa"/>
+            <w:vAlign w:val="center"/>
+          </w:tcPr>
+          <w:p>
+            <w:pPr>
+              <w:pStyle w:val="ListParagraph"/>
+              <w:spacing w:before="120" w:after="60" w:line="271" w:lineRule="auto"/>
+              <w:ind w:left="0"/>
+              <w:jc w:val="both"/>
+              <w:rPr>
+                <w:rFonts w:ascii="Times New Roman" w:hAnsi="Times New Roman" w:cs="Times New Roman"/>
+                <w:color w:val="000000" w:themeColor="text1"/>
+                <w:szCs w:val="24"/>
+              </w:rPr>
+            </w:pPr>
+            <w:r>
+              <w:rPr>
+                <w:rFonts w:ascii="Times New Roman" w:hAnsi="Times New Roman" w:cs="Times New Roman"/>
+                <w:color w:val="000000" w:themeColor="text1"/>
+                <w:szCs w:val="24"/>
+              </w:rPr>
+              <w:t>x</w:t>
+            </w:r>
+          </w:p>
+        </w:tc>
+        <w:tc>
+          <w:tcPr>
+            <w:tcW w:w="991" w:type="dxa"/>
+            <w:vAlign w:val="center"/>
+          </w:tcPr>
+          <w:p>
+            <w:pPr>
+              <w:pStyle w:val="ListParagraph"/>
+              <w:spacing w:before="120" w:after="60" w:line="271" w:lineRule="auto"/>
+              <w:ind w:left="0"/>
+              <w:jc w:val="both"/>
+              <w:rPr>
+                <w:rFonts w:ascii="Times New Roman" w:hAnsi="Times New Roman" w:cs="Times New Roman"/>
+                <w:color w:val="000000" w:themeColor="text1"/>
+                <w:szCs w:val="24"/>
+              </w:rPr>
+            </w:pPr>
+          </w:p>
+        </w:tc>
+        <w:tc>
+          <w:tcPr>
+            <w:tcW w:w="1619" w:type="dxa"/>
+          </w:tcPr>
+          <w:p>
+            <w:pPr>
+              <w:pStyle w:val="ListParagraph"/>
+              <w:spacing w:before="120" w:after="60" w:line="271" w:lineRule="auto"/>
+              <w:ind w:left="0"/>
+              <w:jc w:val="both"/>
+              <w:rPr>
+                <w:rFonts w:ascii="Times New Roman" w:hAnsi="Times New Roman" w:cs="Times New Roman"/>
+                <w:color w:val="000000" w:themeColor="text1"/>
+                <w:szCs w:val="24"/>
+              </w:rPr>
+            </w:pPr>
+          </w:p>
+        </w:tc>
+      </w:tr>
+    </w:tbl>
+    <w:p>
+      <w:pPr>
+        <w:rPr>
+          <w:rFonts w:ascii="Times New Roman" w:hAnsi="Times New Roman" w:cs="Times New Roman"/>
+        </w:rPr>
+      </w:pPr>
+    </w:p>
+    <w:p>
+      <w:pPr>
+        <w:rPr>
+          <w:rFonts w:ascii="Times New Roman" w:hAnsi="Times New Roman" w:cs="Times New Roman"/>
+        </w:rPr>
+      </w:pPr>
+      <w:proofErr w:type="gramStart"/>
+      <w:r>
+        <w:rPr>
+          <w:rFonts w:ascii="Times New Roman" w:hAnsi="Times New Roman" w:cs="Times New Roman"/>
+        </w:rPr>
+        <w:t>các</w:t>
+      </w:r>
+      <w:proofErr w:type="gramEnd"/>
+      <w:r>
+        <w:rPr>
+          <w:rFonts w:ascii="Times New Roman" w:hAnsi="Times New Roman" w:cs="Times New Roman"/>
+        </w:rPr>
+        <w:t xml:space="preserve"> ràng buộc : </w:t>
+      </w:r>
+    </w:p>
+    <w:tbl>
+      <w:tblPr>
+        <w:tblStyle w:val="TableGrid"/>
+        <w:tblW w:w="0" w:type="auto"/>
+        <w:tblInd w:w="810" w:type="dxa"/>
+        <w:tblLook w:val="04A0" w:firstRow="1" w:lastRow="0" w:firstColumn="1" w:lastColumn="0" w:noHBand="0" w:noVBand="1"/>
+      </w:tblPr>
+      <w:tblGrid>
+        <w:gridCol w:w="822"/>
+        <w:gridCol w:w="2043"/>
+        <w:gridCol w:w="5765"/>
+      </w:tblGrid>
+      <w:tr>
+        <w:tc>
+          <w:tcPr>
+            <w:tcW w:w="822" w:type="dxa"/>
+            <w:vAlign w:val="center"/>
+          </w:tcPr>
+          <w:p>
+            <w:pPr>
+              <w:tabs>
+                <w:tab w:val="left" w:pos="1152"/>
+              </w:tabs>
+              <w:spacing w:before="120" w:after="60" w:line="271" w:lineRule="auto"/>
+              <w:contextualSpacing/>
+              <w:jc w:val="both"/>
+              <w:rPr>
+                <w:rFonts w:ascii="Times New Roman" w:hAnsi="Times New Roman" w:cs="Times New Roman"/>
+                <w:b/>
+                <w:color w:val="000000" w:themeColor="text1"/>
+                <w:sz w:val="18"/>
+                <w:szCs w:val="20"/>
+              </w:rPr>
+            </w:pPr>
+            <w:r>
+              <w:rPr>
+                <w:rFonts w:ascii="Times New Roman" w:hAnsi="Times New Roman" w:cs="Times New Roman"/>
+                <w:b/>
+                <w:color w:val="000000" w:themeColor="text1"/>
+                <w:sz w:val="18"/>
+                <w:szCs w:val="20"/>
+              </w:rPr>
+              <w:t>STT</w:t>
+            </w:r>
+          </w:p>
+        </w:tc>
+        <w:tc>
+          <w:tcPr>
+            <w:tcW w:w="2043" w:type="dxa"/>
+            <w:vAlign w:val="center"/>
+          </w:tcPr>
+          <w:p>
+            <w:pPr>
+              <w:tabs>
+                <w:tab w:val="left" w:pos="1152"/>
+              </w:tabs>
+              <w:spacing w:before="120" w:after="60" w:line="271" w:lineRule="auto"/>
+              <w:contextualSpacing/>
+              <w:jc w:val="both"/>
+              <w:rPr>
+                <w:rFonts w:ascii="Times New Roman" w:hAnsi="Times New Roman" w:cs="Times New Roman"/>
+                <w:b/>
+                <w:color w:val="000000" w:themeColor="text1"/>
+                <w:sz w:val="18"/>
+                <w:szCs w:val="20"/>
+              </w:rPr>
+            </w:pPr>
+            <w:r>
+              <w:rPr>
+                <w:rFonts w:ascii="Times New Roman" w:hAnsi="Times New Roman" w:cs="Times New Roman"/>
+                <w:b/>
+                <w:color w:val="000000" w:themeColor="text1"/>
+                <w:sz w:val="18"/>
+                <w:szCs w:val="20"/>
+              </w:rPr>
+              <w:t>Tên Điều Khiển</w:t>
+            </w:r>
+          </w:p>
+        </w:tc>
+        <w:tc>
+          <w:tcPr>
+            <w:tcW w:w="5765" w:type="dxa"/>
+            <w:vAlign w:val="center"/>
+          </w:tcPr>
+          <w:p>
+            <w:pPr>
+              <w:tabs>
+                <w:tab w:val="left" w:pos="1152"/>
+              </w:tabs>
+              <w:spacing w:before="120" w:after="60" w:line="271" w:lineRule="auto"/>
+              <w:contextualSpacing/>
+              <w:jc w:val="both"/>
+              <w:rPr>
+                <w:rFonts w:ascii="Times New Roman" w:hAnsi="Times New Roman" w:cs="Times New Roman"/>
+                <w:b/>
+                <w:color w:val="000000" w:themeColor="text1"/>
+                <w:sz w:val="18"/>
+                <w:szCs w:val="20"/>
+              </w:rPr>
+            </w:pPr>
+            <w:r>
+              <w:rPr>
+                <w:rFonts w:ascii="Times New Roman" w:hAnsi="Times New Roman" w:cs="Times New Roman"/>
+                <w:b/>
+                <w:color w:val="000000" w:themeColor="text1"/>
+                <w:sz w:val="18"/>
+                <w:szCs w:val="20"/>
+              </w:rPr>
+              <w:t xml:space="preserve">Ràng Buộc </w:t>
+            </w:r>
+          </w:p>
+        </w:tc>
+      </w:tr>
+      <w:tr>
+        <w:tc>
+          <w:tcPr>
+            <w:tcW w:w="822" w:type="dxa"/>
+            <w:vAlign w:val="center"/>
+          </w:tcPr>
+          <w:p>
+            <w:pPr>
+              <w:tabs>
+                <w:tab w:val="left" w:pos="1152"/>
+              </w:tabs>
+              <w:spacing w:before="60" w:after="60" w:line="271" w:lineRule="auto"/>
+              <w:jc w:val="both"/>
+              <w:rPr>
+                <w:rFonts w:ascii="Times New Roman" w:hAnsi="Times New Roman" w:cs="Times New Roman"/>
+                <w:color w:val="000000" w:themeColor="text1"/>
+                <w:szCs w:val="20"/>
+              </w:rPr>
+            </w:pPr>
+            <w:r>
+              <w:rPr>
+                <w:rFonts w:ascii="Times New Roman" w:hAnsi="Times New Roman" w:cs="Times New Roman"/>
+                <w:color w:val="000000" w:themeColor="text1"/>
+                <w:szCs w:val="20"/>
+              </w:rPr>
+              <w:t>1</w:t>
+            </w:r>
+          </w:p>
+        </w:tc>
+        <w:tc>
+          <w:tcPr>
+            <w:tcW w:w="2043" w:type="dxa"/>
+            <w:vAlign w:val="center"/>
+          </w:tcPr>
+          <w:p>
+            <w:pPr>
+              <w:tabs>
+                <w:tab w:val="left" w:pos="1152"/>
+              </w:tabs>
+              <w:spacing w:before="60" w:after="60" w:line="271" w:lineRule="auto"/>
+              <w:jc w:val="both"/>
+              <w:rPr>
+                <w:rFonts w:ascii="Times New Roman" w:hAnsi="Times New Roman" w:cs="Times New Roman"/>
+                <w:color w:val="000000" w:themeColor="text1"/>
+                <w:szCs w:val="20"/>
+              </w:rPr>
+            </w:pPr>
+            <w:r>
+              <w:rPr>
+                <w:rFonts w:ascii="Times New Roman" w:hAnsi="Times New Roman" w:cs="Times New Roman"/>
+                <w:color w:val="000000" w:themeColor="text1"/>
+                <w:szCs w:val="20"/>
+              </w:rPr>
+              <w:t>Góp ý</w:t>
+            </w:r>
+          </w:p>
+        </w:tc>
+        <w:tc>
+          <w:tcPr>
+            <w:tcW w:w="5765" w:type="dxa"/>
+            <w:vAlign w:val="center"/>
+          </w:tcPr>
+          <w:p>
+            <w:pPr>
+              <w:tabs>
+                <w:tab w:val="left" w:pos="1152"/>
+              </w:tabs>
+              <w:spacing w:before="60" w:after="60" w:line="271" w:lineRule="auto"/>
+              <w:jc w:val="both"/>
+              <w:rPr>
+                <w:rFonts w:ascii="Times New Roman" w:hAnsi="Times New Roman" w:cs="Times New Roman"/>
+                <w:color w:val="000000" w:themeColor="text1"/>
+                <w:szCs w:val="20"/>
+              </w:rPr>
+            </w:pPr>
+            <w:r>
+              <w:rPr>
+                <w:rFonts w:ascii="Times New Roman" w:hAnsi="Times New Roman" w:cs="Times New Roman"/>
+                <w:color w:val="000000" w:themeColor="text1"/>
+                <w:szCs w:val="20"/>
+              </w:rPr>
+              <w:t>Người dùng nhập ít nhất 30 kí tự</w:t>
+            </w:r>
+          </w:p>
+        </w:tc>
+      </w:tr>
+    </w:tbl>
+    <w:p>
+      <w:pPr>
+        <w:rPr>
+          <w:rFonts w:ascii="Times New Roman" w:hAnsi="Times New Roman" w:cs="Times New Roman"/>
+        </w:rPr>
+      </w:pPr>
+    </w:p>
+    <w:p>
+      <w:pPr>
+        <w:spacing w:before="120" w:after="60" w:line="271" w:lineRule="auto"/>
+        <w:ind w:left="102" w:right="3614"/>
+        <w:contextualSpacing/>
+        <w:jc w:val="both"/>
+        <w:rPr>
+          <w:rFonts w:ascii="Times New Roman" w:eastAsia="Arial" w:hAnsi="Times New Roman" w:cs="Times New Roman"/>
+          <w:b/>
+          <w:bCs/>
+          <w:color w:val="000000" w:themeColor="text1"/>
+          <w:spacing w:val="2"/>
+          <w:szCs w:val="24"/>
+        </w:rPr>
+      </w:pPr>
+    </w:p>
+    <w:p>
+      <w:pPr>
+        <w:pStyle w:val="Heading2"/>
+        <w:jc w:val="both"/>
+        <w:rPr>
+          <w:rFonts w:ascii="Times New Roman" w:eastAsia="Arial" w:hAnsi="Times New Roman" w:cs="Times New Roman"/>
+          <w:b/>
+          <w:color w:val="0D0D0D" w:themeColor="text1" w:themeTint="F2"/>
+        </w:rPr>
+      </w:pPr>
+      <w:r>
+        <w:rPr>
+          <w:rFonts w:ascii="Times New Roman" w:eastAsia="Arial" w:hAnsi="Times New Roman" w:cs="Times New Roman"/>
+          <w:b/>
+          <w:color w:val="0D0D0D" w:themeColor="text1" w:themeTint="F2"/>
+        </w:rPr>
+        <w:t>5.5 chức năng quản lý đăng tin</w:t>
+      </w:r>
+    </w:p>
+    <w:p>
+      <w:pPr>
+        <w:rPr>
+          <w:rFonts w:ascii="Times New Roman" w:hAnsi="Times New Roman" w:cs="Times New Roman"/>
+        </w:rPr>
+      </w:pPr>
+      <w:r>
+        <w:rPr>
+          <w:rFonts w:ascii="Times New Roman" w:hAnsi="Times New Roman" w:cs="Times New Roman"/>
+        </w:rPr>
+        <w:t xml:space="preserve"> </w:t>
+      </w:r>
+      <w:r>
+        <w:rPr>
+          <w:rFonts w:ascii="Times New Roman" w:hAnsi="Times New Roman" w:cs="Times New Roman"/>
+        </w:rPr>
+        <w:t>Mục tiêu:</w:t>
+      </w:r>
+    </w:p>
+    <w:p>
+      <w:pPr>
+        <w:spacing w:before="120" w:after="60" w:line="271" w:lineRule="auto"/>
+        <w:ind w:left="102" w:right="3614"/>
+        <w:contextualSpacing/>
+        <w:jc w:val="both"/>
+        <w:rPr>
+          <w:rFonts w:ascii="Times New Roman" w:hAnsi="Times New Roman"/>
+        </w:rPr>
+      </w:pPr>
+      <w:r>
+        <w:rPr>
+          <w:rFonts w:ascii="Times New Roman" w:hAnsi="Times New Roman"/>
+        </w:rPr>
+        <w:lastRenderedPageBreak/>
+        <w:t>Các bài viết chờ duyệt: Admin có thể xem, duyệt xóa các bài viết      này.</w:t>
+      </w:r>
+    </w:p>
+    <w:p>
+      <w:pPr>
+        <w:spacing w:before="120" w:after="60" w:line="271" w:lineRule="auto"/>
+        <w:ind w:left="102" w:right="3614"/>
+        <w:contextualSpacing/>
+        <w:jc w:val="both"/>
+        <w:rPr>
+          <w:rFonts w:ascii="Times New Roman" w:hAnsi="Times New Roman"/>
+        </w:rPr>
+      </w:pPr>
+      <w:r>
+        <w:rPr>
+          <w:rFonts w:ascii="Times New Roman" w:hAnsi="Times New Roman"/>
+        </w:rPr>
+        <w:t>Các bài viết đã được duyệ</w:t>
+      </w:r>
+      <w:r>
+        <w:rPr>
+          <w:rFonts w:ascii="Times New Roman" w:hAnsi="Times New Roman"/>
+        </w:rPr>
+        <w:t>t: Admin có thể xem, xóa các bài viết này.</w:t>
+      </w:r>
+    </w:p>
+    <w:p>
+      <w:pPr>
+        <w:spacing w:before="120" w:after="60" w:line="271" w:lineRule="auto"/>
+        <w:ind w:right="3614"/>
+        <w:contextualSpacing/>
+        <w:jc w:val="both"/>
+        <w:rPr>
+          <w:rFonts w:ascii="Times New Roman" w:hAnsi="Times New Roman"/>
+        </w:rPr>
+      </w:pPr>
+      <w:r>
+        <w:rPr>
+          <w:rFonts w:ascii="Times New Roman" w:hAnsi="Times New Roman"/>
+        </w:rPr>
+        <w:t>Giao diện:</w:t>
+      </w:r>
+    </w:p>
+    <w:p>
+      <w:pPr>
+        <w:spacing w:before="120" w:after="60" w:line="271" w:lineRule="auto"/>
+        <w:ind w:right="3614"/>
+        <w:contextualSpacing/>
+        <w:jc w:val="both"/>
+        <w:rPr>
+          <w:rFonts w:ascii="Times New Roman" w:hAnsi="Times New Roman"/>
+        </w:rPr>
+      </w:pPr>
+      <w:bookmarkStart w:id="0" w:name="_GoBack"/>
+      <w:r>
+        <w:rPr>
+          <w:rFonts w:ascii="Times New Roman" w:hAnsi="Times New Roman"/>
+          <w:noProof/>
+        </w:rPr>
+        <w:drawing>
+          <wp:anchor distT="0" distB="0" distL="114300" distR="114300" simplePos="0" relativeHeight="251773952" behindDoc="0" locked="0" layoutInCell="1" allowOverlap="1">
+            <wp:simplePos x="0" y="0"/>
+            <wp:positionH relativeFrom="column">
+              <wp:posOffset>-1491</wp:posOffset>
+            </wp:positionH>
+            <wp:positionV relativeFrom="paragraph">
+              <wp:posOffset>2153</wp:posOffset>
+            </wp:positionV>
+            <wp:extent cx="6000750" cy="4914265"/>
+            <wp:effectExtent l="0" t="0" r="0" b="635"/>
+            <wp:wrapTopAndBottom/>
+            <wp:docPr id="18" name="Picture 18"/>
+            <wp:cNvGraphicFramePr>
+              <a:graphicFrameLocks xmlns:a="http://schemas.openxmlformats.org/drawingml/2006/main" noChangeAspect="1"/>
+            </wp:cNvGraphicFramePr>
+            <a:graphic xmlns:a="http://schemas.openxmlformats.org/drawingml/2006/main">
+              <a:graphicData uri="http://schemas.openxmlformats.org/drawingml/2006/picture">
+                <pic:pic xmlns:pic="http://schemas.openxmlformats.org/drawingml/2006/picture">
+                  <pic:nvPicPr>
+                    <pic:cNvPr id="18" name="qua.PNG"/>
+                    <pic:cNvPicPr/>
+                  </pic:nvPicPr>
+                  <pic:blipFill>
+                    <a:blip r:embed="rId21">
+                      <a:extLst>
+                        <a:ext uri="{28A0092B-C50C-407E-A947-70E740481C1C}">
+                          <a14:useLocalDpi xmlns:a14="http://schemas.microsoft.com/office/drawing/2010/main" val="0"/>
+                        </a:ext>
+                      </a:extLst>
+                    </a:blip>
+                    <a:stretch>
+                      <a:fillRect/>
+                    </a:stretch>
+                  </pic:blipFill>
+                  <pic:spPr>
+                    <a:xfrm>
+                      <a:off x="0" y="0"/>
+                      <a:ext cx="6000750" cy="4914265"/>
+                    </a:xfrm>
+                    <a:prstGeom prst="rect">
+                      <a:avLst/>
+                    </a:prstGeom>
+                  </pic:spPr>
+                </pic:pic>
+              </a:graphicData>
+            </a:graphic>
+          </wp:anchor>
+        </w:drawing>
+      </w:r>
+      <w:bookmarkEnd w:id="0"/>
+    </w:p>
+    <w:p>
+      <w:pPr>
+        <w:spacing w:before="120" w:after="60" w:line="271" w:lineRule="auto"/>
+        <w:ind w:right="3614"/>
+        <w:contextualSpacing/>
+        <w:jc w:val="both"/>
+        <w:rPr>
+          <w:rFonts w:ascii="Times New Roman" w:eastAsia="Arial" w:hAnsi="Times New Roman" w:cs="Times New Roman"/>
+          <w:b/>
+          <w:bCs/>
+          <w:color w:val="000000" w:themeColor="text1"/>
+          <w:spacing w:val="2"/>
+          <w:szCs w:val="24"/>
+        </w:rPr>
+      </w:pPr>
+      <w:proofErr w:type="gramStart"/>
+      <w:r>
+        <w:rPr>
+          <w:rFonts w:ascii="Times New Roman" w:eastAsia="Arial" w:hAnsi="Times New Roman" w:cs="Times New Roman"/>
+          <w:b/>
+          <w:bCs/>
+          <w:color w:val="000000" w:themeColor="text1"/>
+          <w:spacing w:val="2"/>
+          <w:szCs w:val="24"/>
+        </w:rPr>
+        <w:t>các</w:t>
+      </w:r>
+      <w:proofErr w:type="gramEnd"/>
+      <w:r>
+        <w:rPr>
+          <w:rFonts w:ascii="Times New Roman" w:eastAsia="Arial" w:hAnsi="Times New Roman" w:cs="Times New Roman"/>
+          <w:b/>
+          <w:bCs/>
+          <w:color w:val="000000" w:themeColor="text1"/>
+          <w:spacing w:val="2"/>
+          <w:szCs w:val="24"/>
+        </w:rPr>
+        <w:t xml:space="preserve"> thành phần trong giao diện:</w:t>
+      </w:r>
+    </w:p>
+    <w:tbl>
+      <w:tblPr>
+        <w:tblStyle w:val="TableGrid"/>
+        <w:tblW w:w="9450" w:type="dxa"/>
+        <w:tblInd w:w="468" w:type="dxa"/>
+        <w:tblLook w:val="04A0" w:firstRow="1" w:lastRow="0" w:firstColumn="1" w:lastColumn="0" w:noHBand="0" w:noVBand="1"/>
+      </w:tblPr>
+      <w:tblGrid>
+        <w:gridCol w:w="643"/>
+        <w:gridCol w:w="2597"/>
+        <w:gridCol w:w="1890"/>
+        <w:gridCol w:w="2250"/>
+        <w:gridCol w:w="2070"/>
+      </w:tblGrid>
+      <w:tr>
+        <w:trPr>
+          <w:trHeight w:val="609"/>
+        </w:trPr>
+        <w:tc>
+          <w:tcPr>
+            <w:tcW w:w="643" w:type="dxa"/>
+            <w:shd w:val="clear" w:color="auto" w:fill="FDE9D9" w:themeFill="accent6" w:themeFillTint="33"/>
+            <w:vAlign w:val="center"/>
+          </w:tcPr>
+          <w:p>
+            <w:pPr>
+              <w:spacing w:before="120" w:after="60" w:line="271" w:lineRule="auto"/>
+              <w:contextualSpacing/>
+              <w:jc w:val="both"/>
+              <w:rPr>
+                <w:rFonts w:ascii="Times New Roman" w:hAnsi="Times New Roman" w:cs="Times New Roman"/>
+                <w:color w:val="000000" w:themeColor="text1"/>
+              </w:rPr>
+            </w:pPr>
+            <w:r>
+              <w:rPr>
+                <w:rFonts w:ascii="Times New Roman" w:hAnsi="Times New Roman" w:cs="Times New Roman"/>
+                <w:color w:val="000000" w:themeColor="text1"/>
+              </w:rPr>
+              <w:t>STT</w:t>
+            </w:r>
+          </w:p>
+        </w:tc>
+        <w:tc>
+          <w:tcPr>
+            <w:tcW w:w="2597" w:type="dxa"/>
+            <w:shd w:val="clear" w:color="auto" w:fill="FDE9D9" w:themeFill="accent6" w:themeFillTint="33"/>
+            <w:vAlign w:val="center"/>
+          </w:tcPr>
+          <w:p>
+            <w:pPr>
+              <w:spacing w:before="120" w:after="60" w:line="271" w:lineRule="auto"/>
+              <w:contextualSpacing/>
+              <w:jc w:val="both"/>
+              <w:rPr>
+                <w:rFonts w:ascii="Times New Roman" w:hAnsi="Times New Roman" w:cs="Times New Roman"/>
+                <w:color w:val="000000" w:themeColor="text1"/>
+              </w:rPr>
+            </w:pPr>
+            <w:r>
+              <w:rPr>
+                <w:rFonts w:ascii="Times New Roman" w:hAnsi="Times New Roman" w:cs="Times New Roman"/>
+                <w:color w:val="000000" w:themeColor="text1"/>
+              </w:rPr>
+              <w:t>Loại Điều Khiển</w:t>
+            </w:r>
+          </w:p>
+        </w:tc>
+        <w:tc>
+          <w:tcPr>
+            <w:tcW w:w="1890" w:type="dxa"/>
+            <w:shd w:val="clear" w:color="auto" w:fill="FDE9D9" w:themeFill="accent6" w:themeFillTint="33"/>
+            <w:vAlign w:val="center"/>
+          </w:tcPr>
+          <w:p>
+            <w:pPr>
+              <w:spacing w:before="120" w:after="60" w:line="271" w:lineRule="auto"/>
+              <w:contextualSpacing/>
+              <w:jc w:val="both"/>
+              <w:rPr>
+                <w:rFonts w:ascii="Times New Roman" w:hAnsi="Times New Roman" w:cs="Times New Roman"/>
+                <w:color w:val="000000" w:themeColor="text1"/>
+              </w:rPr>
+            </w:pPr>
+            <w:r>
+              <w:rPr>
+                <w:rFonts w:ascii="Times New Roman" w:hAnsi="Times New Roman" w:cs="Times New Roman"/>
+                <w:color w:val="000000" w:themeColor="text1"/>
+              </w:rPr>
+              <w:t>Tên Điều Khiển</w:t>
+            </w:r>
+          </w:p>
+        </w:tc>
+        <w:tc>
+          <w:tcPr>
+            <w:tcW w:w="2250" w:type="dxa"/>
+            <w:shd w:val="clear" w:color="auto" w:fill="FDE9D9" w:themeFill="accent6" w:themeFillTint="33"/>
+            <w:vAlign w:val="center"/>
+          </w:tcPr>
+          <w:p>
+            <w:pPr>
+              <w:spacing w:before="120" w:after="60" w:line="271" w:lineRule="auto"/>
+              <w:contextualSpacing/>
+              <w:jc w:val="both"/>
+              <w:rPr>
+                <w:rFonts w:ascii="Times New Roman" w:hAnsi="Times New Roman" w:cs="Times New Roman"/>
+                <w:color w:val="000000" w:themeColor="text1"/>
+              </w:rPr>
+            </w:pPr>
+            <w:r>
+              <w:rPr>
+                <w:rFonts w:ascii="Times New Roman" w:hAnsi="Times New Roman" w:cs="Times New Roman"/>
+                <w:color w:val="000000" w:themeColor="text1"/>
+              </w:rPr>
+              <w:t>Nội Dung Điều Khiển</w:t>
+            </w:r>
+          </w:p>
+        </w:tc>
+        <w:tc>
+          <w:tcPr>
+            <w:tcW w:w="2070" w:type="dxa"/>
+            <w:shd w:val="clear" w:color="auto" w:fill="FDE9D9" w:themeFill="accent6" w:themeFillTint="33"/>
+            <w:vAlign w:val="center"/>
+          </w:tcPr>
+          <w:p>
+            <w:pPr>
+              <w:spacing w:before="120" w:after="60" w:line="271" w:lineRule="auto"/>
+              <w:contextualSpacing/>
+              <w:jc w:val="both"/>
+              <w:rPr>
+                <w:rFonts w:ascii="Times New Roman" w:hAnsi="Times New Roman" w:cs="Times New Roman"/>
+                <w:color w:val="000000" w:themeColor="text1"/>
+              </w:rPr>
+            </w:pPr>
+            <w:r>
+              <w:rPr>
+                <w:rFonts w:ascii="Times New Roman" w:hAnsi="Times New Roman" w:cs="Times New Roman"/>
+                <w:color w:val="000000" w:themeColor="text1"/>
+              </w:rPr>
+              <w:t>Giá Trị Mặc Định</w:t>
+            </w:r>
+          </w:p>
+        </w:tc>
+      </w:tr>
+      <w:tr>
+        <w:trPr>
+          <w:trHeight w:val="636"/>
+        </w:trPr>
+        <w:tc>
+          <w:tcPr>
+            <w:tcW w:w="643" w:type="dxa"/>
+            <w:vAlign w:val="center"/>
+          </w:tcPr>
+          <w:p>
+            <w:pPr>
+              <w:spacing w:before="120" w:after="60" w:line="271" w:lineRule="auto"/>
+              <w:contextualSpacing/>
+              <w:jc w:val="both"/>
+              <w:rPr>
+                <w:rFonts w:ascii="Times New Roman" w:hAnsi="Times New Roman" w:cs="Times New Roman"/>
+                <w:color w:val="000000" w:themeColor="text1"/>
+                <w:szCs w:val="24"/>
+              </w:rPr>
+            </w:pPr>
+            <w:r>
+              <w:rPr>
+                <w:rFonts w:ascii="Times New Roman" w:hAnsi="Times New Roman" w:cs="Times New Roman"/>
+                <w:color w:val="000000" w:themeColor="text1"/>
+                <w:szCs w:val="24"/>
+              </w:rPr>
+              <w:t>1</w:t>
+            </w:r>
+          </w:p>
+        </w:tc>
+        <w:tc>
+          <w:tcPr>
+            <w:tcW w:w="2597" w:type="dxa"/>
+            <w:vAlign w:val="center"/>
+          </w:tcPr>
+          <w:p>
+            <w:pPr>
+              <w:spacing w:before="120" w:after="60" w:line="271" w:lineRule="auto"/>
+              <w:contextualSpacing/>
+              <w:jc w:val="both"/>
+              <w:rPr>
+                <w:rFonts w:ascii="Times New Roman" w:hAnsi="Times New Roman" w:cs="Times New Roman"/>
+                <w:color w:val="000000" w:themeColor="text1"/>
+                <w:szCs w:val="24"/>
+              </w:rPr>
+            </w:pPr>
+            <w:r>
+              <w:rPr>
+                <w:rFonts w:ascii="Times New Roman" w:hAnsi="Times New Roman" w:cs="Times New Roman"/>
+                <w:color w:val="000000" w:themeColor="text1"/>
+                <w:szCs w:val="24"/>
+              </w:rPr>
+              <w:t>Checkbox</w:t>
+            </w:r>
+          </w:p>
+        </w:tc>
+        <w:tc>
+          <w:tcPr>
+            <w:tcW w:w="1890" w:type="dxa"/>
+            <w:vAlign w:val="center"/>
+          </w:tcPr>
+          <w:p>
+            <w:pPr>
+              <w:spacing w:before="120" w:after="60" w:line="271" w:lineRule="auto"/>
+              <w:contextualSpacing/>
+              <w:jc w:val="both"/>
+              <w:rPr>
+                <w:rFonts w:ascii="Times New Roman" w:hAnsi="Times New Roman" w:cs="Times New Roman"/>
+                <w:color w:val="000000" w:themeColor="text1"/>
+                <w:szCs w:val="24"/>
+              </w:rPr>
+            </w:pPr>
+            <w:r>
+              <w:rPr>
+                <w:rFonts w:ascii="Times New Roman" w:hAnsi="Times New Roman" w:cs="Times New Roman"/>
+                <w:color w:val="000000" w:themeColor="text1"/>
+                <w:szCs w:val="24"/>
+              </w:rPr>
+              <w:t>Choose</w:t>
+            </w:r>
+          </w:p>
+        </w:tc>
+        <w:tc>
+          <w:tcPr>
+            <w:tcW w:w="2250" w:type="dxa"/>
+            <w:vAlign w:val="center"/>
+          </w:tcPr>
+          <w:p>
+            <w:pPr>
+              <w:spacing w:before="120" w:after="60" w:line="271" w:lineRule="auto"/>
+              <w:contextualSpacing/>
+              <w:jc w:val="both"/>
+              <w:rPr>
+                <w:rFonts w:ascii="Times New Roman" w:hAnsi="Times New Roman" w:cs="Times New Roman"/>
+                <w:color w:val="000000" w:themeColor="text1"/>
+                <w:szCs w:val="24"/>
+              </w:rPr>
+            </w:pPr>
+            <w:r>
+              <w:rPr>
+                <w:rFonts w:ascii="Times New Roman" w:hAnsi="Times New Roman" w:cs="Times New Roman"/>
+                <w:color w:val="000000" w:themeColor="text1"/>
+                <w:szCs w:val="24"/>
+              </w:rPr>
+              <w:t>Chọn</w:t>
+            </w:r>
+          </w:p>
+        </w:tc>
+        <w:tc>
+          <w:tcPr>
+            <w:tcW w:w="2070" w:type="dxa"/>
+            <w:vAlign w:val="center"/>
+          </w:tcPr>
+          <w:p>
+            <w:pPr>
+              <w:spacing w:before="120" w:after="60" w:line="271" w:lineRule="auto"/>
+              <w:contextualSpacing/>
+              <w:jc w:val="both"/>
+              <w:rPr>
+                <w:rFonts w:ascii="Times New Roman" w:hAnsi="Times New Roman" w:cs="Times New Roman"/>
+                <w:color w:val="000000" w:themeColor="text1"/>
+                <w:szCs w:val="24"/>
+              </w:rPr>
+            </w:pPr>
+            <w:r>
+              <w:rPr>
+                <w:rFonts w:ascii="Times New Roman" w:hAnsi="Times New Roman" w:cs="Times New Roman"/>
+                <w:color w:val="000000" w:themeColor="text1"/>
+                <w:szCs w:val="24"/>
+              </w:rPr>
+              <w:t xml:space="preserve">False </w:t>
+            </w:r>
+          </w:p>
+        </w:tc>
+      </w:tr>
+      <w:tr>
+        <w:trPr>
+          <w:trHeight w:val="537"/>
+        </w:trPr>
+        <w:tc>
+          <w:tcPr>
+            <w:tcW w:w="643" w:type="dxa"/>
+            <w:vAlign w:val="center"/>
+          </w:tcPr>
+          <w:p>
+            <w:pPr>
+              <w:spacing w:before="120" w:after="60" w:line="271" w:lineRule="auto"/>
+              <w:contextualSpacing/>
+              <w:jc w:val="both"/>
+              <w:rPr>
+                <w:rFonts w:ascii="Times New Roman" w:hAnsi="Times New Roman" w:cs="Times New Roman"/>
+                <w:color w:val="000000" w:themeColor="text1"/>
+                <w:szCs w:val="24"/>
+              </w:rPr>
+            </w:pPr>
+            <w:r>
+              <w:rPr>
+                <w:rFonts w:ascii="Times New Roman" w:hAnsi="Times New Roman" w:cs="Times New Roman"/>
+                <w:color w:val="000000" w:themeColor="text1"/>
+                <w:szCs w:val="24"/>
+              </w:rPr>
+              <w:t>2</w:t>
+            </w:r>
+          </w:p>
+        </w:tc>
+        <w:tc>
+          <w:tcPr>
+            <w:tcW w:w="2597" w:type="dxa"/>
+            <w:vAlign w:val="center"/>
+          </w:tcPr>
+          <w:p>
+            <w:pPr>
+              <w:spacing w:before="120" w:after="60" w:line="271" w:lineRule="auto"/>
+              <w:contextualSpacing/>
+              <w:jc w:val="both"/>
+              <w:rPr>
+                <w:rFonts w:ascii="Times New Roman" w:hAnsi="Times New Roman" w:cs="Times New Roman"/>
+                <w:color w:val="000000" w:themeColor="text1"/>
+                <w:szCs w:val="24"/>
+              </w:rPr>
+            </w:pPr>
+            <w:r>
+              <w:rPr>
+                <w:rFonts w:ascii="Times New Roman" w:hAnsi="Times New Roman" w:cs="Times New Roman"/>
+                <w:color w:val="000000" w:themeColor="text1"/>
+                <w:szCs w:val="24"/>
+              </w:rPr>
+              <w:t xml:space="preserve">Link </w:t>
+            </w:r>
+          </w:p>
+        </w:tc>
+        <w:tc>
+          <w:tcPr>
+            <w:tcW w:w="1890" w:type="dxa"/>
+            <w:vAlign w:val="center"/>
+          </w:tcPr>
+          <w:p>
+            <w:pPr>
+              <w:spacing w:before="120" w:after="60" w:line="271" w:lineRule="auto"/>
+              <w:contextualSpacing/>
+              <w:jc w:val="both"/>
+              <w:rPr>
+                <w:rFonts w:ascii="Times New Roman" w:hAnsi="Times New Roman" w:cs="Times New Roman"/>
+                <w:color w:val="000000" w:themeColor="text1"/>
+                <w:szCs w:val="24"/>
+              </w:rPr>
+            </w:pPr>
+            <w:r>
+              <w:rPr>
+                <w:rFonts w:ascii="Times New Roman" w:hAnsi="Times New Roman" w:cs="Times New Roman"/>
+                <w:color w:val="000000" w:themeColor="text1"/>
+                <w:szCs w:val="24"/>
+              </w:rPr>
+              <w:t>LinkDetail</w:t>
+            </w:r>
+          </w:p>
+        </w:tc>
+        <w:tc>
+          <w:tcPr>
+            <w:tcW w:w="2250" w:type="dxa"/>
+            <w:vAlign w:val="center"/>
+          </w:tcPr>
+          <w:p>
+            <w:pPr>
+              <w:spacing w:before="120" w:after="60" w:line="271" w:lineRule="auto"/>
+              <w:contextualSpacing/>
+              <w:jc w:val="both"/>
+              <w:rPr>
+                <w:rFonts w:ascii="Times New Roman" w:hAnsi="Times New Roman" w:cs="Times New Roman"/>
+                <w:color w:val="000000" w:themeColor="text1"/>
+                <w:szCs w:val="24"/>
+              </w:rPr>
+            </w:pPr>
+            <w:r>
+              <w:rPr>
+                <w:rFonts w:ascii="Times New Roman" w:hAnsi="Times New Roman" w:cs="Times New Roman"/>
+                <w:color w:val="000000" w:themeColor="text1"/>
+                <w:szCs w:val="24"/>
+              </w:rPr>
+              <w:t>Xem chi tiết</w:t>
+            </w:r>
+          </w:p>
+        </w:tc>
+        <w:tc>
+          <w:tcPr>
+            <w:tcW w:w="2070" w:type="dxa"/>
+            <w:vAlign w:val="center"/>
+          </w:tcPr>
+          <w:p>
+            <w:pPr>
+              <w:spacing w:before="120" w:after="60" w:line="271" w:lineRule="auto"/>
+              <w:contextualSpacing/>
+              <w:jc w:val="both"/>
+              <w:rPr>
+                <w:rFonts w:ascii="Times New Roman" w:hAnsi="Times New Roman" w:cs="Times New Roman"/>
+                <w:color w:val="000000" w:themeColor="text1"/>
+                <w:szCs w:val="24"/>
+              </w:rPr>
+            </w:pPr>
+            <w:r>
+              <w:rPr>
+                <w:rFonts w:ascii="Times New Roman" w:hAnsi="Times New Roman" w:cs="Times New Roman"/>
+                <w:color w:val="000000" w:themeColor="text1"/>
+                <w:szCs w:val="24"/>
+              </w:rPr>
+              <w:t>None</w:t>
+            </w:r>
+          </w:p>
+        </w:tc>
+      </w:tr>
+      <w:tr>
+        <w:trPr>
+          <w:trHeight w:val="629"/>
+        </w:trPr>
+        <w:tc>
+          <w:tcPr>
+            <w:tcW w:w="643" w:type="dxa"/>
+            <w:vAlign w:val="center"/>
+          </w:tcPr>
+          <w:p>
+            <w:pPr>
+              <w:spacing w:before="120" w:after="60" w:line="271" w:lineRule="auto"/>
+              <w:contextualSpacing/>
+              <w:jc w:val="both"/>
+              <w:rPr>
+                <w:rFonts w:ascii="Times New Roman" w:hAnsi="Times New Roman" w:cs="Times New Roman"/>
+                <w:color w:val="000000" w:themeColor="text1"/>
+                <w:szCs w:val="24"/>
+              </w:rPr>
+            </w:pPr>
+            <w:r>
+              <w:rPr>
+                <w:rFonts w:ascii="Times New Roman" w:hAnsi="Times New Roman" w:cs="Times New Roman"/>
+                <w:color w:val="000000" w:themeColor="text1"/>
+                <w:szCs w:val="24"/>
+              </w:rPr>
+              <w:t>3</w:t>
+            </w:r>
+          </w:p>
+        </w:tc>
+        <w:tc>
+          <w:tcPr>
+            <w:tcW w:w="2597" w:type="dxa"/>
+            <w:vAlign w:val="center"/>
+          </w:tcPr>
+          <w:p>
+            <w:pPr>
+              <w:spacing w:before="120" w:after="60" w:line="271" w:lineRule="auto"/>
+              <w:contextualSpacing/>
+              <w:jc w:val="both"/>
+              <w:rPr>
+                <w:rFonts w:ascii="Times New Roman" w:hAnsi="Times New Roman" w:cs="Times New Roman"/>
+                <w:color w:val="000000" w:themeColor="text1"/>
+                <w:szCs w:val="24"/>
+              </w:rPr>
+            </w:pPr>
+            <w:r>
+              <w:rPr>
+                <w:rFonts w:ascii="Times New Roman" w:hAnsi="Times New Roman" w:cs="Times New Roman"/>
+                <w:color w:val="000000" w:themeColor="text1"/>
+                <w:szCs w:val="24"/>
+              </w:rPr>
+              <w:t xml:space="preserve">Button </w:t>
+            </w:r>
+          </w:p>
+        </w:tc>
+        <w:tc>
+          <w:tcPr>
+            <w:tcW w:w="1890" w:type="dxa"/>
+            <w:vAlign w:val="center"/>
+          </w:tcPr>
+          <w:p>
+            <w:pPr>
+              <w:spacing w:before="120" w:after="60" w:line="271" w:lineRule="auto"/>
+              <w:contextualSpacing/>
+              <w:jc w:val="both"/>
+              <w:rPr>
+                <w:rFonts w:ascii="Times New Roman" w:hAnsi="Times New Roman" w:cs="Times New Roman"/>
+                <w:color w:val="000000" w:themeColor="text1"/>
+                <w:szCs w:val="24"/>
+              </w:rPr>
+            </w:pPr>
+            <w:r>
+              <w:rPr>
+                <w:rFonts w:ascii="Times New Roman" w:hAnsi="Times New Roman" w:cs="Times New Roman"/>
+                <w:color w:val="000000" w:themeColor="text1"/>
+                <w:szCs w:val="24"/>
+              </w:rPr>
+              <w:t>Agree</w:t>
+            </w:r>
+          </w:p>
+        </w:tc>
+        <w:tc>
+          <w:tcPr>
+            <w:tcW w:w="2250" w:type="dxa"/>
+            <w:vAlign w:val="center"/>
+          </w:tcPr>
+          <w:p>
+            <w:pPr>
+              <w:spacing w:before="120" w:after="60" w:line="271" w:lineRule="auto"/>
+              <w:contextualSpacing/>
+              <w:jc w:val="both"/>
+              <w:rPr>
+                <w:rFonts w:ascii="Times New Roman" w:hAnsi="Times New Roman" w:cs="Times New Roman"/>
+                <w:color w:val="000000" w:themeColor="text1"/>
+                <w:szCs w:val="24"/>
+              </w:rPr>
+            </w:pPr>
+            <w:r>
+              <w:rPr>
+                <w:rFonts w:ascii="Times New Roman" w:hAnsi="Times New Roman" w:cs="Times New Roman"/>
+                <w:color w:val="000000" w:themeColor="text1"/>
+                <w:szCs w:val="24"/>
+              </w:rPr>
+              <w:t>Duyệt</w:t>
+            </w:r>
+          </w:p>
+        </w:tc>
+        <w:tc>
+          <w:tcPr>
+            <w:tcW w:w="2070" w:type="dxa"/>
+            <w:vAlign w:val="center"/>
+          </w:tcPr>
+          <w:p>
+            <w:pPr>
+              <w:spacing w:before="120" w:after="60" w:line="271" w:lineRule="auto"/>
+              <w:contextualSpacing/>
+              <w:jc w:val="both"/>
+              <w:rPr>
+                <w:rFonts w:ascii="Times New Roman" w:hAnsi="Times New Roman" w:cs="Times New Roman"/>
+                <w:color w:val="000000" w:themeColor="text1"/>
+                <w:szCs w:val="24"/>
+              </w:rPr>
+            </w:pPr>
+            <w:r>
+              <w:rPr>
+                <w:rFonts w:ascii="Times New Roman" w:hAnsi="Times New Roman" w:cs="Times New Roman"/>
+                <w:color w:val="000000" w:themeColor="text1"/>
+                <w:szCs w:val="24"/>
+              </w:rPr>
+              <w:t xml:space="preserve">None </w:t>
+            </w:r>
+          </w:p>
+        </w:tc>
+      </w:tr>
+      <w:tr>
+        <w:trPr>
+          <w:trHeight w:val="467"/>
+        </w:trPr>
+        <w:tc>
+          <w:tcPr>
+            <w:tcW w:w="643" w:type="dxa"/>
+            <w:vAlign w:val="center"/>
+          </w:tcPr>
+          <w:p>
+            <w:pPr>
+              <w:spacing w:before="120" w:after="60" w:line="271" w:lineRule="auto"/>
+              <w:contextualSpacing/>
+              <w:jc w:val="both"/>
+              <w:rPr>
+                <w:rFonts w:ascii="Times New Roman" w:hAnsi="Times New Roman" w:cs="Times New Roman"/>
+                <w:color w:val="000000" w:themeColor="text1"/>
+                <w:szCs w:val="24"/>
+              </w:rPr>
+            </w:pPr>
+            <w:r>
+              <w:rPr>
+                <w:rFonts w:ascii="Times New Roman" w:hAnsi="Times New Roman" w:cs="Times New Roman"/>
+                <w:color w:val="000000" w:themeColor="text1"/>
+                <w:szCs w:val="24"/>
+              </w:rPr>
+              <w:t>4</w:t>
+            </w:r>
+          </w:p>
+        </w:tc>
+        <w:tc>
+          <w:tcPr>
+            <w:tcW w:w="2597" w:type="dxa"/>
+            <w:vAlign w:val="center"/>
+          </w:tcPr>
+          <w:p>
+            <w:pPr>
+              <w:spacing w:before="120" w:after="60" w:line="271" w:lineRule="auto"/>
+              <w:contextualSpacing/>
+              <w:jc w:val="both"/>
+              <w:rPr>
+                <w:rFonts w:ascii="Times New Roman" w:hAnsi="Times New Roman" w:cs="Times New Roman"/>
+                <w:color w:val="000000" w:themeColor="text1"/>
+                <w:szCs w:val="24"/>
+              </w:rPr>
+            </w:pPr>
+            <w:r>
+              <w:rPr>
+                <w:rFonts w:ascii="Times New Roman" w:hAnsi="Times New Roman" w:cs="Times New Roman"/>
+                <w:color w:val="000000" w:themeColor="text1"/>
+                <w:szCs w:val="24"/>
+              </w:rPr>
+              <w:t xml:space="preserve">Button </w:t>
+            </w:r>
+          </w:p>
+        </w:tc>
+        <w:tc>
+          <w:tcPr>
+            <w:tcW w:w="1890" w:type="dxa"/>
+            <w:vAlign w:val="center"/>
+          </w:tcPr>
+          <w:p>
+            <w:pPr>
+              <w:spacing w:before="120" w:after="60" w:line="271" w:lineRule="auto"/>
+              <w:contextualSpacing/>
+              <w:jc w:val="both"/>
+              <w:rPr>
+                <w:rFonts w:ascii="Times New Roman" w:hAnsi="Times New Roman" w:cs="Times New Roman"/>
+                <w:color w:val="000000" w:themeColor="text1"/>
+                <w:szCs w:val="24"/>
+              </w:rPr>
+            </w:pPr>
+            <w:r>
+              <w:rPr>
+                <w:rFonts w:ascii="Times New Roman" w:hAnsi="Times New Roman" w:cs="Times New Roman"/>
+                <w:color w:val="000000" w:themeColor="text1"/>
+                <w:szCs w:val="24"/>
+              </w:rPr>
+              <w:t>Disagree</w:t>
+            </w:r>
+          </w:p>
+        </w:tc>
+        <w:tc>
+          <w:tcPr>
+            <w:tcW w:w="2250" w:type="dxa"/>
+            <w:vAlign w:val="center"/>
+          </w:tcPr>
+          <w:p>
+            <w:pPr>
+              <w:spacing w:before="120" w:after="60" w:line="271" w:lineRule="auto"/>
+              <w:contextualSpacing/>
+              <w:jc w:val="both"/>
+              <w:rPr>
+                <w:rFonts w:ascii="Times New Roman" w:hAnsi="Times New Roman" w:cs="Times New Roman"/>
+                <w:color w:val="000000" w:themeColor="text1"/>
+                <w:szCs w:val="24"/>
+              </w:rPr>
+            </w:pPr>
+            <w:r>
+              <w:rPr>
+                <w:rFonts w:ascii="Times New Roman" w:hAnsi="Times New Roman" w:cs="Times New Roman"/>
+                <w:color w:val="000000" w:themeColor="text1"/>
+                <w:szCs w:val="24"/>
+              </w:rPr>
+              <w:t xml:space="preserve">Xóa </w:t>
+            </w:r>
+          </w:p>
+        </w:tc>
+        <w:tc>
+          <w:tcPr>
+            <w:tcW w:w="2070" w:type="dxa"/>
+            <w:vAlign w:val="center"/>
+          </w:tcPr>
+          <w:p>
+            <w:pPr>
+              <w:spacing w:before="120" w:after="60" w:line="271" w:lineRule="auto"/>
+              <w:contextualSpacing/>
+              <w:jc w:val="both"/>
+              <w:rPr>
+                <w:rFonts w:ascii="Times New Roman" w:hAnsi="Times New Roman" w:cs="Times New Roman"/>
+                <w:color w:val="000000" w:themeColor="text1"/>
+                <w:szCs w:val="24"/>
+              </w:rPr>
+            </w:pPr>
+            <w:r>
+              <w:rPr>
+                <w:rFonts w:ascii="Times New Roman" w:hAnsi="Times New Roman" w:cs="Times New Roman"/>
+                <w:color w:val="000000" w:themeColor="text1"/>
+                <w:szCs w:val="24"/>
+              </w:rPr>
+              <w:t xml:space="preserve">None </w:t>
+            </w:r>
+          </w:p>
+        </w:tc>
+      </w:tr>
+      <w:tr>
+        <w:trPr>
+          <w:trHeight w:val="467"/>
+        </w:trPr>
+        <w:tc>
+          <w:tcPr>
+            <w:tcW w:w="643" w:type="dxa"/>
+            <w:vAlign w:val="center"/>
+          </w:tcPr>
+          <w:p>
+            <w:pPr>
+              <w:spacing w:before="120" w:after="60" w:line="271" w:lineRule="auto"/>
+              <w:contextualSpacing/>
+              <w:jc w:val="both"/>
+              <w:rPr>
+                <w:rFonts w:ascii="Times New Roman" w:hAnsi="Times New Roman" w:cs="Times New Roman"/>
+                <w:color w:val="000000" w:themeColor="text1"/>
+                <w:szCs w:val="24"/>
+              </w:rPr>
+            </w:pPr>
+            <w:r>
+              <w:rPr>
+                <w:rFonts w:ascii="Times New Roman" w:hAnsi="Times New Roman" w:cs="Times New Roman"/>
+                <w:color w:val="000000" w:themeColor="text1"/>
+                <w:szCs w:val="24"/>
+              </w:rPr>
+              <w:t>5</w:t>
+            </w:r>
+          </w:p>
+        </w:tc>
+        <w:tc>
+          <w:tcPr>
+            <w:tcW w:w="2597" w:type="dxa"/>
+            <w:vAlign w:val="center"/>
+          </w:tcPr>
+          <w:p>
+            <w:pPr>
+              <w:spacing w:before="120" w:after="60" w:line="271" w:lineRule="auto"/>
+              <w:contextualSpacing/>
+              <w:jc w:val="both"/>
+              <w:rPr>
+                <w:rFonts w:ascii="Times New Roman" w:hAnsi="Times New Roman" w:cs="Times New Roman"/>
+                <w:color w:val="000000" w:themeColor="text1"/>
+                <w:szCs w:val="24"/>
+              </w:rPr>
+            </w:pPr>
+            <w:r>
+              <w:rPr>
+                <w:rFonts w:ascii="Times New Roman" w:hAnsi="Times New Roman" w:cs="Times New Roman"/>
+                <w:color w:val="000000" w:themeColor="text1"/>
+                <w:szCs w:val="24"/>
+              </w:rPr>
+              <w:t xml:space="preserve">Link </w:t>
+            </w:r>
+          </w:p>
+        </w:tc>
+        <w:tc>
+          <w:tcPr>
+            <w:tcW w:w="1890" w:type="dxa"/>
+            <w:vAlign w:val="center"/>
+          </w:tcPr>
+          <w:p>
+            <w:pPr>
+              <w:spacing w:before="120" w:after="60" w:line="271" w:lineRule="auto"/>
+              <w:contextualSpacing/>
+              <w:jc w:val="both"/>
+              <w:rPr>
+                <w:rFonts w:ascii="Times New Roman" w:hAnsi="Times New Roman" w:cs="Times New Roman"/>
+                <w:color w:val="000000" w:themeColor="text1"/>
+                <w:szCs w:val="24"/>
+              </w:rPr>
+            </w:pPr>
+            <w:r>
+              <w:rPr>
+                <w:rFonts w:ascii="Times New Roman" w:hAnsi="Times New Roman" w:cs="Times New Roman"/>
+                <w:color w:val="000000" w:themeColor="text1"/>
+                <w:szCs w:val="24"/>
+              </w:rPr>
+              <w:t xml:space="preserve">Page </w:t>
+            </w:r>
+          </w:p>
+        </w:tc>
+        <w:tc>
+          <w:tcPr>
+            <w:tcW w:w="2250" w:type="dxa"/>
+            <w:vAlign w:val="center"/>
+          </w:tcPr>
+          <w:p>
+            <w:pPr>
+              <w:spacing w:before="120" w:after="60" w:line="271" w:lineRule="auto"/>
+              <w:contextualSpacing/>
+              <w:jc w:val="both"/>
+              <w:rPr>
+                <w:rFonts w:ascii="Times New Roman" w:hAnsi="Times New Roman" w:cs="Times New Roman"/>
+                <w:color w:val="000000" w:themeColor="text1"/>
+                <w:szCs w:val="24"/>
+              </w:rPr>
+            </w:pPr>
+            <w:r>
+              <w:rPr>
+                <w:rFonts w:ascii="Times New Roman" w:hAnsi="Times New Roman" w:cs="Times New Roman"/>
+                <w:color w:val="000000" w:themeColor="text1"/>
+                <w:szCs w:val="24"/>
+              </w:rPr>
+              <w:t>Trang thứ</w:t>
+            </w:r>
+            <w:proofErr w:type="gramStart"/>
+            <w:r>
+              <w:rPr>
+                <w:rFonts w:ascii="Times New Roman" w:hAnsi="Times New Roman" w:cs="Times New Roman"/>
+                <w:color w:val="000000" w:themeColor="text1"/>
+                <w:szCs w:val="24"/>
+              </w:rPr>
+              <w:t>..</w:t>
+            </w:r>
+            <w:proofErr w:type="gramEnd"/>
+          </w:p>
+        </w:tc>
+        <w:tc>
+          <w:tcPr>
+            <w:tcW w:w="2070" w:type="dxa"/>
+            <w:vAlign w:val="center"/>
+          </w:tcPr>
+          <w:p>
+            <w:pPr>
+              <w:spacing w:before="120" w:after="60" w:line="271" w:lineRule="auto"/>
+              <w:contextualSpacing/>
+              <w:jc w:val="both"/>
+              <w:rPr>
+                <w:rFonts w:ascii="Times New Roman" w:hAnsi="Times New Roman" w:cs="Times New Roman"/>
+                <w:color w:val="000000" w:themeColor="text1"/>
+                <w:szCs w:val="24"/>
+              </w:rPr>
+            </w:pPr>
+            <w:r>
+              <w:rPr>
+                <w:rFonts w:ascii="Times New Roman" w:hAnsi="Times New Roman" w:cs="Times New Roman"/>
+                <w:color w:val="000000" w:themeColor="text1"/>
+                <w:szCs w:val="24"/>
+              </w:rPr>
+              <w:t>1</w:t>
+            </w:r>
+          </w:p>
+        </w:tc>
+      </w:tr>
+      <w:tr>
+        <w:trPr>
+          <w:trHeight w:val="467"/>
+        </w:trPr>
+        <w:tc>
+          <w:tcPr>
+            <w:tcW w:w="643" w:type="dxa"/>
+            <w:vAlign w:val="center"/>
+          </w:tcPr>
+          <w:p>
+            <w:pPr>
+              <w:spacing w:before="120" w:after="60" w:line="271" w:lineRule="auto"/>
+              <w:contextualSpacing/>
+              <w:jc w:val="both"/>
+              <w:rPr>
+                <w:rFonts w:ascii="Times New Roman" w:hAnsi="Times New Roman" w:cs="Times New Roman"/>
+                <w:color w:val="000000" w:themeColor="text1"/>
+                <w:szCs w:val="24"/>
+              </w:rPr>
+            </w:pPr>
+            <w:r>
+              <w:rPr>
+                <w:rFonts w:ascii="Times New Roman" w:hAnsi="Times New Roman" w:cs="Times New Roman"/>
+                <w:color w:val="000000" w:themeColor="text1"/>
+                <w:szCs w:val="24"/>
+              </w:rPr>
+              <w:t>6</w:t>
+            </w:r>
+          </w:p>
+        </w:tc>
+        <w:tc>
+          <w:tcPr>
+            <w:tcW w:w="2597" w:type="dxa"/>
+            <w:vAlign w:val="center"/>
+          </w:tcPr>
+          <w:p>
+            <w:pPr>
+              <w:spacing w:before="120" w:after="60" w:line="271" w:lineRule="auto"/>
+              <w:contextualSpacing/>
+              <w:jc w:val="both"/>
+              <w:rPr>
+                <w:rFonts w:ascii="Times New Roman" w:hAnsi="Times New Roman" w:cs="Times New Roman"/>
+                <w:color w:val="000000" w:themeColor="text1"/>
+                <w:szCs w:val="24"/>
+              </w:rPr>
+            </w:pPr>
+            <w:r>
+              <w:rPr>
+                <w:rFonts w:ascii="Times New Roman" w:hAnsi="Times New Roman" w:cs="Times New Roman"/>
+                <w:color w:val="000000" w:themeColor="text1"/>
+                <w:szCs w:val="24"/>
+              </w:rPr>
+              <w:t>Button</w:t>
+            </w:r>
+          </w:p>
+        </w:tc>
+        <w:tc>
+          <w:tcPr>
+            <w:tcW w:w="1890" w:type="dxa"/>
+            <w:vAlign w:val="center"/>
+          </w:tcPr>
+          <w:p>
+            <w:pPr>
+              <w:spacing w:before="120" w:after="60" w:line="271" w:lineRule="auto"/>
+              <w:contextualSpacing/>
+              <w:jc w:val="both"/>
+              <w:rPr>
+                <w:rFonts w:ascii="Times New Roman" w:hAnsi="Times New Roman" w:cs="Times New Roman"/>
+                <w:color w:val="000000" w:themeColor="text1"/>
+                <w:szCs w:val="24"/>
+              </w:rPr>
+            </w:pPr>
+            <w:r>
+              <w:rPr>
+                <w:rFonts w:ascii="Times New Roman" w:hAnsi="Times New Roman" w:cs="Times New Roman"/>
+                <w:color w:val="000000" w:themeColor="text1"/>
+                <w:szCs w:val="24"/>
+              </w:rPr>
+              <w:t>MulAgree</w:t>
+            </w:r>
+          </w:p>
+        </w:tc>
+        <w:tc>
+          <w:tcPr>
+            <w:tcW w:w="2250" w:type="dxa"/>
+            <w:vAlign w:val="center"/>
+          </w:tcPr>
+          <w:p>
+            <w:pPr>
+              <w:spacing w:before="120" w:after="60" w:line="271" w:lineRule="auto"/>
+              <w:contextualSpacing/>
+              <w:jc w:val="both"/>
+              <w:rPr>
+                <w:rFonts w:ascii="Times New Roman" w:hAnsi="Times New Roman" w:cs="Times New Roman"/>
+                <w:color w:val="000000" w:themeColor="text1"/>
+                <w:szCs w:val="24"/>
+              </w:rPr>
+            </w:pPr>
+            <w:r>
+              <w:rPr>
+                <w:rFonts w:ascii="Times New Roman" w:hAnsi="Times New Roman" w:cs="Times New Roman"/>
+                <w:color w:val="000000" w:themeColor="text1"/>
+                <w:szCs w:val="24"/>
+              </w:rPr>
+              <w:t>Duyệt Tin</w:t>
+            </w:r>
+          </w:p>
+        </w:tc>
+        <w:tc>
+          <w:tcPr>
+            <w:tcW w:w="2070" w:type="dxa"/>
+            <w:vAlign w:val="center"/>
+          </w:tcPr>
+          <w:p>
+            <w:pPr>
+              <w:spacing w:before="120" w:after="60" w:line="271" w:lineRule="auto"/>
+              <w:contextualSpacing/>
+              <w:jc w:val="both"/>
+              <w:rPr>
+                <w:rFonts w:ascii="Times New Roman" w:hAnsi="Times New Roman" w:cs="Times New Roman"/>
+                <w:color w:val="000000" w:themeColor="text1"/>
+                <w:szCs w:val="24"/>
+              </w:rPr>
+            </w:pPr>
+            <w:r>
+              <w:rPr>
+                <w:rFonts w:ascii="Times New Roman" w:hAnsi="Times New Roman" w:cs="Times New Roman"/>
+                <w:color w:val="000000" w:themeColor="text1"/>
+                <w:szCs w:val="24"/>
+              </w:rPr>
+              <w:t xml:space="preserve">None </w:t>
+            </w:r>
+          </w:p>
+        </w:tc>
+      </w:tr>
+      <w:tr>
+        <w:trPr>
+          <w:trHeight w:val="467"/>
+        </w:trPr>
+        <w:tc>
+          <w:tcPr>
+            <w:tcW w:w="643" w:type="dxa"/>
+            <w:vAlign w:val="center"/>
+          </w:tcPr>
+          <w:p>
+            <w:pPr>
+              <w:spacing w:before="120" w:after="60" w:line="271" w:lineRule="auto"/>
+              <w:contextualSpacing/>
+              <w:jc w:val="both"/>
+              <w:rPr>
+                <w:rFonts w:ascii="Times New Roman" w:hAnsi="Times New Roman" w:cs="Times New Roman"/>
+                <w:color w:val="000000" w:themeColor="text1"/>
+                <w:szCs w:val="24"/>
+              </w:rPr>
+            </w:pPr>
+            <w:r>
+              <w:rPr>
+                <w:rFonts w:ascii="Times New Roman" w:hAnsi="Times New Roman" w:cs="Times New Roman"/>
+                <w:color w:val="000000" w:themeColor="text1"/>
+                <w:szCs w:val="24"/>
+              </w:rPr>
+              <w:t>7</w:t>
+            </w:r>
+          </w:p>
+        </w:tc>
+        <w:tc>
+          <w:tcPr>
+            <w:tcW w:w="2597" w:type="dxa"/>
+            <w:vAlign w:val="center"/>
+          </w:tcPr>
+          <w:p>
+            <w:pPr>
+              <w:spacing w:before="120" w:after="60" w:line="271" w:lineRule="auto"/>
+              <w:contextualSpacing/>
+              <w:jc w:val="both"/>
+              <w:rPr>
+                <w:rFonts w:ascii="Times New Roman" w:hAnsi="Times New Roman" w:cs="Times New Roman"/>
+                <w:color w:val="000000" w:themeColor="text1"/>
+                <w:szCs w:val="24"/>
+              </w:rPr>
+            </w:pPr>
+            <w:r>
+              <w:rPr>
+                <w:rFonts w:ascii="Times New Roman" w:hAnsi="Times New Roman" w:cs="Times New Roman"/>
+                <w:color w:val="000000" w:themeColor="text1"/>
+                <w:szCs w:val="24"/>
+              </w:rPr>
+              <w:t xml:space="preserve">Button </w:t>
+            </w:r>
+          </w:p>
+        </w:tc>
+        <w:tc>
+          <w:tcPr>
+            <w:tcW w:w="1890" w:type="dxa"/>
+            <w:vAlign w:val="center"/>
+          </w:tcPr>
+          <w:p>
+            <w:pPr>
+              <w:spacing w:before="120" w:after="60" w:line="271" w:lineRule="auto"/>
+              <w:contextualSpacing/>
+              <w:jc w:val="both"/>
+              <w:rPr>
+                <w:rFonts w:ascii="Times New Roman" w:hAnsi="Times New Roman" w:cs="Times New Roman"/>
+                <w:color w:val="000000" w:themeColor="text1"/>
+                <w:szCs w:val="24"/>
+              </w:rPr>
+            </w:pPr>
+            <w:r>
+              <w:rPr>
+                <w:rFonts w:ascii="Times New Roman" w:hAnsi="Times New Roman" w:cs="Times New Roman"/>
+                <w:color w:val="000000" w:themeColor="text1"/>
+                <w:szCs w:val="24"/>
+              </w:rPr>
+              <w:t>MulDisargee</w:t>
+            </w:r>
+          </w:p>
+        </w:tc>
+        <w:tc>
+          <w:tcPr>
+            <w:tcW w:w="2250" w:type="dxa"/>
+            <w:vAlign w:val="center"/>
+          </w:tcPr>
+          <w:p>
+            <w:pPr>
+              <w:spacing w:before="120" w:after="60" w:line="271" w:lineRule="auto"/>
+              <w:contextualSpacing/>
+              <w:jc w:val="both"/>
+              <w:rPr>
+                <w:rFonts w:ascii="Times New Roman" w:hAnsi="Times New Roman" w:cs="Times New Roman"/>
+                <w:color w:val="000000" w:themeColor="text1"/>
+                <w:szCs w:val="24"/>
+              </w:rPr>
+            </w:pPr>
+            <w:r>
+              <w:rPr>
+                <w:rFonts w:ascii="Times New Roman" w:hAnsi="Times New Roman" w:cs="Times New Roman"/>
+                <w:color w:val="000000" w:themeColor="text1"/>
+                <w:szCs w:val="24"/>
+              </w:rPr>
+              <w:t>Xóa Tin</w:t>
+            </w:r>
+          </w:p>
+        </w:tc>
+        <w:tc>
+          <w:tcPr>
+            <w:tcW w:w="2070" w:type="dxa"/>
+            <w:vAlign w:val="center"/>
+          </w:tcPr>
+          <w:p>
+            <w:pPr>
+              <w:spacing w:before="120" w:after="60" w:line="271" w:lineRule="auto"/>
+              <w:contextualSpacing/>
+              <w:jc w:val="both"/>
+              <w:rPr>
+                <w:rFonts w:ascii="Times New Roman" w:hAnsi="Times New Roman" w:cs="Times New Roman"/>
+                <w:color w:val="000000" w:themeColor="text1"/>
+                <w:szCs w:val="24"/>
+              </w:rPr>
+            </w:pPr>
+            <w:r>
+              <w:rPr>
+                <w:rFonts w:ascii="Times New Roman" w:hAnsi="Times New Roman" w:cs="Times New Roman"/>
+                <w:color w:val="000000" w:themeColor="text1"/>
+                <w:szCs w:val="24"/>
+              </w:rPr>
+              <w:t xml:space="preserve">None </w:t>
+            </w:r>
+          </w:p>
+        </w:tc>
+      </w:tr>
+      <w:tr>
+        <w:trPr>
+          <w:trHeight w:val="467"/>
+        </w:trPr>
+        <w:tc>
+          <w:tcPr>
+            <w:tcW w:w="643" w:type="dxa"/>
+            <w:vAlign w:val="center"/>
+          </w:tcPr>
+          <w:p>
+            <w:pPr>
+              <w:spacing w:before="120" w:after="60" w:line="271" w:lineRule="auto"/>
+              <w:contextualSpacing/>
+              <w:jc w:val="both"/>
+              <w:rPr>
+                <w:rFonts w:ascii="Times New Roman" w:hAnsi="Times New Roman" w:cs="Times New Roman"/>
+                <w:color w:val="000000" w:themeColor="text1"/>
+                <w:szCs w:val="24"/>
+              </w:rPr>
+            </w:pPr>
+            <w:r>
+              <w:rPr>
+                <w:rFonts w:ascii="Times New Roman" w:hAnsi="Times New Roman" w:cs="Times New Roman"/>
+                <w:color w:val="000000" w:themeColor="text1"/>
+                <w:szCs w:val="24"/>
+              </w:rPr>
+              <w:lastRenderedPageBreak/>
+              <w:t>8</w:t>
+            </w:r>
+          </w:p>
+        </w:tc>
+        <w:tc>
+          <w:tcPr>
+            <w:tcW w:w="2597" w:type="dxa"/>
+            <w:vAlign w:val="center"/>
+          </w:tcPr>
+          <w:p>
+            <w:pPr>
+              <w:spacing w:before="120" w:after="60" w:line="271" w:lineRule="auto"/>
+              <w:contextualSpacing/>
+              <w:jc w:val="both"/>
+              <w:rPr>
+                <w:rFonts w:ascii="Times New Roman" w:hAnsi="Times New Roman" w:cs="Times New Roman"/>
+                <w:color w:val="000000" w:themeColor="text1"/>
+                <w:szCs w:val="24"/>
+              </w:rPr>
+            </w:pPr>
+            <w:r>
+              <w:rPr>
+                <w:rFonts w:ascii="Times New Roman" w:hAnsi="Times New Roman" w:cs="Times New Roman"/>
+                <w:color w:val="000000" w:themeColor="text1"/>
+                <w:szCs w:val="24"/>
+              </w:rPr>
+              <w:t xml:space="preserve">Table </w:t>
+            </w:r>
+          </w:p>
+        </w:tc>
+        <w:tc>
+          <w:tcPr>
+            <w:tcW w:w="1890" w:type="dxa"/>
+            <w:vAlign w:val="center"/>
+          </w:tcPr>
+          <w:p>
+            <w:pPr>
+              <w:spacing w:before="120" w:after="60" w:line="271" w:lineRule="auto"/>
+              <w:contextualSpacing/>
+              <w:jc w:val="both"/>
+              <w:rPr>
+                <w:rFonts w:ascii="Times New Roman" w:hAnsi="Times New Roman" w:cs="Times New Roman"/>
+                <w:color w:val="000000" w:themeColor="text1"/>
+                <w:szCs w:val="24"/>
+              </w:rPr>
+            </w:pPr>
+            <w:r>
+              <w:rPr>
+                <w:rFonts w:ascii="Times New Roman" w:hAnsi="Times New Roman" w:cs="Times New Roman"/>
+                <w:color w:val="000000" w:themeColor="text1"/>
+                <w:szCs w:val="24"/>
+              </w:rPr>
+              <w:t>TableWailt</w:t>
+            </w:r>
+          </w:p>
+        </w:tc>
+        <w:tc>
+          <w:tcPr>
+            <w:tcW w:w="2250" w:type="dxa"/>
+            <w:vAlign w:val="center"/>
+          </w:tcPr>
+          <w:p>
+            <w:pPr>
+              <w:spacing w:before="120" w:after="60" w:line="271" w:lineRule="auto"/>
+              <w:contextualSpacing/>
+              <w:jc w:val="both"/>
+              <w:rPr>
+                <w:rFonts w:ascii="Times New Roman" w:hAnsi="Times New Roman" w:cs="Times New Roman"/>
+                <w:color w:val="000000" w:themeColor="text1"/>
+                <w:szCs w:val="24"/>
+              </w:rPr>
+            </w:pPr>
+            <w:r>
+              <w:rPr>
+                <w:rFonts w:ascii="Times New Roman" w:hAnsi="Times New Roman" w:cs="Times New Roman"/>
+                <w:color w:val="000000" w:themeColor="text1"/>
+                <w:szCs w:val="24"/>
+              </w:rPr>
+              <w:t>Các tin chưa duyệt</w:t>
+            </w:r>
+          </w:p>
+        </w:tc>
+        <w:tc>
+          <w:tcPr>
+            <w:tcW w:w="2070" w:type="dxa"/>
+            <w:vAlign w:val="center"/>
+          </w:tcPr>
+          <w:p>
+            <w:pPr>
+              <w:spacing w:before="120" w:after="60" w:line="271" w:lineRule="auto"/>
+              <w:contextualSpacing/>
+              <w:jc w:val="both"/>
+              <w:rPr>
+                <w:rFonts w:ascii="Times New Roman" w:hAnsi="Times New Roman" w:cs="Times New Roman"/>
+                <w:color w:val="000000" w:themeColor="text1"/>
+                <w:szCs w:val="24"/>
+              </w:rPr>
+            </w:pPr>
+            <w:r>
+              <w:rPr>
+                <w:rFonts w:ascii="Times New Roman" w:hAnsi="Times New Roman" w:cs="Times New Roman"/>
+                <w:color w:val="000000" w:themeColor="text1"/>
+                <w:szCs w:val="24"/>
+              </w:rPr>
+              <w:t xml:space="preserve">None </w:t>
+            </w:r>
+          </w:p>
+        </w:tc>
+      </w:tr>
+      <w:tr>
+        <w:trPr>
+          <w:trHeight w:val="467"/>
+        </w:trPr>
+        <w:tc>
+          <w:tcPr>
+            <w:tcW w:w="643" w:type="dxa"/>
+            <w:vAlign w:val="center"/>
+          </w:tcPr>
+          <w:p>
+            <w:pPr>
+              <w:spacing w:before="120" w:after="60" w:line="271" w:lineRule="auto"/>
+              <w:contextualSpacing/>
+              <w:jc w:val="both"/>
+              <w:rPr>
+                <w:rFonts w:ascii="Times New Roman" w:hAnsi="Times New Roman" w:cs="Times New Roman"/>
+                <w:color w:val="000000" w:themeColor="text1"/>
+                <w:szCs w:val="24"/>
+              </w:rPr>
+            </w:pPr>
+            <w:r>
+              <w:rPr>
+                <w:rFonts w:ascii="Times New Roman" w:hAnsi="Times New Roman" w:cs="Times New Roman"/>
+                <w:color w:val="000000" w:themeColor="text1"/>
+                <w:szCs w:val="24"/>
+              </w:rPr>
+              <w:t>9</w:t>
+            </w:r>
+          </w:p>
+        </w:tc>
+        <w:tc>
+          <w:tcPr>
+            <w:tcW w:w="2597" w:type="dxa"/>
+            <w:vAlign w:val="center"/>
+          </w:tcPr>
+          <w:p>
+            <w:pPr>
+              <w:spacing w:before="120" w:after="60" w:line="271" w:lineRule="auto"/>
+              <w:contextualSpacing/>
+              <w:jc w:val="both"/>
+              <w:rPr>
+                <w:rFonts w:ascii="Times New Roman" w:hAnsi="Times New Roman" w:cs="Times New Roman"/>
+                <w:color w:val="000000" w:themeColor="text1"/>
+                <w:szCs w:val="24"/>
+              </w:rPr>
+            </w:pPr>
+            <w:r>
+              <w:rPr>
+                <w:rFonts w:ascii="Times New Roman" w:hAnsi="Times New Roman" w:cs="Times New Roman"/>
+                <w:color w:val="000000" w:themeColor="text1"/>
+                <w:szCs w:val="24"/>
+              </w:rPr>
+              <w:t xml:space="preserve">Table </w:t>
+            </w:r>
+          </w:p>
+        </w:tc>
+        <w:tc>
+          <w:tcPr>
+            <w:tcW w:w="1890" w:type="dxa"/>
+            <w:vAlign w:val="center"/>
+          </w:tcPr>
+          <w:p>
+            <w:pPr>
+              <w:spacing w:before="120" w:after="60" w:line="271" w:lineRule="auto"/>
+              <w:contextualSpacing/>
+              <w:jc w:val="both"/>
+              <w:rPr>
+                <w:rFonts w:ascii="Times New Roman" w:hAnsi="Times New Roman" w:cs="Times New Roman"/>
+                <w:color w:val="000000" w:themeColor="text1"/>
+                <w:szCs w:val="24"/>
+              </w:rPr>
+            </w:pPr>
+            <w:r>
+              <w:rPr>
+                <w:rFonts w:ascii="Times New Roman" w:hAnsi="Times New Roman" w:cs="Times New Roman"/>
+                <w:color w:val="000000" w:themeColor="text1"/>
+                <w:szCs w:val="24"/>
+              </w:rPr>
+              <w:t>TableOK</w:t>
+            </w:r>
+          </w:p>
+        </w:tc>
+        <w:tc>
+          <w:tcPr>
+            <w:tcW w:w="2250" w:type="dxa"/>
+            <w:vAlign w:val="center"/>
+          </w:tcPr>
+          <w:p>
+            <w:pPr>
+              <w:spacing w:before="120" w:after="60" w:line="271" w:lineRule="auto"/>
+              <w:contextualSpacing/>
+              <w:jc w:val="both"/>
+              <w:rPr>
+                <w:rFonts w:ascii="Times New Roman" w:hAnsi="Times New Roman" w:cs="Times New Roman"/>
+                <w:color w:val="000000" w:themeColor="text1"/>
+                <w:szCs w:val="24"/>
+              </w:rPr>
+            </w:pPr>
+            <w:r>
+              <w:rPr>
+                <w:rFonts w:ascii="Times New Roman" w:hAnsi="Times New Roman" w:cs="Times New Roman"/>
+                <w:color w:val="000000" w:themeColor="text1"/>
+                <w:szCs w:val="24"/>
+              </w:rPr>
+              <w:t>Các tin đã duyệt</w:t>
+            </w:r>
+          </w:p>
+        </w:tc>
+        <w:tc>
+          <w:tcPr>
+            <w:tcW w:w="2070" w:type="dxa"/>
+            <w:vAlign w:val="center"/>
+          </w:tcPr>
+          <w:p>
+            <w:pPr>
+              <w:spacing w:before="120" w:after="60" w:line="271" w:lineRule="auto"/>
+              <w:contextualSpacing/>
+              <w:jc w:val="both"/>
+              <w:rPr>
+                <w:rFonts w:ascii="Times New Roman" w:hAnsi="Times New Roman" w:cs="Times New Roman"/>
+                <w:color w:val="000000" w:themeColor="text1"/>
+                <w:szCs w:val="24"/>
+              </w:rPr>
+            </w:pPr>
+            <w:r>
+              <w:rPr>
+                <w:rFonts w:ascii="Times New Roman" w:hAnsi="Times New Roman" w:cs="Times New Roman"/>
+                <w:color w:val="000000" w:themeColor="text1"/>
+                <w:szCs w:val="24"/>
+              </w:rPr>
+              <w:t xml:space="preserve">None </w:t>
+            </w:r>
+          </w:p>
+        </w:tc>
+      </w:tr>
+    </w:tbl>
+    <w:p>
+      <w:pPr>
+        <w:spacing w:before="120" w:after="60" w:line="271" w:lineRule="auto"/>
+        <w:ind w:right="3614"/>
+        <w:contextualSpacing/>
+        <w:jc w:val="both"/>
+        <w:rPr>
+          <w:rFonts w:ascii="Times New Roman" w:eastAsia="Arial" w:hAnsi="Times New Roman" w:cs="Times New Roman"/>
+          <w:bCs/>
+          <w:color w:val="000000" w:themeColor="text1"/>
+          <w:spacing w:val="2"/>
+          <w:szCs w:val="24"/>
+        </w:rPr>
+      </w:pPr>
+    </w:p>
+    <w:p>
+      <w:pPr>
+        <w:spacing w:before="120" w:after="60" w:line="271" w:lineRule="auto"/>
+        <w:ind w:right="3614"/>
+        <w:contextualSpacing/>
+        <w:jc w:val="both"/>
+        <w:rPr>
+          <w:rFonts w:ascii="Times New Roman" w:eastAsia="Arial" w:hAnsi="Times New Roman" w:cs="Times New Roman"/>
+          <w:bCs/>
+          <w:color w:val="000000" w:themeColor="text1"/>
+          <w:spacing w:val="2"/>
+          <w:szCs w:val="24"/>
+        </w:rPr>
+      </w:pPr>
+      <w:r>
+        <w:rPr>
+          <w:rFonts w:ascii="Times New Roman" w:eastAsia="Arial" w:hAnsi="Times New Roman" w:cs="Times New Roman"/>
+          <w:bCs/>
+          <w:color w:val="000000" w:themeColor="text1"/>
+          <w:spacing w:val="2"/>
+          <w:szCs w:val="24"/>
+        </w:rPr>
+        <w:t>Dữ liệu được sử dụng:</w:t>
+      </w:r>
+    </w:p>
+    <w:tbl>
+      <w:tblPr>
+        <w:tblStyle w:val="TableGrid"/>
+        <w:tblW w:w="9450" w:type="dxa"/>
+        <w:tblInd w:w="378" w:type="dxa"/>
+        <w:tblLook w:val="04A0" w:firstRow="1" w:lastRow="0" w:firstColumn="1" w:lastColumn="0" w:noHBand="0" w:noVBand="1"/>
+      </w:tblPr>
+      <w:tblGrid>
+        <w:gridCol w:w="810"/>
+        <w:gridCol w:w="4050"/>
+        <w:gridCol w:w="990"/>
+        <w:gridCol w:w="990"/>
+        <w:gridCol w:w="991"/>
+        <w:gridCol w:w="1619"/>
+      </w:tblGrid>
+      <w:tr>
+        <w:trPr>
+          <w:trHeight w:val="366"/>
+        </w:trPr>
+        <w:tc>
+          <w:tcPr>
+            <w:tcW w:w="810" w:type="dxa"/>
+            <w:vMerge w:val="restart"/>
+            <w:shd w:val="clear" w:color="auto" w:fill="FDE9D9" w:themeFill="accent6" w:themeFillTint="33"/>
+            <w:vAlign w:val="center"/>
+          </w:tcPr>
+          <w:p>
+            <w:pPr>
+              <w:pStyle w:val="ListParagraph"/>
+              <w:spacing w:before="120" w:after="60" w:line="271" w:lineRule="auto"/>
+              <w:ind w:left="0"/>
+              <w:jc w:val="both"/>
+              <w:rPr>
+                <w:rFonts w:ascii="Times New Roman" w:hAnsi="Times New Roman" w:cs="Times New Roman"/>
+                <w:color w:val="000000" w:themeColor="text1"/>
+                <w:sz w:val="20"/>
+              </w:rPr>
+            </w:pPr>
+            <w:r>
+              <w:rPr>
+                <w:rFonts w:ascii="Times New Roman" w:hAnsi="Times New Roman" w:cs="Times New Roman"/>
+                <w:color w:val="000000" w:themeColor="text1"/>
+                <w:sz w:val="20"/>
+              </w:rPr>
+              <w:t>STT</w:t>
+            </w:r>
+          </w:p>
+        </w:tc>
+        <w:tc>
+          <w:tcPr>
+            <w:tcW w:w="4050" w:type="dxa"/>
+            <w:vMerge w:val="restart"/>
+            <w:shd w:val="clear" w:color="auto" w:fill="FDE9D9" w:themeFill="accent6" w:themeFillTint="33"/>
+            <w:vAlign w:val="center"/>
+          </w:tcPr>
+          <w:p>
+            <w:pPr>
+              <w:pStyle w:val="ListParagraph"/>
+              <w:spacing w:before="120" w:after="60" w:line="271" w:lineRule="auto"/>
+              <w:ind w:left="0"/>
+              <w:jc w:val="both"/>
+              <w:rPr>
+                <w:rFonts w:ascii="Times New Roman" w:hAnsi="Times New Roman" w:cs="Times New Roman"/>
+                <w:color w:val="000000" w:themeColor="text1"/>
+                <w:sz w:val="20"/>
+              </w:rPr>
+            </w:pPr>
+            <w:r>
+              <w:rPr>
+                <w:rFonts w:ascii="Times New Roman" w:hAnsi="Times New Roman" w:cs="Times New Roman"/>
+                <w:color w:val="000000" w:themeColor="text1"/>
+                <w:sz w:val="20"/>
+              </w:rPr>
+              <w:t>TÊN BẢNG</w:t>
+            </w:r>
+          </w:p>
+        </w:tc>
+        <w:tc>
+          <w:tcPr>
+            <w:tcW w:w="4590" w:type="dxa"/>
+            <w:gridSpan w:val="4"/>
+            <w:shd w:val="clear" w:color="auto" w:fill="FDE9D9" w:themeFill="accent6" w:themeFillTint="33"/>
+            <w:vAlign w:val="center"/>
+          </w:tcPr>
+          <w:p>
+            <w:pPr>
+              <w:pStyle w:val="ListParagraph"/>
+              <w:spacing w:before="120" w:after="60" w:line="271" w:lineRule="auto"/>
+              <w:ind w:left="0"/>
+              <w:jc w:val="both"/>
+              <w:rPr>
+                <w:rFonts w:ascii="Times New Roman" w:hAnsi="Times New Roman" w:cs="Times New Roman"/>
+                <w:color w:val="000000" w:themeColor="text1"/>
+                <w:sz w:val="20"/>
+              </w:rPr>
+            </w:pPr>
+            <w:r>
+              <w:rPr>
+                <w:rFonts w:ascii="Times New Roman" w:hAnsi="Times New Roman" w:cs="Times New Roman"/>
+                <w:color w:val="000000" w:themeColor="text1"/>
+                <w:sz w:val="20"/>
+              </w:rPr>
+              <w:t>Phương thức</w:t>
+            </w:r>
+          </w:p>
+        </w:tc>
+      </w:tr>
+      <w:tr>
+        <w:trPr>
+          <w:trHeight w:val="492"/>
+        </w:trPr>
+        <w:tc>
+          <w:tcPr>
+            <w:tcW w:w="810" w:type="dxa"/>
+            <w:vMerge/>
+            <w:shd w:val="clear" w:color="auto" w:fill="FDE9D9" w:themeFill="accent6" w:themeFillTint="33"/>
+            <w:vAlign w:val="center"/>
+          </w:tcPr>
+          <w:p>
+            <w:pPr>
+              <w:pStyle w:val="ListParagraph"/>
+              <w:spacing w:before="120" w:after="60" w:line="271" w:lineRule="auto"/>
+              <w:ind w:left="0"/>
+              <w:jc w:val="both"/>
+              <w:rPr>
+                <w:rFonts w:ascii="Times New Roman" w:hAnsi="Times New Roman" w:cs="Times New Roman"/>
+                <w:color w:val="000000" w:themeColor="text1"/>
+                <w:sz w:val="20"/>
+              </w:rPr>
+            </w:pPr>
+          </w:p>
+        </w:tc>
+        <w:tc>
+          <w:tcPr>
+            <w:tcW w:w="4050" w:type="dxa"/>
+            <w:vMerge/>
+            <w:shd w:val="clear" w:color="auto" w:fill="FDE9D9" w:themeFill="accent6" w:themeFillTint="33"/>
+            <w:vAlign w:val="center"/>
+          </w:tcPr>
+          <w:p>
+            <w:pPr>
+              <w:pStyle w:val="ListParagraph"/>
+              <w:spacing w:before="120" w:after="60" w:line="271" w:lineRule="auto"/>
+              <w:ind w:left="0"/>
+              <w:jc w:val="both"/>
+              <w:rPr>
+                <w:rFonts w:ascii="Times New Roman" w:hAnsi="Times New Roman" w:cs="Times New Roman"/>
+                <w:color w:val="000000" w:themeColor="text1"/>
+                <w:sz w:val="20"/>
+              </w:rPr>
+            </w:pPr>
+          </w:p>
+        </w:tc>
+        <w:tc>
+          <w:tcPr>
+            <w:tcW w:w="990" w:type="dxa"/>
+            <w:shd w:val="clear" w:color="auto" w:fill="FDE9D9" w:themeFill="accent6" w:themeFillTint="33"/>
+            <w:vAlign w:val="center"/>
+          </w:tcPr>
+          <w:p>
+            <w:pPr>
+              <w:pStyle w:val="ListParagraph"/>
+              <w:spacing w:before="120" w:after="60" w:line="271" w:lineRule="auto"/>
+              <w:ind w:left="0"/>
+              <w:jc w:val="both"/>
+              <w:rPr>
+                <w:rFonts w:ascii="Times New Roman" w:hAnsi="Times New Roman" w:cs="Times New Roman"/>
+                <w:color w:val="000000" w:themeColor="text1"/>
+                <w:sz w:val="20"/>
+              </w:rPr>
+            </w:pPr>
+            <w:r>
+              <w:rPr>
+                <w:rFonts w:ascii="Times New Roman" w:hAnsi="Times New Roman" w:cs="Times New Roman"/>
+                <w:color w:val="000000" w:themeColor="text1"/>
+                <w:sz w:val="20"/>
+              </w:rPr>
+              <w:t>Truy vấn</w:t>
+            </w:r>
+          </w:p>
+        </w:tc>
+        <w:tc>
+          <w:tcPr>
+            <w:tcW w:w="990" w:type="dxa"/>
+            <w:shd w:val="clear" w:color="auto" w:fill="FDE9D9" w:themeFill="accent6" w:themeFillTint="33"/>
+            <w:vAlign w:val="center"/>
+          </w:tcPr>
+          <w:p>
+            <w:pPr>
+              <w:pStyle w:val="ListParagraph"/>
+              <w:spacing w:before="120" w:after="60" w:line="271" w:lineRule="auto"/>
+              <w:ind w:left="0"/>
+              <w:jc w:val="both"/>
+              <w:rPr>
+                <w:rFonts w:ascii="Times New Roman" w:hAnsi="Times New Roman" w:cs="Times New Roman"/>
+                <w:color w:val="000000" w:themeColor="text1"/>
+                <w:sz w:val="20"/>
+              </w:rPr>
+            </w:pPr>
+            <w:r>
+              <w:rPr>
+                <w:rFonts w:ascii="Times New Roman" w:hAnsi="Times New Roman" w:cs="Times New Roman"/>
+                <w:color w:val="000000" w:themeColor="text1"/>
+                <w:sz w:val="20"/>
+              </w:rPr>
+              <w:t>Thêm</w:t>
+            </w:r>
+          </w:p>
+        </w:tc>
+        <w:tc>
+          <w:tcPr>
+            <w:tcW w:w="991" w:type="dxa"/>
+            <w:shd w:val="clear" w:color="auto" w:fill="FDE9D9" w:themeFill="accent6" w:themeFillTint="33"/>
+            <w:vAlign w:val="center"/>
+          </w:tcPr>
+          <w:p>
+            <w:pPr>
+              <w:pStyle w:val="ListParagraph"/>
+              <w:spacing w:before="120" w:after="60" w:line="271" w:lineRule="auto"/>
+              <w:ind w:left="0"/>
+              <w:jc w:val="both"/>
+              <w:rPr>
+                <w:rFonts w:ascii="Times New Roman" w:hAnsi="Times New Roman" w:cs="Times New Roman"/>
+                <w:color w:val="000000" w:themeColor="text1"/>
+                <w:sz w:val="20"/>
+              </w:rPr>
+            </w:pPr>
+            <w:r>
+              <w:rPr>
+                <w:rFonts w:ascii="Times New Roman" w:hAnsi="Times New Roman" w:cs="Times New Roman"/>
+                <w:color w:val="000000" w:themeColor="text1"/>
+                <w:sz w:val="20"/>
+              </w:rPr>
+              <w:t>Sửa</w:t>
+            </w:r>
+          </w:p>
+        </w:tc>
+        <w:tc>
+          <w:tcPr>
+            <w:tcW w:w="1619" w:type="dxa"/>
+            <w:shd w:val="clear" w:color="auto" w:fill="FDE9D9" w:themeFill="accent6" w:themeFillTint="33"/>
+            <w:vAlign w:val="center"/>
+          </w:tcPr>
+          <w:p>
+            <w:pPr>
+              <w:pStyle w:val="ListParagraph"/>
+              <w:spacing w:before="120" w:after="60" w:line="271" w:lineRule="auto"/>
+              <w:ind w:left="0"/>
+              <w:jc w:val="both"/>
+              <w:rPr>
+                <w:rFonts w:ascii="Times New Roman" w:hAnsi="Times New Roman" w:cs="Times New Roman"/>
+                <w:color w:val="000000" w:themeColor="text1"/>
+                <w:sz w:val="20"/>
+              </w:rPr>
+            </w:pPr>
+            <w:r>
+              <w:rPr>
+                <w:rFonts w:ascii="Times New Roman" w:hAnsi="Times New Roman" w:cs="Times New Roman"/>
+                <w:color w:val="000000" w:themeColor="text1"/>
+                <w:sz w:val="20"/>
+              </w:rPr>
+              <w:t>Xoá</w:t>
+            </w:r>
+          </w:p>
+        </w:tc>
+      </w:tr>
+      <w:tr>
+        <w:trPr>
+          <w:trHeight w:val="701"/>
+        </w:trPr>
+        <w:tc>
+          <w:tcPr>
+            <w:tcW w:w="810" w:type="dxa"/>
+            <w:vAlign w:val="center"/>
+          </w:tcPr>
+          <w:p>
+            <w:pPr>
+              <w:pStyle w:val="ListParagraph"/>
+              <w:spacing w:before="120" w:after="60" w:line="271" w:lineRule="auto"/>
+              <w:ind w:left="0"/>
+              <w:jc w:val="both"/>
+              <w:rPr>
+                <w:rFonts w:ascii="Times New Roman" w:hAnsi="Times New Roman" w:cs="Times New Roman"/>
+                <w:color w:val="000000" w:themeColor="text1"/>
+                <w:szCs w:val="24"/>
+              </w:rPr>
+            </w:pPr>
+            <w:r>
+              <w:rPr>
+                <w:rFonts w:ascii="Times New Roman" w:hAnsi="Times New Roman" w:cs="Times New Roman"/>
+                <w:color w:val="000000" w:themeColor="text1"/>
+                <w:szCs w:val="24"/>
+              </w:rPr>
+              <w:t>1</w:t>
+            </w:r>
+          </w:p>
+        </w:tc>
+        <w:tc>
+          <w:tcPr>
+            <w:tcW w:w="4050" w:type="dxa"/>
+            <w:vAlign w:val="center"/>
+          </w:tcPr>
+          <w:p>
+            <w:pPr>
+              <w:pStyle w:val="ListParagraph"/>
+              <w:spacing w:before="120" w:after="60" w:line="271" w:lineRule="auto"/>
+              <w:ind w:left="0"/>
+              <w:jc w:val="both"/>
+              <w:rPr>
+                <w:rFonts w:ascii="Times New Roman" w:hAnsi="Times New Roman" w:cs="Times New Roman"/>
+                <w:color w:val="000000" w:themeColor="text1"/>
+                <w:szCs w:val="24"/>
+              </w:rPr>
+            </w:pPr>
+            <w:r>
+              <w:rPr>
+                <w:rFonts w:ascii="Times New Roman" w:hAnsi="Times New Roman" w:cs="Times New Roman"/>
+                <w:color w:val="000000" w:themeColor="text1"/>
+                <w:szCs w:val="24"/>
+              </w:rPr>
+              <w:t>DANGTNNHATRO</w:t>
+            </w:r>
+          </w:p>
+        </w:tc>
+        <w:tc>
+          <w:tcPr>
+            <w:tcW w:w="990" w:type="dxa"/>
+            <w:vAlign w:val="center"/>
+          </w:tcPr>
+          <w:p>
+            <w:pPr>
+              <w:pStyle w:val="ListParagraph"/>
+              <w:spacing w:before="120" w:after="60" w:line="271" w:lineRule="auto"/>
+              <w:ind w:left="0"/>
+              <w:jc w:val="both"/>
+              <w:rPr>
+                <w:rFonts w:ascii="Times New Roman" w:hAnsi="Times New Roman" w:cs="Times New Roman"/>
+                <w:color w:val="000000" w:themeColor="text1"/>
+                <w:szCs w:val="24"/>
+              </w:rPr>
+            </w:pPr>
+            <w:r>
+              <w:rPr>
+                <w:rFonts w:ascii="Times New Roman" w:hAnsi="Times New Roman" w:cs="Times New Roman"/>
+                <w:color w:val="000000" w:themeColor="text1"/>
+                <w:szCs w:val="24"/>
+              </w:rPr>
+              <w:t>x</w:t>
+            </w:r>
+          </w:p>
+        </w:tc>
+        <w:tc>
+          <w:tcPr>
+            <w:tcW w:w="990" w:type="dxa"/>
+            <w:vAlign w:val="center"/>
+          </w:tcPr>
+          <w:p>
+            <w:pPr>
+              <w:pStyle w:val="ListParagraph"/>
+              <w:spacing w:before="120" w:after="60" w:line="271" w:lineRule="auto"/>
+              <w:ind w:left="0"/>
+              <w:jc w:val="both"/>
+              <w:rPr>
+                <w:rFonts w:ascii="Times New Roman" w:hAnsi="Times New Roman" w:cs="Times New Roman"/>
+                <w:color w:val="000000" w:themeColor="text1"/>
+                <w:szCs w:val="24"/>
+              </w:rPr>
+            </w:pPr>
+            <w:r>
+              <w:rPr>
+                <w:rFonts w:ascii="Times New Roman" w:hAnsi="Times New Roman" w:cs="Times New Roman"/>
+                <w:color w:val="000000" w:themeColor="text1"/>
+                <w:szCs w:val="24"/>
+              </w:rPr>
+              <w:t>x</w:t>
+            </w:r>
+          </w:p>
+        </w:tc>
+        <w:tc>
+          <w:tcPr>
+            <w:tcW w:w="991" w:type="dxa"/>
+            <w:vAlign w:val="center"/>
+          </w:tcPr>
+          <w:p>
+            <w:pPr>
+              <w:pStyle w:val="ListParagraph"/>
+              <w:spacing w:before="120" w:after="60" w:line="271" w:lineRule="auto"/>
+              <w:ind w:left="0"/>
+              <w:jc w:val="both"/>
+              <w:rPr>
+                <w:rFonts w:ascii="Times New Roman" w:hAnsi="Times New Roman" w:cs="Times New Roman"/>
+                <w:color w:val="000000" w:themeColor="text1"/>
+                <w:szCs w:val="24"/>
+              </w:rPr>
+            </w:pPr>
+          </w:p>
+        </w:tc>
+        <w:tc>
+          <w:tcPr>
+            <w:tcW w:w="1619" w:type="dxa"/>
+          </w:tcPr>
+          <w:p>
+            <w:pPr>
+              <w:pStyle w:val="ListParagraph"/>
+              <w:spacing w:before="120" w:after="60" w:line="271" w:lineRule="auto"/>
+              <w:ind w:left="0"/>
+              <w:jc w:val="both"/>
+              <w:rPr>
+                <w:rFonts w:ascii="Times New Roman" w:hAnsi="Times New Roman" w:cs="Times New Roman"/>
+                <w:color w:val="000000" w:themeColor="text1"/>
+                <w:szCs w:val="24"/>
+              </w:rPr>
+            </w:pPr>
+          </w:p>
+          <w:p>
+            <w:pPr>
+              <w:pStyle w:val="ListParagraph"/>
+              <w:spacing w:before="120" w:after="60" w:line="271" w:lineRule="auto"/>
+              <w:ind w:left="0"/>
+              <w:jc w:val="both"/>
+              <w:rPr>
+                <w:rFonts w:ascii="Times New Roman" w:hAnsi="Times New Roman" w:cs="Times New Roman"/>
+                <w:color w:val="000000" w:themeColor="text1"/>
+                <w:szCs w:val="24"/>
+              </w:rPr>
+            </w:pPr>
+            <w:r>
+              <w:rPr>
+                <w:rFonts w:ascii="Times New Roman" w:hAnsi="Times New Roman" w:cs="Times New Roman"/>
+                <w:color w:val="000000" w:themeColor="text1"/>
+                <w:szCs w:val="24"/>
+              </w:rPr>
+              <w:t>x</w:t>
+            </w:r>
+          </w:p>
+        </w:tc>
+      </w:tr>
+    </w:tbl>
+    <w:p>
+      <w:pPr>
+        <w:spacing w:before="120" w:after="60" w:line="271" w:lineRule="auto"/>
+        <w:ind w:right="3614"/>
+        <w:contextualSpacing/>
+        <w:jc w:val="both"/>
+        <w:rPr>
+          <w:rFonts w:ascii="Times New Roman" w:eastAsia="Arial" w:hAnsi="Times New Roman" w:cs="Times New Roman"/>
           <w:bCs/>
           <w:color w:val="000000" w:themeColor="text1"/>
           <w:spacing w:val="2"/>
@@ -32839,8 +36566,8 @@
       </w:pPr>
     </w:p>
     <w:sectPr>
-      <w:headerReference w:type="default" r:id="rId20"/>
-      <w:footerReference w:type="default" r:id="rId21"/>
+      <w:headerReference w:type="default" r:id="rId22"/>
+      <w:footerReference w:type="default" r:id="rId23"/>
       <w:pgSz w:w="11900" w:h="16840"/>
       <w:pgMar w:top="810" w:right="920" w:bottom="1600" w:left="1530" w:header="360" w:footer="542" w:gutter="0"/>
       <w:cols w:space="720"/>
@@ -33890,7 +37617,7 @@
             <w:rFonts w:ascii="Times New Roman" w:hAnsi="Times New Roman" w:cs="Times New Roman"/>
             <w:noProof/>
           </w:rPr>
-          <w:t>14</w:t>
+          <w:t>15</w:t>
         </w:r>
         <w:r>
           <w:rPr>
@@ -36593,7 +40320,7 @@
 </file>
 
 <file path=customXml/itemProps1.xml><?xml version="1.0" encoding="utf-8"?>
-<ds:datastoreItem xmlns:ds="http://schemas.openxmlformats.org/officeDocument/2006/customXml" ds:itemID="{59168D86-599B-44FE-AD39-3608FDDFD740}">
+<ds:datastoreItem xmlns:ds="http://schemas.openxmlformats.org/officeDocument/2006/customXml" ds:itemID="{771111EC-7AD7-4A45-A2FE-1291D19F4DB2}">
   <ds:schemaRefs>
     <ds:schemaRef ds:uri="http://schemas.openxmlformats.org/officeDocument/2006/bibliography"/>
   </ds:schemaRefs>

</xml_diff>